<commit_message>
Diagramme de Gantt + MAJ Doc
</commit_message>
<xml_diff>
--- a/Libre_coach2016(Beta)/Documentation.docx
+++ b/Libre_coach2016(Beta)/Documentation.docx
@@ -36,6 +36,7 @@
       <w:r>
         <w:rPr>
           <w:noProof/>
+          <w:lang w:eastAsia="fr-FR"/>
         </w:rPr>
         <w:drawing>
           <wp:inline distT="0" distB="0" distL="0" distR="0" wp14:anchorId="2BF82C97" wp14:editId="6AD36828">
@@ -51,7 +52,7 @@
                     <pic:cNvPicPr/>
                   </pic:nvPicPr>
                   <pic:blipFill>
-                    <a:blip r:embed="rId6"/>
+                    <a:blip r:embed="rId8"/>
                     <a:stretch>
                       <a:fillRect/>
                     </a:stretch>
@@ -101,7 +102,7 @@
         <w:rPr>
           <w:sz w:val="28"/>
         </w:rPr>
-        <w:t>le 16 janvier 2017</w:t>
+        <w:t>16 janvier 2017</w:t>
       </w:r>
     </w:p>
     <w:p>
@@ -129,10 +130,7 @@
         <w:t xml:space="preserve">Responsable du projet </w:t>
       </w:r>
       <w:r>
-        <w:t xml:space="preserve"> </w:t>
-      </w:r>
-      <w:r>
-        <w:t>Laurent POLIGNY</w:t>
+        <w:t xml:space="preserve"> Laurent POLIGNY</w:t>
       </w:r>
     </w:p>
     <w:p>
@@ -173,6 +171,7 @@
       <w:r>
         <w:rPr>
           <w:noProof/>
+          <w:lang w:eastAsia="fr-FR"/>
         </w:rPr>
         <mc:AlternateContent>
           <mc:Choice Requires="wpg">
@@ -1271,14 +1270,23 @@
         </w:tabs>
         <w:spacing w:line="259" w:lineRule="auto"/>
         <w:rPr>
+          <w:b/>
           <w:sz w:val="36"/>
         </w:rPr>
       </w:pPr>
       <w:r>
         <w:rPr>
+          <w:b/>
           <w:sz w:val="36"/>
         </w:rPr>
-        <w:t xml:space="preserve">Résumé </w:t>
+        <w:t>Petit r</w:t>
+      </w:r>
+      <w:r>
+        <w:rPr>
+          <w:b/>
+          <w:sz w:val="36"/>
+        </w:rPr>
+        <w:t xml:space="preserve">ésumé </w:t>
       </w:r>
     </w:p>
     <w:p>
@@ -1321,12 +1329,14 @@
         </w:rPr>
         <w:t xml:space="preserve">Ce document a pour objectif de fournir à de futurs développeurs une documentation technique détaillée des différentes parties du projet </w:t>
       </w:r>
+      <w:proofErr w:type="spellStart"/>
       <w:r>
         <w:rPr>
           <w:sz w:val="28"/>
         </w:rPr>
         <w:t>LibreCoach</w:t>
       </w:r>
+      <w:proofErr w:type="spellEnd"/>
       <w:r>
         <w:rPr>
           <w:sz w:val="28"/>
@@ -1359,7 +1369,25 @@
         <w:rPr>
           <w:sz w:val="28"/>
         </w:rPr>
-        <w:t>La première partie concerne la configuration des environnements nécessaires au bon fonctionnement du web service et le site web. La configuration décrite dans ce document est surtout liée au système d’exploitation Microsoft Windows car la procédure est plus complexe que sur un système basé sur Linux</w:t>
+        <w:t>La première partie concerne la configuration des environnements nécessaires au bon fonctionnement du web service et le site web. La configuration décrite dans ce document est surtout liée au système d’exploitation Microsoft Windows</w:t>
+      </w:r>
+      <w:r>
+        <w:rPr>
+          <w:sz w:val="28"/>
+        </w:rPr>
+        <w:t xml:space="preserve"> car</w:t>
+      </w:r>
+      <w:r>
+        <w:rPr>
+          <w:sz w:val="28"/>
+        </w:rPr>
+        <w:t xml:space="preserve"> </w:t>
+      </w:r>
+      <w:r>
+        <w:rPr>
+          <w:sz w:val="28"/>
+        </w:rPr>
+        <w:t>nous avons estimé qu’il serait plus compliqué de faire ce projet sur Linux</w:t>
       </w:r>
       <w:r>
         <w:rPr>
@@ -1393,7 +1421,49 @@
         <w:rPr>
           <w:sz w:val="28"/>
         </w:rPr>
-        <w:t>La seconde partie contient une documentation de l’API et décrit le fonctionnement du site web. Cette version du document décrit le fonctionnement de la réécriture de la nouvelle version de l’API qui est plus allégée car elle se concentre sur les fonctions liées à la gestion des données.</w:t>
+        <w:t xml:space="preserve">La seconde partie contient une </w:t>
+      </w:r>
+      <w:r>
+        <w:rPr>
+          <w:sz w:val="28"/>
+        </w:rPr>
+        <w:t>partie de la structure technique du site</w:t>
+      </w:r>
+      <w:r>
+        <w:rPr>
+          <w:sz w:val="28"/>
+        </w:rPr>
+        <w:t xml:space="preserve"> et décrit le fonctionnement du site web. Cette version du document décrit le fonctionnement de la réécriture de la nouvelle </w:t>
+      </w:r>
+      <w:r>
+        <w:rPr>
+          <w:sz w:val="28"/>
+        </w:rPr>
+        <w:t>du site</w:t>
+      </w:r>
+      <w:r>
+        <w:rPr>
+          <w:sz w:val="28"/>
+        </w:rPr>
+        <w:t xml:space="preserve"> qui est plus allégée</w:t>
+      </w:r>
+      <w:r>
+        <w:rPr>
+          <w:sz w:val="28"/>
+        </w:rPr>
+        <w:t xml:space="preserve"> par rapport à l’ancienne version</w:t>
+      </w:r>
+      <w:r>
+        <w:rPr>
+          <w:sz w:val="28"/>
+        </w:rPr>
+        <w:t xml:space="preserve"> car elle se concentre sur </w:t>
+      </w:r>
+      <w:r>
+        <w:rPr>
+          <w:sz w:val="28"/>
+        </w:rPr>
+        <w:t>des vues génériques d’édition.</w:t>
       </w:r>
     </w:p>
     <w:p>
@@ -1562,6 +1632,7 @@
       <w:r>
         <w:rPr>
           <w:noProof/>
+          <w:lang w:eastAsia="fr-FR"/>
         </w:rPr>
         <mc:AlternateContent>
           <mc:Choice Requires="wpg">
@@ -1653,8 +1724,14 @@
         <w:pStyle w:val="Titre2"/>
         <w:spacing w:after="109"/>
         <w:ind w:left="-5"/>
-      </w:pPr>
-      <w:r>
+        <w:rPr>
+          <w:b/>
+        </w:rPr>
+      </w:pPr>
+      <w:r>
+        <w:rPr>
+          <w:b/>
+        </w:rPr>
         <w:t>Introduction</w:t>
       </w:r>
     </w:p>
@@ -1668,21 +1745,30 @@
       <w:pPr>
         <w:ind w:left="-15" w:firstLine="217"/>
         <w:rPr>
-          <w:sz w:val="26"/>
-          <w:szCs w:val="26"/>
-        </w:rPr>
-      </w:pPr>
-      <w:r>
-        <w:rPr>
-          <w:sz w:val="26"/>
-          <w:szCs w:val="26"/>
-        </w:rPr>
-        <w:t xml:space="preserve">LibreCoach est un </w:t>
-      </w:r>
-      <w:r>
-        <w:rPr>
-          <w:sz w:val="26"/>
-          <w:szCs w:val="26"/>
+          <w:sz w:val="28"/>
+          <w:szCs w:val="28"/>
+        </w:rPr>
+      </w:pPr>
+      <w:proofErr w:type="spellStart"/>
+      <w:r>
+        <w:rPr>
+          <w:sz w:val="28"/>
+          <w:szCs w:val="28"/>
+        </w:rPr>
+        <w:t>LibreCoach</w:t>
+      </w:r>
+      <w:proofErr w:type="spellEnd"/>
+      <w:r>
+        <w:rPr>
+          <w:sz w:val="28"/>
+          <w:szCs w:val="28"/>
+        </w:rPr>
+        <w:t xml:space="preserve"> est un </w:t>
+      </w:r>
+      <w:r>
+        <w:rPr>
+          <w:sz w:val="28"/>
+          <w:szCs w:val="28"/>
         </w:rPr>
         <w:t>site internet d’entraides permettant de donner un coup de pouce aux clients qui souhaitent obtenir un aide pour accomplir leurs projets. Il permet :</w:t>
       </w:r>
@@ -1695,28 +1781,28 @@
           <w:numId w:val="9"/>
         </w:numPr>
         <w:rPr>
-          <w:sz w:val="26"/>
-          <w:szCs w:val="26"/>
-        </w:rPr>
-      </w:pPr>
-      <w:r>
-        <w:rPr>
-          <w:sz w:val="26"/>
-          <w:szCs w:val="26"/>
+          <w:sz w:val="28"/>
+          <w:szCs w:val="28"/>
+        </w:rPr>
+      </w:pPr>
+      <w:r>
+        <w:rPr>
+          <w:sz w:val="28"/>
+          <w:szCs w:val="28"/>
         </w:rPr>
         <w:t xml:space="preserve">L’inscription et la connexion </w:t>
       </w:r>
       <w:r>
         <w:rPr>
-          <w:sz w:val="26"/>
-          <w:szCs w:val="26"/>
+          <w:sz w:val="28"/>
+          <w:szCs w:val="28"/>
         </w:rPr>
         <w:t>sécurisée</w:t>
       </w:r>
       <w:r>
         <w:rPr>
-          <w:sz w:val="26"/>
-          <w:szCs w:val="26"/>
+          <w:sz w:val="28"/>
+          <w:szCs w:val="28"/>
         </w:rPr>
         <w:t xml:space="preserve"> des clients</w:t>
       </w:r>
@@ -1729,14 +1815,14 @@
           <w:numId w:val="9"/>
         </w:numPr>
         <w:rPr>
-          <w:sz w:val="26"/>
-          <w:szCs w:val="26"/>
-        </w:rPr>
-      </w:pPr>
-      <w:r>
-        <w:rPr>
-          <w:sz w:val="26"/>
-          <w:szCs w:val="26"/>
+          <w:sz w:val="28"/>
+          <w:szCs w:val="28"/>
+        </w:rPr>
+      </w:pPr>
+      <w:r>
+        <w:rPr>
+          <w:sz w:val="28"/>
+          <w:szCs w:val="28"/>
         </w:rPr>
         <w:t>La gestion d’annonce (ajouter, modifier, supprimer)</w:t>
       </w:r>
@@ -1749,14 +1835,14 @@
           <w:numId w:val="9"/>
         </w:numPr>
         <w:rPr>
-          <w:sz w:val="26"/>
-          <w:szCs w:val="26"/>
-        </w:rPr>
-      </w:pPr>
-      <w:r>
-        <w:rPr>
-          <w:sz w:val="26"/>
-          <w:szCs w:val="26"/>
+          <w:sz w:val="28"/>
+          <w:szCs w:val="28"/>
+        </w:rPr>
+      </w:pPr>
+      <w:r>
+        <w:rPr>
+          <w:sz w:val="28"/>
+          <w:szCs w:val="28"/>
         </w:rPr>
         <w:t>Le client propose ces disponibilités</w:t>
       </w:r>
@@ -1769,14 +1855,14 @@
           <w:numId w:val="9"/>
         </w:numPr>
         <w:rPr>
-          <w:sz w:val="26"/>
-          <w:szCs w:val="26"/>
-        </w:rPr>
-      </w:pPr>
-      <w:r>
-        <w:rPr>
-          <w:sz w:val="26"/>
-          <w:szCs w:val="26"/>
+          <w:sz w:val="28"/>
+          <w:szCs w:val="28"/>
+        </w:rPr>
+      </w:pPr>
+      <w:r>
+        <w:rPr>
+          <w:sz w:val="28"/>
+          <w:szCs w:val="28"/>
         </w:rPr>
         <w:t>La connexion du coach selon sa spécialité (travail, santé, professionnel, famille,…)</w:t>
       </w:r>
@@ -1789,95 +1875,231 @@
           <w:numId w:val="9"/>
         </w:numPr>
         <w:rPr>
-          <w:sz w:val="26"/>
-          <w:szCs w:val="26"/>
-        </w:rPr>
-      </w:pPr>
-      <w:r>
-        <w:rPr>
-          <w:sz w:val="26"/>
-          <w:szCs w:val="26"/>
+          <w:sz w:val="28"/>
+          <w:szCs w:val="28"/>
+        </w:rPr>
+      </w:pPr>
+      <w:r>
+        <w:rPr>
+          <w:sz w:val="28"/>
+          <w:szCs w:val="28"/>
         </w:rPr>
         <w:t>La gestion des client</w:t>
       </w:r>
       <w:r>
         <w:rPr>
-          <w:sz w:val="26"/>
-          <w:szCs w:val="26"/>
+          <w:sz w:val="28"/>
+          <w:szCs w:val="28"/>
         </w:rPr>
         <w:t>s</w:t>
       </w:r>
       <w:r>
         <w:rPr>
-          <w:sz w:val="26"/>
-          <w:szCs w:val="26"/>
-        </w:rPr>
-        <w:t xml:space="preserve"> et des coach dans une page </w:t>
-      </w:r>
-      <w:r>
-        <w:rPr>
-          <w:sz w:val="26"/>
-          <w:szCs w:val="26"/>
+          <w:sz w:val="28"/>
+          <w:szCs w:val="28"/>
+        </w:rPr>
+        <w:t xml:space="preserve"> et des </w:t>
+      </w:r>
+      <w:proofErr w:type="spellStart"/>
+      <w:r>
+        <w:rPr>
+          <w:sz w:val="28"/>
+          <w:szCs w:val="28"/>
+        </w:rPr>
+        <w:t>coach</w:t>
+      </w:r>
+      <w:r>
+        <w:rPr>
+          <w:sz w:val="28"/>
+          <w:szCs w:val="28"/>
+        </w:rPr>
+        <w:t>s</w:t>
+      </w:r>
+      <w:proofErr w:type="spellEnd"/>
+      <w:r>
+        <w:rPr>
+          <w:sz w:val="28"/>
+          <w:szCs w:val="28"/>
+        </w:rPr>
+        <w:t xml:space="preserve"> dans une page </w:t>
+      </w:r>
+      <w:r>
+        <w:rPr>
+          <w:sz w:val="28"/>
+          <w:szCs w:val="28"/>
         </w:rPr>
         <w:t>administrateur (</w:t>
       </w:r>
       <w:r>
         <w:rPr>
-          <w:sz w:val="26"/>
-          <w:szCs w:val="26"/>
-        </w:rPr>
-        <w:t>laissé libre pour que vous puissiez ajouter des coachs).</w:t>
-      </w:r>
-    </w:p>
-    <w:p>
-      <w:pPr>
-        <w:rPr>
-          <w:sz w:val="26"/>
-          <w:szCs w:val="26"/>
-        </w:rPr>
-      </w:pPr>
-    </w:p>
-    <w:p>
-      <w:pPr>
-        <w:rPr>
-          <w:sz w:val="26"/>
-          <w:szCs w:val="26"/>
-        </w:rPr>
-      </w:pPr>
-      <w:r>
-        <w:rPr>
-          <w:sz w:val="26"/>
-          <w:szCs w:val="26"/>
-        </w:rPr>
-        <w:t>Sur le site, toutes les annonces sont gérer par les coachs, les coach</w:t>
-      </w:r>
-      <w:r>
-        <w:rPr>
-          <w:sz w:val="26"/>
-          <w:szCs w:val="26"/>
+          <w:sz w:val="28"/>
+          <w:szCs w:val="28"/>
+        </w:rPr>
+        <w:t xml:space="preserve">laissé libre pour que vous puissiez ajouter des </w:t>
+      </w:r>
+      <w:proofErr w:type="spellStart"/>
+      <w:r>
+        <w:rPr>
+          <w:sz w:val="28"/>
+          <w:szCs w:val="28"/>
+        </w:rPr>
+        <w:t>coachs</w:t>
+      </w:r>
+      <w:proofErr w:type="spellEnd"/>
+      <w:r>
+        <w:rPr>
+          <w:sz w:val="28"/>
+          <w:szCs w:val="28"/>
+        </w:rPr>
+        <w:t>).</w:t>
+      </w:r>
+    </w:p>
+    <w:p>
+      <w:pPr>
+        <w:rPr>
+          <w:sz w:val="28"/>
+          <w:szCs w:val="28"/>
+        </w:rPr>
+      </w:pPr>
+    </w:p>
+    <w:p>
+      <w:pPr>
+        <w:rPr>
+          <w:sz w:val="28"/>
+          <w:szCs w:val="28"/>
+        </w:rPr>
+      </w:pPr>
+      <w:r>
+        <w:rPr>
+          <w:sz w:val="28"/>
+          <w:szCs w:val="28"/>
+        </w:rPr>
+        <w:t xml:space="preserve">Sur le site, toutes les annonces sont gérer par les </w:t>
+      </w:r>
+      <w:proofErr w:type="spellStart"/>
+      <w:r>
+        <w:rPr>
+          <w:sz w:val="28"/>
+          <w:szCs w:val="28"/>
+        </w:rPr>
+        <w:t>coachs</w:t>
+      </w:r>
+      <w:proofErr w:type="spellEnd"/>
+      <w:r>
+        <w:rPr>
+          <w:sz w:val="28"/>
+          <w:szCs w:val="28"/>
+        </w:rPr>
+        <w:t xml:space="preserve">, les </w:t>
+      </w:r>
+      <w:proofErr w:type="spellStart"/>
+      <w:r>
+        <w:rPr>
+          <w:sz w:val="28"/>
+          <w:szCs w:val="28"/>
+        </w:rPr>
+        <w:t>coach</w:t>
+      </w:r>
+      <w:r>
+        <w:rPr>
+          <w:sz w:val="28"/>
+          <w:szCs w:val="28"/>
         </w:rPr>
         <w:t>s</w:t>
       </w:r>
-      <w:r>
-        <w:rPr>
-          <w:sz w:val="26"/>
-          <w:szCs w:val="26"/>
-        </w:rPr>
-        <w:t xml:space="preserve"> ne peuvent visualiser que les annonces liées à sa spécialité. Ensuite le coach propose un rendez-vous au</w:t>
-      </w:r>
-      <w:r>
-        <w:rPr>
-          <w:sz w:val="26"/>
-          <w:szCs w:val="26"/>
+      <w:proofErr w:type="spellEnd"/>
+      <w:r>
+        <w:rPr>
+          <w:sz w:val="28"/>
+          <w:szCs w:val="28"/>
+        </w:rPr>
+        <w:t xml:space="preserve"> ne peuvent visualiser que les annonces liées à sa spécialité. </w:t>
+      </w:r>
+      <w:r>
+        <w:rPr>
+          <w:sz w:val="28"/>
+          <w:szCs w:val="28"/>
+        </w:rPr>
+        <w:t>Après cela,</w:t>
+      </w:r>
+      <w:r>
+        <w:rPr>
+          <w:sz w:val="28"/>
+          <w:szCs w:val="28"/>
+        </w:rPr>
+        <w:t xml:space="preserve"> le coach propose un rendez-vous au</w:t>
+      </w:r>
+      <w:r>
+        <w:rPr>
+          <w:sz w:val="28"/>
+          <w:szCs w:val="28"/>
         </w:rPr>
         <w:t>x</w:t>
       </w:r>
       <w:r>
         <w:rPr>
-          <w:sz w:val="26"/>
-          <w:szCs w:val="26"/>
-        </w:rPr>
-        <w:t xml:space="preserve"> clients pour parler du projet plus en détail. Si le client accepte le rendez-vous, le coach prend en charger le projet, si le client refuse le coach pourra lui re-proposer un rendez-vous plus tard.</w:t>
+          <w:sz w:val="28"/>
+          <w:szCs w:val="28"/>
+        </w:rPr>
+        <w:t xml:space="preserve"> clients pour parler du projet plus en détail</w:t>
+      </w:r>
+      <w:r>
+        <w:rPr>
+          <w:sz w:val="28"/>
+          <w:szCs w:val="28"/>
+        </w:rPr>
+        <w:t>s</w:t>
+      </w:r>
+      <w:r>
+        <w:rPr>
+          <w:sz w:val="28"/>
+          <w:szCs w:val="28"/>
+        </w:rPr>
+        <w:t>. Si le client accepte le rendez-vous, le coach</w:t>
+      </w:r>
+      <w:r>
+        <w:rPr>
+          <w:sz w:val="28"/>
+          <w:szCs w:val="28"/>
+        </w:rPr>
+        <w:t xml:space="preserve"> a de forte chance de</w:t>
+      </w:r>
+      <w:r>
+        <w:rPr>
+          <w:sz w:val="28"/>
+          <w:szCs w:val="28"/>
+        </w:rPr>
+        <w:t xml:space="preserve"> prend</w:t>
+      </w:r>
+      <w:r>
+        <w:rPr>
+          <w:sz w:val="28"/>
+          <w:szCs w:val="28"/>
+        </w:rPr>
+        <w:t>re</w:t>
+      </w:r>
+      <w:r>
+        <w:rPr>
+          <w:sz w:val="28"/>
+          <w:szCs w:val="28"/>
+        </w:rPr>
+        <w:t xml:space="preserve"> en charger le projet, si le client refuse le coach pourra lui </w:t>
+      </w:r>
+      <w:proofErr w:type="spellStart"/>
+      <w:r>
+        <w:rPr>
+          <w:sz w:val="28"/>
+          <w:szCs w:val="28"/>
+        </w:rPr>
+        <w:t>re</w:t>
+      </w:r>
+      <w:proofErr w:type="spellEnd"/>
+      <w:r>
+        <w:rPr>
+          <w:sz w:val="28"/>
+          <w:szCs w:val="28"/>
+        </w:rPr>
+        <w:t>-proposer un rendez-vous plus tard.</w:t>
       </w:r>
     </w:p>
     <w:p>
@@ -1905,6 +2127,7 @@
       <w:r>
         <w:rPr>
           <w:noProof/>
+          <w:lang w:eastAsia="fr-FR"/>
         </w:rPr>
         <mc:AlternateContent>
           <mc:Choice Requires="wpg">
@@ -2085,7 +2308,15 @@
           <w:sz w:val="24"/>
           <w:szCs w:val="24"/>
         </w:rPr>
-        <w:t xml:space="preserve"> si vous êtes sur Windows ainsi que Python 2. </w:t>
+        <w:t xml:space="preserve"> si vous êtes sur Windo</w:t>
+      </w:r>
+      <w:r>
+        <w:rPr>
+          <w:rFonts w:cstheme="minorHAnsi"/>
+          <w:sz w:val="24"/>
+          <w:szCs w:val="24"/>
+        </w:rPr>
+        <w:t>ws.</w:t>
       </w:r>
     </w:p>
     <w:p>
@@ -2093,16 +2324,16 @@
         <w:rPr>
           <w:rFonts w:cstheme="minorHAnsi"/>
           <w:b/>
-          <w:sz w:val="24"/>
-          <w:szCs w:val="24"/>
+          <w:sz w:val="28"/>
+          <w:szCs w:val="28"/>
         </w:rPr>
       </w:pPr>
       <w:r>
         <w:rPr>
           <w:rFonts w:cstheme="minorHAnsi"/>
           <w:b/>
-          <w:sz w:val="24"/>
-          <w:szCs w:val="24"/>
+          <w:sz w:val="28"/>
+          <w:szCs w:val="28"/>
         </w:rPr>
         <w:sym w:font="Symbol" w:char="F0B7"/>
       </w:r>
@@ -2110,8 +2341,8 @@
         <w:rPr>
           <w:rFonts w:cstheme="minorHAnsi"/>
           <w:b/>
-          <w:sz w:val="24"/>
-          <w:szCs w:val="24"/>
+          <w:sz w:val="28"/>
+          <w:szCs w:val="28"/>
         </w:rPr>
         <w:t xml:space="preserve"> </w:t>
       </w:r>
@@ -2119,8 +2350,8 @@
         <w:rPr>
           <w:rFonts w:cstheme="minorHAnsi"/>
           <w:b/>
-          <w:sz w:val="24"/>
-          <w:szCs w:val="24"/>
+          <w:sz w:val="28"/>
+          <w:szCs w:val="28"/>
         </w:rPr>
         <w:t>Python</w:t>
       </w:r>
@@ -2128,20 +2359,20 @@
         <w:rPr>
           <w:rFonts w:cstheme="minorHAnsi"/>
           <w:b/>
-          <w:sz w:val="24"/>
-          <w:szCs w:val="24"/>
+          <w:sz w:val="28"/>
+          <w:szCs w:val="28"/>
         </w:rPr>
         <w:t xml:space="preserve"> : </w:t>
       </w:r>
-      <w:hyperlink r:id="rId7" w:history="1">
+      <w:hyperlink r:id="rId9" w:history="1">
         <w:r>
           <w:rPr>
             <w:rStyle w:val="Lienhypertexte"/>
             <w:rFonts w:cstheme="minorHAnsi"/>
             <w:b/>
             <w:color w:val="auto"/>
-            <w:sz w:val="24"/>
-            <w:szCs w:val="24"/>
+            <w:sz w:val="28"/>
+            <w:szCs w:val="28"/>
             <w:u w:val="none"/>
           </w:rPr>
           <w:t>https://www.python.org/downloads</w:t>
@@ -2151,8 +2382,8 @@
         <w:rPr>
           <w:rFonts w:cstheme="minorHAnsi"/>
           <w:b/>
-          <w:sz w:val="24"/>
-          <w:szCs w:val="24"/>
+          <w:sz w:val="28"/>
+          <w:szCs w:val="28"/>
         </w:rPr>
         <w:t xml:space="preserve"> -</w:t>
       </w:r>
@@ -2160,8 +2391,8 @@
         <w:rPr>
           <w:rFonts w:cstheme="minorHAnsi"/>
           <w:b/>
-          <w:sz w:val="24"/>
-          <w:szCs w:val="24"/>
+          <w:sz w:val="28"/>
+          <w:szCs w:val="28"/>
         </w:rPr>
         <w:t xml:space="preserve"> </w:t>
       </w:r>
@@ -2169,8 +2400,8 @@
         <w:rPr>
           <w:rFonts w:cstheme="minorHAnsi"/>
           <w:b/>
-          <w:sz w:val="24"/>
-          <w:szCs w:val="24"/>
+          <w:sz w:val="28"/>
+          <w:szCs w:val="28"/>
         </w:rPr>
         <w:t>langage de programmation</w:t>
       </w:r>
@@ -2180,8 +2411,8 @@
         <w:rPr>
           <w:rFonts w:cstheme="minorHAnsi"/>
           <w:b/>
-          <w:sz w:val="24"/>
-          <w:szCs w:val="24"/>
+          <w:sz w:val="28"/>
+          <w:szCs w:val="28"/>
           <w:shd w:val="clear" w:color="auto" w:fill="FFFFFF"/>
         </w:rPr>
       </w:pPr>
@@ -2189,8 +2420,8 @@
         <w:rPr>
           <w:rFonts w:cstheme="minorHAnsi"/>
           <w:b/>
-          <w:sz w:val="24"/>
-          <w:szCs w:val="24"/>
+          <w:sz w:val="28"/>
+          <w:szCs w:val="28"/>
         </w:rPr>
         <w:sym w:font="Symbol" w:char="F0B7"/>
       </w:r>
@@ -2198,8 +2429,8 @@
         <w:rPr>
           <w:rFonts w:cstheme="minorHAnsi"/>
           <w:b/>
-          <w:sz w:val="24"/>
-          <w:szCs w:val="24"/>
+          <w:sz w:val="28"/>
+          <w:szCs w:val="28"/>
         </w:rPr>
         <w:t xml:space="preserve"> </w:t>
       </w:r>
@@ -2207,20 +2438,20 @@
         <w:rPr>
           <w:rFonts w:cstheme="minorHAnsi"/>
           <w:b/>
-          <w:sz w:val="24"/>
-          <w:szCs w:val="24"/>
+          <w:sz w:val="28"/>
+          <w:szCs w:val="28"/>
         </w:rPr>
         <w:t xml:space="preserve">Django : </w:t>
       </w:r>
-      <w:hyperlink r:id="rId8" w:history="1">
+      <w:hyperlink r:id="rId10" w:history="1">
         <w:r>
           <w:rPr>
             <w:rStyle w:val="Lienhypertexte"/>
             <w:rFonts w:cstheme="minorHAnsi"/>
             <w:b/>
             <w:color w:val="auto"/>
-            <w:sz w:val="24"/>
-            <w:szCs w:val="24"/>
+            <w:sz w:val="28"/>
+            <w:szCs w:val="28"/>
             <w:u w:val="none"/>
             <w:shd w:val="clear" w:color="auto" w:fill="FFFFFF"/>
           </w:rPr>
@@ -2233,8 +2464,8 @@
             <w:b/>
             <w:bCs/>
             <w:color w:val="auto"/>
-            <w:sz w:val="24"/>
-            <w:szCs w:val="24"/>
+            <w:sz w:val="28"/>
+            <w:szCs w:val="28"/>
             <w:u w:val="none"/>
             <w:shd w:val="clear" w:color="auto" w:fill="FFFFFF"/>
           </w:rPr>
@@ -2246,8 +2477,8 @@
             <w:rFonts w:cstheme="minorHAnsi"/>
             <w:b/>
             <w:color w:val="auto"/>
-            <w:sz w:val="24"/>
-            <w:szCs w:val="24"/>
+            <w:sz w:val="28"/>
+            <w:szCs w:val="28"/>
             <w:u w:val="none"/>
             <w:shd w:val="clear" w:color="auto" w:fill="FFFFFF"/>
           </w:rPr>
@@ -2258,8 +2489,8 @@
         <w:rPr>
           <w:rFonts w:cstheme="minorHAnsi"/>
           <w:b/>
-          <w:sz w:val="24"/>
-          <w:szCs w:val="24"/>
+          <w:sz w:val="28"/>
+          <w:szCs w:val="28"/>
           <w:shd w:val="clear" w:color="auto" w:fill="FFFFFF"/>
         </w:rPr>
         <w:t xml:space="preserve"> -</w:t>
@@ -2268,8 +2499,8 @@
         <w:rPr>
           <w:rFonts w:cstheme="minorHAnsi"/>
           <w:b/>
-          <w:sz w:val="24"/>
-          <w:szCs w:val="24"/>
+          <w:sz w:val="28"/>
+          <w:szCs w:val="28"/>
           <w:shd w:val="clear" w:color="auto" w:fill="FFFFFF"/>
         </w:rPr>
         <w:t xml:space="preserve"> </w:t>
@@ -2278,8 +2509,8 @@
         <w:rPr>
           <w:rFonts w:cstheme="minorHAnsi"/>
           <w:b/>
-          <w:sz w:val="24"/>
-          <w:szCs w:val="24"/>
+          <w:sz w:val="28"/>
+          <w:szCs w:val="28"/>
           <w:shd w:val="clear" w:color="auto" w:fill="FFFFFF"/>
         </w:rPr>
         <w:t>F</w:t>
@@ -2288,8 +2519,8 @@
         <w:rPr>
           <w:rFonts w:cstheme="minorHAnsi"/>
           <w:b/>
-          <w:sz w:val="24"/>
-          <w:szCs w:val="24"/>
+          <w:sz w:val="28"/>
+          <w:szCs w:val="28"/>
           <w:shd w:val="clear" w:color="auto" w:fill="FFFFFF"/>
         </w:rPr>
         <w:t>ramework web de python</w:t>
@@ -2300,8 +2531,8 @@
         <w:rPr>
           <w:rFonts w:cstheme="minorHAnsi"/>
           <w:b/>
-          <w:sz w:val="24"/>
-          <w:szCs w:val="24"/>
+          <w:sz w:val="28"/>
+          <w:szCs w:val="28"/>
           <w:shd w:val="clear" w:color="auto" w:fill="FFFFFF"/>
         </w:rPr>
       </w:pPr>
@@ -2309,8 +2540,8 @@
         <w:rPr>
           <w:rFonts w:cstheme="minorHAnsi"/>
           <w:b/>
-          <w:sz w:val="24"/>
-          <w:szCs w:val="24"/>
+          <w:sz w:val="28"/>
+          <w:szCs w:val="28"/>
         </w:rPr>
         <w:sym w:font="Symbol" w:char="F0B7"/>
       </w:r>
@@ -2318,26 +2549,28 @@
         <w:rPr>
           <w:rFonts w:cstheme="minorHAnsi"/>
           <w:b/>
-          <w:sz w:val="24"/>
-          <w:szCs w:val="24"/>
+          <w:sz w:val="28"/>
+          <w:szCs w:val="28"/>
         </w:rPr>
         <w:t xml:space="preserve"> </w:t>
       </w:r>
+      <w:proofErr w:type="spellStart"/>
       <w:r>
         <w:rPr>
           <w:rFonts w:cstheme="minorHAnsi"/>
           <w:b/>
-          <w:sz w:val="24"/>
-          <w:szCs w:val="24"/>
+          <w:sz w:val="28"/>
+          <w:szCs w:val="28"/>
         </w:rPr>
         <w:t>Bootstrap</w:t>
       </w:r>
+      <w:proofErr w:type="spellEnd"/>
       <w:r>
         <w:rPr>
           <w:rFonts w:cstheme="minorHAnsi"/>
           <w:b/>
-          <w:sz w:val="24"/>
-          <w:szCs w:val="24"/>
+          <w:sz w:val="28"/>
+          <w:szCs w:val="28"/>
         </w:rPr>
         <w:t xml:space="preserve"> : </w:t>
       </w:r>
@@ -2345,8 +2578,8 @@
         <w:rPr>
           <w:rFonts w:cstheme="minorHAnsi"/>
           <w:b/>
-          <w:sz w:val="24"/>
-          <w:szCs w:val="24"/>
+          <w:sz w:val="28"/>
+          <w:szCs w:val="28"/>
           <w:shd w:val="clear" w:color="auto" w:fill="FFFFFF"/>
         </w:rPr>
         <w:t>get</w:t>
@@ -2356,45 +2589,49 @@
           <w:rFonts w:cstheme="minorHAnsi"/>
           <w:b/>
           <w:bCs/>
+          <w:sz w:val="28"/>
+          <w:szCs w:val="28"/>
+          <w:shd w:val="clear" w:color="auto" w:fill="FFFFFF"/>
+        </w:rPr>
+        <w:t>bootstrap</w:t>
+      </w:r>
+      <w:r>
+        <w:rPr>
+          <w:rFonts w:cstheme="minorHAnsi"/>
+          <w:b/>
+          <w:sz w:val="28"/>
+          <w:szCs w:val="28"/>
+          <w:shd w:val="clear" w:color="auto" w:fill="FFFFFF"/>
+        </w:rPr>
+        <w:t>.com/ - Framework front-end</w:t>
+      </w:r>
+    </w:p>
+    <w:p>
+      <w:pPr>
+        <w:rPr>
+          <w:rFonts w:cstheme="minorHAnsi"/>
+          <w:sz w:val="2"/>
+          <w:szCs w:val="2"/>
+          <w:shd w:val="clear" w:color="auto" w:fill="FFFFFF"/>
+        </w:rPr>
+      </w:pPr>
+    </w:p>
+    <w:p>
+      <w:pPr>
+        <w:rPr>
+          <w:rFonts w:cstheme="minorHAnsi"/>
+          <w:sz w:val="2"/>
+          <w:szCs w:val="2"/>
+          <w:shd w:val="clear" w:color="auto" w:fill="FFFFFF"/>
+        </w:rPr>
+      </w:pPr>
+    </w:p>
+    <w:p>
+      <w:pPr>
+        <w:rPr>
+          <w:rFonts w:cstheme="minorHAnsi"/>
           <w:sz w:val="24"/>
           <w:szCs w:val="24"/>
-          <w:shd w:val="clear" w:color="auto" w:fill="FFFFFF"/>
-        </w:rPr>
-        <w:t>bootstrap</w:t>
-      </w:r>
-      <w:r>
-        <w:rPr>
-          <w:rFonts w:cstheme="minorHAnsi"/>
-          <w:b/>
-          <w:sz w:val="24"/>
-          <w:szCs w:val="24"/>
-          <w:shd w:val="clear" w:color="auto" w:fill="FFFFFF"/>
-        </w:rPr>
-        <w:t>.com/ - Framework</w:t>
-      </w:r>
-      <w:r>
-        <w:rPr>
-          <w:rFonts w:cstheme="minorHAnsi"/>
-          <w:b/>
-          <w:sz w:val="24"/>
-          <w:szCs w:val="24"/>
-          <w:shd w:val="clear" w:color="auto" w:fill="FFFFFF"/>
-        </w:rPr>
-        <w:t xml:space="preserve"> front-end</w:t>
-      </w:r>
-    </w:p>
-    <w:p>
-      <w:pPr>
-        <w:rPr>
-          <w:rFonts w:cstheme="minorHAnsi"/>
-          <w:shd w:val="clear" w:color="auto" w:fill="FFFFFF"/>
-        </w:rPr>
-      </w:pPr>
-    </w:p>
-    <w:p>
-      <w:pPr>
-        <w:rPr>
-          <w:rFonts w:cstheme="minorHAnsi"/>
         </w:rPr>
       </w:pPr>
       <w:r>
@@ -2435,7 +2672,7 @@
                     </pic:cNvPicPr>
                   </pic:nvPicPr>
                   <pic:blipFill>
-                    <a:blip r:embed="rId9">
+                    <a:blip r:embed="rId11">
                       <a:extLst>
                         <a:ext uri="{28A0092B-C50C-407E-A947-70E740481C1C}">
                           <a14:useLocalDpi xmlns:a14="http://schemas.microsoft.com/office/drawing/2010/main" val="0"/>
@@ -2501,58 +2738,113 @@
     <w:p>
       <w:pPr>
         <w:rPr>
-          <w:sz w:val="24"/>
-          <w:szCs w:val="24"/>
-        </w:rPr>
-      </w:pPr>
-      <w:r>
-        <w:rPr>
-          <w:sz w:val="24"/>
-          <w:szCs w:val="24"/>
-        </w:rPr>
-        <w:t xml:space="preserve"> Pour faciliter le développement sur le site web, il est conseillé d’utiliser des modules pour Symfony2 : </w:t>
-      </w:r>
-    </w:p>
-    <w:p>
-      <w:pPr>
-        <w:rPr>
-          <w:sz w:val="24"/>
-          <w:szCs w:val="24"/>
-        </w:rPr>
-      </w:pPr>
-      <w:r>
-        <w:rPr>
-          <w:sz w:val="24"/>
-          <w:szCs w:val="24"/>
+          <w:sz w:val="26"/>
+          <w:szCs w:val="26"/>
+        </w:rPr>
+      </w:pPr>
+      <w:r>
+        <w:rPr>
+          <w:sz w:val="26"/>
+          <w:szCs w:val="26"/>
+        </w:rPr>
+        <w:t xml:space="preserve"> Pour faciliter le développement sur le site web, il est conseillé d’utiliser </w:t>
+      </w:r>
+      <w:r>
+        <w:rPr>
+          <w:sz w:val="26"/>
+          <w:szCs w:val="26"/>
+        </w:rPr>
+        <w:t>certains modules, mais cela reste optionnel)</w:t>
+      </w:r>
+      <w:r>
+        <w:rPr>
+          <w:sz w:val="26"/>
+          <w:szCs w:val="26"/>
+        </w:rPr>
+        <w:t xml:space="preserve"> : </w:t>
+      </w:r>
+    </w:p>
+    <w:p>
+      <w:pPr>
+        <w:rPr>
+          <w:sz w:val="26"/>
+          <w:szCs w:val="26"/>
+        </w:rPr>
+      </w:pPr>
+      <w:r>
+        <w:rPr>
+          <w:sz w:val="26"/>
+          <w:szCs w:val="26"/>
         </w:rPr>
         <w:sym w:font="Symbol" w:char="F0B7"/>
       </w:r>
       <w:r>
         <w:rPr>
-          <w:sz w:val="24"/>
-          <w:szCs w:val="24"/>
-        </w:rPr>
-        <w:t xml:space="preserve"> Pour </w:t>
-      </w:r>
-      <w:r>
-        <w:rPr>
-          <w:sz w:val="24"/>
-          <w:szCs w:val="24"/>
-        </w:rPr>
-        <w:t xml:space="preserve">JetBrains PyCharm Community </w:t>
-      </w:r>
-      <w:r>
-        <w:rPr>
-          <w:sz w:val="24"/>
-          <w:szCs w:val="24"/>
+          <w:sz w:val="26"/>
+          <w:szCs w:val="26"/>
+        </w:rPr>
+        <w:t xml:space="preserve"> </w:t>
+      </w:r>
+      <w:proofErr w:type="spellStart"/>
+      <w:r>
+        <w:rPr>
+          <w:sz w:val="26"/>
+          <w:szCs w:val="26"/>
+        </w:rPr>
+        <w:t>JetBrains</w:t>
+      </w:r>
+      <w:proofErr w:type="spellEnd"/>
+      <w:r>
+        <w:rPr>
+          <w:sz w:val="26"/>
+          <w:szCs w:val="26"/>
+        </w:rPr>
+        <w:t xml:space="preserve"> </w:t>
+      </w:r>
+      <w:proofErr w:type="spellStart"/>
+      <w:r>
+        <w:rPr>
+          <w:sz w:val="26"/>
+          <w:szCs w:val="26"/>
+        </w:rPr>
+        <w:t>PyCharm</w:t>
+      </w:r>
+      <w:proofErr w:type="spellEnd"/>
+      <w:r>
+        <w:rPr>
+          <w:sz w:val="26"/>
+          <w:szCs w:val="26"/>
+        </w:rPr>
+        <w:t xml:space="preserve"> </w:t>
+      </w:r>
+      <w:proofErr w:type="spellStart"/>
+      <w:r>
+        <w:rPr>
+          <w:sz w:val="26"/>
+          <w:szCs w:val="26"/>
+        </w:rPr>
+        <w:t>Community</w:t>
+      </w:r>
+      <w:proofErr w:type="spellEnd"/>
+      <w:r>
+        <w:rPr>
+          <w:sz w:val="26"/>
+          <w:szCs w:val="26"/>
+        </w:rPr>
+        <w:t xml:space="preserve"> </w:t>
+      </w:r>
+      <w:r>
+        <w:rPr>
+          <w:sz w:val="26"/>
+          <w:szCs w:val="26"/>
         </w:rPr>
         <w:t xml:space="preserve">: </w:t>
       </w:r>
       <w:r>
         <w:rPr>
           <w:rFonts w:cstheme="minorHAnsi"/>
-          <w:sz w:val="24"/>
-          <w:szCs w:val="24"/>
+          <w:sz w:val="26"/>
+          <w:szCs w:val="26"/>
           <w:shd w:val="clear" w:color="auto" w:fill="FFFFFF"/>
         </w:rPr>
         <w:t>https://www.jetbrains.com/</w:t>
@@ -2561,8 +2853,8 @@
         <w:rPr>
           <w:rFonts w:cstheme="minorHAnsi"/>
           <w:bCs/>
-          <w:sz w:val="24"/>
-          <w:szCs w:val="24"/>
+          <w:sz w:val="26"/>
+          <w:szCs w:val="26"/>
           <w:shd w:val="clear" w:color="auto" w:fill="FFFFFF"/>
         </w:rPr>
         <w:t>pycharm</w:t>
@@ -2570,78 +2862,85 @@
       <w:r>
         <w:rPr>
           <w:rFonts w:cstheme="minorHAnsi"/>
-          <w:sz w:val="24"/>
-          <w:szCs w:val="24"/>
+          <w:sz w:val="26"/>
+          <w:szCs w:val="26"/>
           <w:shd w:val="clear" w:color="auto" w:fill="FFFFFF"/>
         </w:rPr>
         <w:t>/download/</w:t>
       </w:r>
       <w:r>
         <w:rPr>
-          <w:sz w:val="24"/>
-          <w:szCs w:val="24"/>
+          <w:sz w:val="26"/>
+          <w:szCs w:val="26"/>
         </w:rPr>
         <w:t xml:space="preserve"> </w:t>
       </w:r>
       <w:r>
         <w:rPr>
-          <w:sz w:val="24"/>
-          <w:szCs w:val="24"/>
+          <w:sz w:val="26"/>
+          <w:szCs w:val="26"/>
         </w:rPr>
         <w:t>L</w:t>
       </w:r>
       <w:r>
         <w:rPr>
-          <w:sz w:val="24"/>
-          <w:szCs w:val="24"/>
-        </w:rPr>
-        <w:t>ogiciel de developpement</w:t>
-      </w:r>
-    </w:p>
-    <w:p>
-      <w:pPr>
-        <w:rPr>
-          <w:sz w:val="24"/>
-          <w:szCs w:val="24"/>
-        </w:rPr>
-      </w:pPr>
-      <w:r>
-        <w:rPr>
-          <w:sz w:val="24"/>
-          <w:szCs w:val="24"/>
+          <w:sz w:val="26"/>
+          <w:szCs w:val="26"/>
+        </w:rPr>
+        <w:t xml:space="preserve">ogiciel de </w:t>
+      </w:r>
+      <w:r>
+        <w:rPr>
+          <w:sz w:val="26"/>
+          <w:szCs w:val="26"/>
+        </w:rPr>
+        <w:t>développement</w:t>
+      </w:r>
+    </w:p>
+    <w:p>
+      <w:pPr>
+        <w:rPr>
+          <w:sz w:val="26"/>
+          <w:szCs w:val="26"/>
+        </w:rPr>
+      </w:pPr>
+      <w:r>
+        <w:rPr>
+          <w:sz w:val="26"/>
+          <w:szCs w:val="26"/>
         </w:rPr>
         <w:sym w:font="Symbol" w:char="F0B7"/>
       </w:r>
       <w:r>
         <w:rPr>
-          <w:sz w:val="24"/>
-          <w:szCs w:val="24"/>
-        </w:rPr>
-        <w:t xml:space="preserve"> Pour </w:t>
-      </w:r>
-      <w:r>
-        <w:rPr>
-          <w:sz w:val="24"/>
-          <w:szCs w:val="24"/>
+          <w:sz w:val="26"/>
+          <w:szCs w:val="26"/>
+        </w:rPr>
+        <w:t xml:space="preserve"> </w:t>
+      </w:r>
+      <w:r>
+        <w:rPr>
+          <w:sz w:val="26"/>
+          <w:szCs w:val="26"/>
         </w:rPr>
         <w:t xml:space="preserve">Notepad++ </w:t>
       </w:r>
       <w:r>
         <w:rPr>
           <w:rFonts w:cstheme="minorHAnsi"/>
-          <w:sz w:val="24"/>
-          <w:szCs w:val="24"/>
+          <w:sz w:val="26"/>
+          <w:szCs w:val="26"/>
         </w:rPr>
         <w:t xml:space="preserve">: </w:t>
       </w:r>
-      <w:hyperlink r:id="rId10" w:history="1">
+      <w:hyperlink r:id="rId12" w:history="1">
         <w:r>
           <w:rPr>
             <w:rStyle w:val="Lienhypertexte"/>
             <w:rFonts w:cstheme="minorHAnsi"/>
             <w:color w:val="auto"/>
-            <w:sz w:val="24"/>
-            <w:szCs w:val="24"/>
+            <w:sz w:val="26"/>
+            <w:szCs w:val="26"/>
             <w:u w:val="none"/>
             <w:shd w:val="clear" w:color="auto" w:fill="FFFFFF"/>
           </w:rPr>
@@ -2653,8 +2952,8 @@
             <w:rFonts w:cstheme="minorHAnsi"/>
             <w:bCs/>
             <w:color w:val="auto"/>
-            <w:sz w:val="24"/>
-            <w:szCs w:val="24"/>
+            <w:sz w:val="26"/>
+            <w:szCs w:val="26"/>
             <w:u w:val="none"/>
             <w:shd w:val="clear" w:color="auto" w:fill="FFFFFF"/>
           </w:rPr>
@@ -2665,8 +2964,8 @@
             <w:rStyle w:val="Lienhypertexte"/>
             <w:rFonts w:cstheme="minorHAnsi"/>
             <w:color w:val="auto"/>
-            <w:sz w:val="24"/>
-            <w:szCs w:val="24"/>
+            <w:sz w:val="26"/>
+            <w:szCs w:val="26"/>
             <w:u w:val="none"/>
             <w:shd w:val="clear" w:color="auto" w:fill="FFFFFF"/>
           </w:rPr>
@@ -2676,8 +2975,8 @@
       <w:r>
         <w:rPr>
           <w:rFonts w:cstheme="minorHAnsi"/>
-          <w:sz w:val="24"/>
-          <w:szCs w:val="24"/>
+          <w:sz w:val="26"/>
+          <w:szCs w:val="26"/>
           <w:shd w:val="clear" w:color="auto" w:fill="FFFFFF"/>
         </w:rPr>
         <w:t xml:space="preserve"> </w:t>
@@ -2685,8 +2984,8 @@
       <w:r>
         <w:rPr>
           <w:rFonts w:cstheme="minorHAnsi"/>
-          <w:sz w:val="24"/>
-          <w:szCs w:val="24"/>
+          <w:sz w:val="26"/>
+          <w:szCs w:val="26"/>
           <w:shd w:val="clear" w:color="auto" w:fill="FFFFFF"/>
         </w:rPr>
         <w:t>E</w:t>
@@ -2694,8 +2993,8 @@
       <w:r>
         <w:rPr>
           <w:rFonts w:cstheme="minorHAnsi"/>
-          <w:sz w:val="24"/>
-          <w:szCs w:val="24"/>
+          <w:sz w:val="26"/>
+          <w:szCs w:val="26"/>
           <w:shd w:val="clear" w:color="auto" w:fill="FFFFFF"/>
         </w:rPr>
         <w:t>diteur de texte</w:t>
@@ -2714,7 +3013,14 @@
           <w:sz w:val="28"/>
           <w:szCs w:val="28"/>
         </w:rPr>
-        <w:t xml:space="preserve">1.4 </w:t>
+        <w:t>1.3</w:t>
+      </w:r>
+      <w:r>
+        <w:rPr>
+          <w:sz w:val="28"/>
+          <w:szCs w:val="28"/>
+        </w:rPr>
+        <w:t xml:space="preserve"> </w:t>
       </w:r>
       <w:r>
         <w:rPr>
@@ -2727,16 +3033,80 @@
     <w:p>
       <w:pPr>
         <w:rPr>
-          <w:sz w:val="24"/>
-          <w:szCs w:val="24"/>
-        </w:rPr>
-      </w:pPr>
-      <w:r>
-        <w:rPr>
-          <w:sz w:val="24"/>
-          <w:szCs w:val="24"/>
-        </w:rPr>
-        <w:t xml:space="preserve">Avant de lancer le site, il est impotant de démarrer le serveur web de develppement (sur la machine loclae). </w:t>
+          <w:sz w:val="28"/>
+          <w:szCs w:val="28"/>
+        </w:rPr>
+      </w:pPr>
+    </w:p>
+    <w:p>
+      <w:pPr>
+        <w:rPr>
+          <w:sz w:val="26"/>
+          <w:szCs w:val="26"/>
+        </w:rPr>
+      </w:pPr>
+      <w:r>
+        <w:rPr>
+          <w:sz w:val="26"/>
+          <w:szCs w:val="26"/>
+        </w:rPr>
+        <w:t xml:space="preserve">Avant de lancer le site, il est </w:t>
+      </w:r>
+      <w:r>
+        <w:rPr>
+          <w:sz w:val="26"/>
+          <w:szCs w:val="26"/>
+        </w:rPr>
+        <w:t>important</w:t>
+      </w:r>
+      <w:r>
+        <w:rPr>
+          <w:sz w:val="26"/>
+          <w:szCs w:val="26"/>
+        </w:rPr>
+        <w:t xml:space="preserve"> de démarrer le serveur web de </w:t>
+      </w:r>
+      <w:r>
+        <w:rPr>
+          <w:sz w:val="26"/>
+          <w:szCs w:val="26"/>
+        </w:rPr>
+        <w:t>développement</w:t>
+      </w:r>
+      <w:r>
+        <w:rPr>
+          <w:sz w:val="26"/>
+          <w:szCs w:val="26"/>
+        </w:rPr>
+        <w:t xml:space="preserve"> (</w:t>
+      </w:r>
+      <w:r>
+        <w:rPr>
+          <w:sz w:val="26"/>
+          <w:szCs w:val="26"/>
+        </w:rPr>
+        <w:t xml:space="preserve">dans notre cas, </w:t>
+      </w:r>
+      <w:r>
+        <w:rPr>
+          <w:sz w:val="26"/>
+          <w:szCs w:val="26"/>
+        </w:rPr>
+        <w:t xml:space="preserve">sur la machine </w:t>
+      </w:r>
+      <w:r>
+        <w:rPr>
+          <w:sz w:val="26"/>
+          <w:szCs w:val="26"/>
+        </w:rPr>
+        <w:t>locale</w:t>
+      </w:r>
+      <w:r>
+        <w:rPr>
+          <w:sz w:val="26"/>
+          <w:szCs w:val="26"/>
+        </w:rPr>
+        <w:t xml:space="preserve">). </w:t>
       </w:r>
     </w:p>
     <w:p/>
@@ -2764,7 +3134,7 @@
                     </pic:cNvPicPr>
                   </pic:nvPicPr>
                   <pic:blipFill>
-                    <a:blip r:embed="rId11">
+                    <a:blip r:embed="rId13">
                       <a:extLst>
                         <a:ext uri="{28A0092B-C50C-407E-A947-70E740481C1C}">
                           <a14:useLocalDpi xmlns:a14="http://schemas.microsoft.com/office/drawing/2010/main" val="0"/>
@@ -2835,22 +3205,6 @@
           <w:szCs w:val="28"/>
         </w:rPr>
       </w:pPr>
-    </w:p>
-    <w:p>
-      <w:pPr>
-        <w:rPr>
-          <w:sz w:val="28"/>
-          <w:szCs w:val="28"/>
-        </w:rPr>
-      </w:pPr>
-    </w:p>
-    <w:p>
-      <w:pPr>
-        <w:rPr>
-          <w:sz w:val="28"/>
-          <w:szCs w:val="28"/>
-        </w:rPr>
-      </w:pPr>
       <w:r>
         <w:rPr>
           <w:sz w:val="28"/>
@@ -2883,23 +3237,64 @@
     </w:p>
     <w:p>
       <w:pPr>
+        <w:rPr>
+          <w:sz w:val="28"/>
+          <w:szCs w:val="28"/>
+        </w:rPr>
+      </w:pPr>
+    </w:p>
+    <w:p>
+      <w:pPr>
+        <w:rPr>
+          <w:sz w:val="26"/>
+          <w:szCs w:val="26"/>
+        </w:rPr>
+      </w:pPr>
+      <w:r>
+        <w:rPr>
+          <w:sz w:val="26"/>
+          <w:szCs w:val="26"/>
+        </w:rPr>
+        <w:t>Principale fonctionnalité :</w:t>
+      </w:r>
+    </w:p>
+    <w:p>
+      <w:pPr>
         <w:shd w:val="clear" w:color="auto" w:fill="FFFFFF"/>
         <w:spacing w:after="0" w:line="240" w:lineRule="auto"/>
         <w:rPr>
-          <w:rFonts w:ascii="Arial" w:eastAsia="Times New Roman" w:hAnsi="Arial" w:cs="Arial"/>
-          <w:sz w:val="24"/>
-          <w:szCs w:val="24"/>
-          <w:lang w:eastAsia="fr-FR"/>
-        </w:rPr>
-      </w:pPr>
-      <w:r>
-        <w:rPr>
-          <w:rFonts w:ascii="Arial" w:eastAsia="Times New Roman" w:hAnsi="Arial" w:cs="Arial"/>
-          <w:sz w:val="24"/>
-          <w:szCs w:val="24"/>
-          <w:lang w:eastAsia="fr-FR"/>
-        </w:rPr>
-        <w:t>- le client peut s'inscrire ou se connecter(sécurisé)</w:t>
+          <w:rFonts w:eastAsia="Times New Roman" w:cstheme="minorHAnsi"/>
+          <w:sz w:val="26"/>
+          <w:szCs w:val="26"/>
+          <w:lang w:eastAsia="fr-FR"/>
+        </w:rPr>
+      </w:pPr>
+      <w:r>
+        <w:rPr>
+          <w:rFonts w:eastAsia="Times New Roman" w:cstheme="minorHAnsi"/>
+          <w:sz w:val="26"/>
+          <w:szCs w:val="26"/>
+          <w:lang w:eastAsia="fr-FR"/>
+        </w:rPr>
+        <w:t>- le client peut s'inscrire ou se connecter</w:t>
+      </w:r>
+      <w:r>
+        <w:rPr>
+          <w:rFonts w:eastAsia="Times New Roman" w:cstheme="minorHAnsi"/>
+          <w:sz w:val="26"/>
+          <w:szCs w:val="26"/>
+          <w:lang w:eastAsia="fr-FR"/>
+        </w:rPr>
+        <w:t xml:space="preserve"> </w:t>
+      </w:r>
+      <w:r>
+        <w:rPr>
+          <w:rFonts w:eastAsia="Times New Roman" w:cstheme="minorHAnsi"/>
+          <w:sz w:val="26"/>
+          <w:szCs w:val="26"/>
+          <w:lang w:eastAsia="fr-FR"/>
+        </w:rPr>
+        <w:t>(sécurisé)</w:t>
       </w:r>
     </w:p>
     <w:p>
@@ -2907,17 +3302,17 @@
         <w:shd w:val="clear" w:color="auto" w:fill="FFFFFF"/>
         <w:spacing w:after="0" w:line="240" w:lineRule="auto"/>
         <w:rPr>
-          <w:rFonts w:ascii="Arial" w:eastAsia="Times New Roman" w:hAnsi="Arial" w:cs="Arial"/>
-          <w:sz w:val="24"/>
-          <w:szCs w:val="24"/>
-          <w:lang w:eastAsia="fr-FR"/>
-        </w:rPr>
-      </w:pPr>
-      <w:r>
-        <w:rPr>
-          <w:rFonts w:ascii="Arial" w:eastAsia="Times New Roman" w:hAnsi="Arial" w:cs="Arial"/>
-          <w:sz w:val="24"/>
-          <w:szCs w:val="24"/>
+          <w:rFonts w:eastAsia="Times New Roman" w:cstheme="minorHAnsi"/>
+          <w:sz w:val="26"/>
+          <w:szCs w:val="26"/>
+          <w:lang w:eastAsia="fr-FR"/>
+        </w:rPr>
+      </w:pPr>
+      <w:r>
+        <w:rPr>
+          <w:rFonts w:eastAsia="Times New Roman" w:cstheme="minorHAnsi"/>
+          <w:sz w:val="26"/>
+          <w:szCs w:val="26"/>
           <w:lang w:eastAsia="fr-FR"/>
         </w:rPr>
         <w:t>- le client peut créer une annonce, le modifier ou le supprimer</w:t>
@@ -2928,17 +3323,17 @@
         <w:shd w:val="clear" w:color="auto" w:fill="FFFFFF"/>
         <w:spacing w:after="0" w:line="240" w:lineRule="auto"/>
         <w:rPr>
-          <w:rFonts w:ascii="Arial" w:eastAsia="Times New Roman" w:hAnsi="Arial" w:cs="Arial"/>
-          <w:sz w:val="24"/>
-          <w:szCs w:val="24"/>
-          <w:lang w:eastAsia="fr-FR"/>
-        </w:rPr>
-      </w:pPr>
-      <w:r>
-        <w:rPr>
-          <w:rFonts w:ascii="Arial" w:eastAsia="Times New Roman" w:hAnsi="Arial" w:cs="Arial"/>
-          <w:sz w:val="24"/>
-          <w:szCs w:val="24"/>
+          <w:rFonts w:eastAsia="Times New Roman" w:cstheme="minorHAnsi"/>
+          <w:sz w:val="26"/>
+          <w:szCs w:val="26"/>
+          <w:lang w:eastAsia="fr-FR"/>
+        </w:rPr>
+      </w:pPr>
+      <w:r>
+        <w:rPr>
+          <w:rFonts w:eastAsia="Times New Roman" w:cstheme="minorHAnsi"/>
+          <w:sz w:val="26"/>
+          <w:szCs w:val="26"/>
           <w:lang w:eastAsia="fr-FR"/>
         </w:rPr>
         <w:t>- le client propose ses disponibilités</w:t>
@@ -2949,17 +3344,17 @@
         <w:shd w:val="clear" w:color="auto" w:fill="FFFFFF"/>
         <w:spacing w:after="0" w:line="240" w:lineRule="auto"/>
         <w:rPr>
-          <w:rFonts w:ascii="Arial" w:eastAsia="Times New Roman" w:hAnsi="Arial" w:cs="Arial"/>
-          <w:sz w:val="24"/>
-          <w:szCs w:val="24"/>
-          <w:lang w:eastAsia="fr-FR"/>
-        </w:rPr>
-      </w:pPr>
-      <w:r>
-        <w:rPr>
-          <w:rFonts w:ascii="Arial" w:eastAsia="Times New Roman" w:hAnsi="Arial" w:cs="Arial"/>
-          <w:sz w:val="24"/>
-          <w:szCs w:val="24"/>
+          <w:rFonts w:eastAsia="Times New Roman" w:cstheme="minorHAnsi"/>
+          <w:sz w:val="26"/>
+          <w:szCs w:val="26"/>
+          <w:lang w:eastAsia="fr-FR"/>
+        </w:rPr>
+      </w:pPr>
+      <w:r>
+        <w:rPr>
+          <w:rFonts w:eastAsia="Times New Roman" w:cstheme="minorHAnsi"/>
+          <w:sz w:val="26"/>
+          <w:szCs w:val="26"/>
           <w:lang w:eastAsia="fr-FR"/>
         </w:rPr>
         <w:t>- le coach se connecte via un espace sécurisé</w:t>
@@ -2970,20 +3365,76 @@
         <w:shd w:val="clear" w:color="auto" w:fill="FFFFFF"/>
         <w:spacing w:after="0" w:line="240" w:lineRule="auto"/>
         <w:rPr>
-          <w:rFonts w:ascii="Arial" w:eastAsia="Times New Roman" w:hAnsi="Arial" w:cs="Arial"/>
-          <w:sz w:val="24"/>
-          <w:szCs w:val="24"/>
-          <w:lang w:eastAsia="fr-FR"/>
-        </w:rPr>
-      </w:pPr>
-      <w:r>
-        <w:rPr>
-          <w:rFonts w:ascii="Arial" w:eastAsia="Times New Roman" w:hAnsi="Arial" w:cs="Arial"/>
-          <w:sz w:val="24"/>
-          <w:szCs w:val="24"/>
-          <w:lang w:eastAsia="fr-FR"/>
-        </w:rPr>
-        <w:t>- les coachs sont spécialisés selon des rubriques(travail, sante, professionnel,famille,...)</w:t>
+          <w:rFonts w:eastAsia="Times New Roman" w:cstheme="minorHAnsi"/>
+          <w:sz w:val="26"/>
+          <w:szCs w:val="26"/>
+          <w:lang w:eastAsia="fr-FR"/>
+        </w:rPr>
+      </w:pPr>
+      <w:r>
+        <w:rPr>
+          <w:rFonts w:eastAsia="Times New Roman" w:cstheme="minorHAnsi"/>
+          <w:sz w:val="26"/>
+          <w:szCs w:val="26"/>
+          <w:lang w:eastAsia="fr-FR"/>
+        </w:rPr>
+        <w:t xml:space="preserve">- les </w:t>
+      </w:r>
+      <w:proofErr w:type="spellStart"/>
+      <w:r>
+        <w:rPr>
+          <w:rFonts w:eastAsia="Times New Roman" w:cstheme="minorHAnsi"/>
+          <w:sz w:val="26"/>
+          <w:szCs w:val="26"/>
+          <w:lang w:eastAsia="fr-FR"/>
+        </w:rPr>
+        <w:t>coachs</w:t>
+      </w:r>
+      <w:proofErr w:type="spellEnd"/>
+      <w:r>
+        <w:rPr>
+          <w:rFonts w:eastAsia="Times New Roman" w:cstheme="minorHAnsi"/>
+          <w:sz w:val="26"/>
+          <w:szCs w:val="26"/>
+          <w:lang w:eastAsia="fr-FR"/>
+        </w:rPr>
+        <w:t xml:space="preserve"> sont spécialisés selon des </w:t>
+      </w:r>
+      <w:r>
+        <w:rPr>
+          <w:rFonts w:eastAsia="Times New Roman" w:cstheme="minorHAnsi"/>
+          <w:sz w:val="26"/>
+          <w:szCs w:val="26"/>
+          <w:lang w:eastAsia="fr-FR"/>
+        </w:rPr>
+        <w:t>rubriques (</w:t>
+      </w:r>
+      <w:r>
+        <w:rPr>
+          <w:rFonts w:eastAsia="Times New Roman" w:cstheme="minorHAnsi"/>
+          <w:sz w:val="26"/>
+          <w:szCs w:val="26"/>
+          <w:lang w:eastAsia="fr-FR"/>
+        </w:rPr>
+        <w:t xml:space="preserve">travail, sante, </w:t>
+      </w:r>
+      <w:r>
+        <w:rPr>
+          <w:rFonts w:eastAsia="Times New Roman" w:cstheme="minorHAnsi"/>
+          <w:sz w:val="26"/>
+          <w:szCs w:val="26"/>
+          <w:lang w:eastAsia="fr-FR"/>
+        </w:rPr>
+        <w:t>professionnel, famille</w:t>
+      </w:r>
+      <w:r>
+        <w:rPr>
+          <w:rFonts w:eastAsia="Times New Roman" w:cstheme="minorHAnsi"/>
+          <w:sz w:val="26"/>
+          <w:szCs w:val="26"/>
+          <w:lang w:eastAsia="fr-FR"/>
+        </w:rPr>
+        <w:t>,...)</w:t>
       </w:r>
     </w:p>
     <w:p>
@@ -2991,17 +3442,17 @@
         <w:shd w:val="clear" w:color="auto" w:fill="FFFFFF"/>
         <w:spacing w:after="0" w:line="240" w:lineRule="auto"/>
         <w:rPr>
-          <w:rFonts w:ascii="Arial" w:eastAsia="Times New Roman" w:hAnsi="Arial" w:cs="Arial"/>
-          <w:sz w:val="24"/>
-          <w:szCs w:val="24"/>
-          <w:lang w:eastAsia="fr-FR"/>
-        </w:rPr>
-      </w:pPr>
-      <w:r>
-        <w:rPr>
-          <w:rFonts w:ascii="Arial" w:eastAsia="Times New Roman" w:hAnsi="Arial" w:cs="Arial"/>
-          <w:sz w:val="24"/>
-          <w:szCs w:val="24"/>
+          <w:rFonts w:eastAsia="Times New Roman" w:cstheme="minorHAnsi"/>
+          <w:sz w:val="26"/>
+          <w:szCs w:val="26"/>
+          <w:lang w:eastAsia="fr-FR"/>
+        </w:rPr>
+      </w:pPr>
+      <w:r>
+        <w:rPr>
+          <w:rFonts w:eastAsia="Times New Roman" w:cstheme="minorHAnsi"/>
+          <w:sz w:val="26"/>
+          <w:szCs w:val="26"/>
           <w:lang w:eastAsia="fr-FR"/>
         </w:rPr>
         <w:t>- le coach peut voir toutes les annonces selon sa spécialité uniquement </w:t>
@@ -3012,20 +3463,40 @@
         <w:shd w:val="clear" w:color="auto" w:fill="FFFFFF"/>
         <w:spacing w:after="0" w:line="240" w:lineRule="auto"/>
         <w:rPr>
-          <w:rFonts w:ascii="Arial" w:eastAsia="Times New Roman" w:hAnsi="Arial" w:cs="Arial"/>
-          <w:sz w:val="24"/>
-          <w:szCs w:val="24"/>
-          <w:lang w:eastAsia="fr-FR"/>
-        </w:rPr>
-      </w:pPr>
-      <w:r>
-        <w:rPr>
-          <w:rFonts w:ascii="Arial" w:eastAsia="Times New Roman" w:hAnsi="Arial" w:cs="Arial"/>
-          <w:sz w:val="24"/>
-          <w:szCs w:val="24"/>
-          <w:lang w:eastAsia="fr-FR"/>
-        </w:rPr>
-        <w:t>- le coach propose un rendez-vous par mail( + type de rendez-vous)</w:t>
+          <w:rFonts w:eastAsia="Times New Roman" w:cstheme="minorHAnsi"/>
+          <w:sz w:val="26"/>
+          <w:szCs w:val="26"/>
+          <w:lang w:eastAsia="fr-FR"/>
+        </w:rPr>
+      </w:pPr>
+      <w:r>
+        <w:rPr>
+          <w:rFonts w:eastAsia="Times New Roman" w:cstheme="minorHAnsi"/>
+          <w:sz w:val="26"/>
+          <w:szCs w:val="26"/>
+          <w:lang w:eastAsia="fr-FR"/>
+        </w:rPr>
+        <w:t xml:space="preserve">- le coach propose un rendez-vous par </w:t>
+      </w:r>
+      <w:proofErr w:type="gramStart"/>
+      <w:r>
+        <w:rPr>
+          <w:rFonts w:eastAsia="Times New Roman" w:cstheme="minorHAnsi"/>
+          <w:sz w:val="26"/>
+          <w:szCs w:val="26"/>
+          <w:lang w:eastAsia="fr-FR"/>
+        </w:rPr>
+        <w:t>mail(</w:t>
+      </w:r>
+      <w:proofErr w:type="gramEnd"/>
+      <w:r>
+        <w:rPr>
+          <w:rFonts w:eastAsia="Times New Roman" w:cstheme="minorHAnsi"/>
+          <w:sz w:val="26"/>
+          <w:szCs w:val="26"/>
+          <w:lang w:eastAsia="fr-FR"/>
+        </w:rPr>
+        <w:t xml:space="preserve"> + type de rendez-vous)</w:t>
       </w:r>
     </w:p>
     <w:p>
@@ -3033,20 +3504,136 @@
         <w:shd w:val="clear" w:color="auto" w:fill="FFFFFF"/>
         <w:spacing w:after="0" w:line="240" w:lineRule="auto"/>
         <w:rPr>
-          <w:rFonts w:ascii="Arial" w:eastAsia="Times New Roman" w:hAnsi="Arial" w:cs="Arial"/>
-          <w:sz w:val="24"/>
-          <w:szCs w:val="24"/>
-          <w:lang w:eastAsia="fr-FR"/>
-        </w:rPr>
-      </w:pPr>
-      <w:r>
-        <w:rPr>
-          <w:rFonts w:ascii="Arial" w:eastAsia="Times New Roman" w:hAnsi="Arial" w:cs="Arial"/>
-          <w:sz w:val="24"/>
-          <w:szCs w:val="24"/>
-          <w:lang w:eastAsia="fr-FR"/>
-        </w:rPr>
-        <w:t>- Si le client accepte le rendez-vous, le coach prend en charge le projet (met pris_en_charge a true), sinon le coach re-propose un rendez-vous et laisse le pris_en_charge a false.</w:t>
+          <w:rFonts w:eastAsia="Times New Roman" w:cstheme="minorHAnsi"/>
+          <w:sz w:val="26"/>
+          <w:szCs w:val="26"/>
+          <w:lang w:eastAsia="fr-FR"/>
+        </w:rPr>
+      </w:pPr>
+      <w:r>
+        <w:rPr>
+          <w:rFonts w:eastAsia="Times New Roman" w:cstheme="minorHAnsi"/>
+          <w:sz w:val="26"/>
+          <w:szCs w:val="26"/>
+          <w:lang w:eastAsia="fr-FR"/>
+        </w:rPr>
+        <w:t xml:space="preserve">- Si le client accepte le rendez-vous, le coach prend en charge le projet (met </w:t>
+      </w:r>
+      <w:proofErr w:type="spellStart"/>
+      <w:r>
+        <w:rPr>
+          <w:rFonts w:eastAsia="Times New Roman" w:cstheme="minorHAnsi"/>
+          <w:sz w:val="26"/>
+          <w:szCs w:val="26"/>
+          <w:lang w:eastAsia="fr-FR"/>
+        </w:rPr>
+        <w:t>pris_en_charge</w:t>
+      </w:r>
+      <w:proofErr w:type="spellEnd"/>
+      <w:r>
+        <w:rPr>
+          <w:rFonts w:eastAsia="Times New Roman" w:cstheme="minorHAnsi"/>
+          <w:sz w:val="26"/>
+          <w:szCs w:val="26"/>
+          <w:lang w:eastAsia="fr-FR"/>
+        </w:rPr>
+        <w:t xml:space="preserve"> a </w:t>
+      </w:r>
+      <w:proofErr w:type="spellStart"/>
+      <w:r>
+        <w:rPr>
+          <w:rFonts w:eastAsia="Times New Roman" w:cstheme="minorHAnsi"/>
+          <w:sz w:val="26"/>
+          <w:szCs w:val="26"/>
+          <w:lang w:eastAsia="fr-FR"/>
+        </w:rPr>
+        <w:t>true</w:t>
+      </w:r>
+      <w:proofErr w:type="spellEnd"/>
+      <w:r>
+        <w:rPr>
+          <w:rFonts w:eastAsia="Times New Roman" w:cstheme="minorHAnsi"/>
+          <w:sz w:val="26"/>
+          <w:szCs w:val="26"/>
+          <w:lang w:eastAsia="fr-FR"/>
+        </w:rPr>
+        <w:t xml:space="preserve">), sinon le coach </w:t>
+      </w:r>
+      <w:proofErr w:type="spellStart"/>
+      <w:r>
+        <w:rPr>
+          <w:rFonts w:eastAsia="Times New Roman" w:cstheme="minorHAnsi"/>
+          <w:sz w:val="26"/>
+          <w:szCs w:val="26"/>
+          <w:lang w:eastAsia="fr-FR"/>
+        </w:rPr>
+        <w:t>re-propose</w:t>
+      </w:r>
+      <w:proofErr w:type="spellEnd"/>
+      <w:r>
+        <w:rPr>
+          <w:rFonts w:eastAsia="Times New Roman" w:cstheme="minorHAnsi"/>
+          <w:sz w:val="26"/>
+          <w:szCs w:val="26"/>
+          <w:lang w:eastAsia="fr-FR"/>
+        </w:rPr>
+        <w:t xml:space="preserve"> un rendez-vous </w:t>
+      </w:r>
+      <w:r>
+        <w:rPr>
+          <w:rFonts w:eastAsia="Times New Roman" w:cstheme="minorHAnsi"/>
+          <w:sz w:val="26"/>
+          <w:szCs w:val="26"/>
+          <w:lang w:eastAsia="fr-FR"/>
+        </w:rPr>
+        <w:t>(</w:t>
+      </w:r>
+      <w:r>
+        <w:rPr>
+          <w:rFonts w:eastAsia="Times New Roman" w:cstheme="minorHAnsi"/>
+          <w:sz w:val="26"/>
+          <w:szCs w:val="26"/>
+          <w:lang w:eastAsia="fr-FR"/>
+        </w:rPr>
+        <w:t xml:space="preserve">et laisse le </w:t>
+      </w:r>
+      <w:proofErr w:type="spellStart"/>
+      <w:r>
+        <w:rPr>
+          <w:rFonts w:eastAsia="Times New Roman" w:cstheme="minorHAnsi"/>
+          <w:sz w:val="26"/>
+          <w:szCs w:val="26"/>
+          <w:lang w:eastAsia="fr-FR"/>
+        </w:rPr>
+        <w:t>pris_en_charge</w:t>
+      </w:r>
+      <w:proofErr w:type="spellEnd"/>
+      <w:r>
+        <w:rPr>
+          <w:rFonts w:eastAsia="Times New Roman" w:cstheme="minorHAnsi"/>
+          <w:sz w:val="26"/>
+          <w:szCs w:val="26"/>
+          <w:lang w:eastAsia="fr-FR"/>
+        </w:rPr>
+        <w:t xml:space="preserve"> a false</w:t>
+      </w:r>
+      <w:r>
+        <w:rPr>
+          <w:rFonts w:eastAsia="Times New Roman" w:cstheme="minorHAnsi"/>
+          <w:sz w:val="26"/>
+          <w:szCs w:val="26"/>
+          <w:lang w:eastAsia="fr-FR"/>
+        </w:rPr>
+        <w:t>)</w:t>
+      </w:r>
+      <w:r>
+        <w:rPr>
+          <w:rFonts w:eastAsia="Times New Roman" w:cstheme="minorHAnsi"/>
+          <w:sz w:val="26"/>
+          <w:szCs w:val="26"/>
+          <w:lang w:eastAsia="fr-FR"/>
+        </w:rPr>
+        <w:t>.</w:t>
       </w:r>
     </w:p>
     <w:p/>
@@ -3075,29 +3662,45 @@
     <w:p>
       <w:pPr>
         <w:rPr>
-          <w:sz w:val="24"/>
-          <w:szCs w:val="24"/>
-        </w:rPr>
-      </w:pPr>
-      <w:r>
-        <w:rPr>
-          <w:sz w:val="24"/>
-          <w:szCs w:val="24"/>
-        </w:rPr>
-        <w:t>Noter le site dans la page d’accueil n’est pas encore operationnel.</w:t>
-      </w:r>
-    </w:p>
-    <w:p>
-      <w:pPr>
-        <w:rPr>
-          <w:sz w:val="24"/>
-          <w:szCs w:val="24"/>
-        </w:rPr>
-      </w:pPr>
-      <w:r>
-        <w:rPr>
-          <w:sz w:val="24"/>
-          <w:szCs w:val="24"/>
+          <w:sz w:val="26"/>
+          <w:szCs w:val="26"/>
+        </w:rPr>
+      </w:pPr>
+      <w:r>
+        <w:rPr>
+          <w:sz w:val="26"/>
+          <w:szCs w:val="26"/>
+        </w:rPr>
+        <w:t xml:space="preserve">Noter le site dans la page d’accueil n’est pas encore </w:t>
+      </w:r>
+      <w:proofErr w:type="spellStart"/>
+      <w:r>
+        <w:rPr>
+          <w:sz w:val="26"/>
+          <w:szCs w:val="26"/>
+        </w:rPr>
+        <w:t>operationnel</w:t>
+      </w:r>
+      <w:proofErr w:type="spellEnd"/>
+      <w:r>
+        <w:rPr>
+          <w:sz w:val="26"/>
+          <w:szCs w:val="26"/>
+        </w:rPr>
+        <w:t>.</w:t>
+      </w:r>
+    </w:p>
+    <w:p>
+      <w:pPr>
+        <w:rPr>
+          <w:sz w:val="26"/>
+          <w:szCs w:val="26"/>
+        </w:rPr>
+      </w:pPr>
+      <w:r>
+        <w:rPr>
+          <w:sz w:val="26"/>
+          <w:szCs w:val="26"/>
         </w:rPr>
         <w:t>Pas besoin de réécrire le mot de passe pour créer un compte.</w:t>
       </w:r>
@@ -3105,16 +3708,32 @@
     <w:p>
       <w:pPr>
         <w:rPr>
-          <w:sz w:val="24"/>
-          <w:szCs w:val="24"/>
-        </w:rPr>
-      </w:pPr>
-      <w:r>
-        <w:rPr>
-          <w:sz w:val="24"/>
-          <w:szCs w:val="24"/>
-        </w:rPr>
-        <w:t>La page administration est publique pour créer des coachs mais sera par la suite privée.</w:t>
+          <w:sz w:val="26"/>
+          <w:szCs w:val="26"/>
+        </w:rPr>
+      </w:pPr>
+      <w:r>
+        <w:rPr>
+          <w:sz w:val="26"/>
+          <w:szCs w:val="26"/>
+        </w:rPr>
+        <w:t xml:space="preserve">La page administration est publique pour créer des </w:t>
+      </w:r>
+      <w:proofErr w:type="spellStart"/>
+      <w:r>
+        <w:rPr>
+          <w:sz w:val="26"/>
+          <w:szCs w:val="26"/>
+        </w:rPr>
+        <w:t>coachs</w:t>
+      </w:r>
+      <w:proofErr w:type="spellEnd"/>
+      <w:r>
+        <w:rPr>
+          <w:sz w:val="26"/>
+          <w:szCs w:val="26"/>
+        </w:rPr>
+        <w:t xml:space="preserve"> mais sera par la suite privée.</w:t>
       </w:r>
     </w:p>
     <w:p>
@@ -3174,7 +3793,7 @@
                     </pic:cNvPicPr>
                   </pic:nvPicPr>
                   <pic:blipFill>
-                    <a:blip r:embed="rId12">
+                    <a:blip r:embed="rId14">
                       <a:extLst>
                         <a:ext uri="{28A0092B-C50C-407E-A947-70E740481C1C}">
                           <a14:useLocalDpi xmlns:a14="http://schemas.microsoft.com/office/drawing/2010/main" val="0"/>
@@ -3241,51 +3860,6 @@
           <w:lang w:eastAsia="fr-FR"/>
         </w:rPr>
       </w:pPr>
-    </w:p>
-    <w:p>
-      <w:pPr>
-        <w:spacing w:after="0" w:line="300" w:lineRule="atLeast"/>
-        <w:rPr>
-          <w:rFonts w:ascii="Arial" w:eastAsia="Times New Roman" w:hAnsi="Arial" w:cs="Arial"/>
-          <w:lang w:eastAsia="fr-FR"/>
-        </w:rPr>
-      </w:pPr>
-    </w:p>
-    <w:p>
-      <w:pPr>
-        <w:spacing w:after="0" w:line="300" w:lineRule="atLeast"/>
-        <w:rPr>
-          <w:rFonts w:ascii="Arial" w:eastAsia="Times New Roman" w:hAnsi="Arial" w:cs="Arial"/>
-          <w:lang w:eastAsia="fr-FR"/>
-        </w:rPr>
-      </w:pPr>
-    </w:p>
-    <w:p>
-      <w:pPr>
-        <w:spacing w:after="0" w:line="300" w:lineRule="atLeast"/>
-        <w:rPr>
-          <w:rFonts w:ascii="Arial" w:eastAsia="Times New Roman" w:hAnsi="Arial" w:cs="Arial"/>
-          <w:lang w:eastAsia="fr-FR"/>
-        </w:rPr>
-      </w:pPr>
-    </w:p>
-    <w:p>
-      <w:pPr>
-        <w:spacing w:after="0" w:line="300" w:lineRule="atLeast"/>
-        <w:rPr>
-          <w:rFonts w:ascii="Arial" w:eastAsia="Times New Roman" w:hAnsi="Arial" w:cs="Arial"/>
-          <w:lang w:eastAsia="fr-FR"/>
-        </w:rPr>
-      </w:pPr>
-    </w:p>
-    <w:p>
-      <w:pPr>
-        <w:spacing w:after="0" w:line="300" w:lineRule="atLeast"/>
-        <w:rPr>
-          <w:rFonts w:ascii="Arial" w:eastAsia="Times New Roman" w:hAnsi="Arial" w:cs="Arial"/>
-          <w:lang w:eastAsia="fr-FR"/>
-        </w:rPr>
-      </w:pPr>
       <w:r>
         <w:rPr>
           <w:rFonts w:ascii="Arial" w:eastAsia="Times New Roman" w:hAnsi="Arial" w:cs="Arial"/>
@@ -3345,7 +3919,7 @@
                     </pic:cNvPicPr>
                   </pic:nvPicPr>
                   <pic:blipFill>
-                    <a:blip r:embed="rId13">
+                    <a:blip r:embed="rId15">
                       <a:extLst>
                         <a:ext uri="{28A0092B-C50C-407E-A947-70E740481C1C}">
                           <a14:useLocalDpi xmlns:a14="http://schemas.microsoft.com/office/drawing/2010/main" val="0"/>
@@ -3417,6 +3991,11 @@
     </w:p>
     <w:p>
       <w:pPr>
+        <w:pStyle w:val="Paragraphedeliste"/>
+        <w:numPr>
+          <w:ilvl w:val="0"/>
+          <w:numId w:val="13"/>
+        </w:numPr>
         <w:spacing w:after="0" w:line="300" w:lineRule="atLeast"/>
         <w:rPr>
           <w:rFonts w:ascii="Arial" w:eastAsia="Times New Roman" w:hAnsi="Arial" w:cs="Arial"/>
@@ -3432,7 +4011,7 @@
           <w:szCs w:val="32"/>
           <w:lang w:eastAsia="fr-FR"/>
         </w:rPr>
-        <w:t xml:space="preserve">3 </w:t>
+        <w:t xml:space="preserve">Structure </w:t>
       </w:r>
       <w:r>
         <w:rPr>
@@ -3441,7 +4020,7 @@
           <w:szCs w:val="32"/>
           <w:lang w:eastAsia="fr-FR"/>
         </w:rPr>
-        <w:t xml:space="preserve">Structure </w:t>
+        <w:t>technique</w:t>
       </w:r>
       <w:r>
         <w:rPr>
@@ -3450,17 +4029,21 @@
           <w:szCs w:val="32"/>
           <w:lang w:eastAsia="fr-FR"/>
         </w:rPr>
-        <w:t>technique</w:t>
-      </w:r>
-      <w:r>
+        <w:t xml:space="preserve"> du site</w:t>
+      </w:r>
+    </w:p>
+    <w:p>
+      <w:pPr>
+        <w:pStyle w:val="Paragraphedeliste"/>
+        <w:spacing w:after="0" w:line="300" w:lineRule="atLeast"/>
+        <w:ind w:left="325"/>
         <w:rPr>
           <w:rFonts w:ascii="Arial" w:eastAsia="Times New Roman" w:hAnsi="Arial" w:cs="Arial"/>
           <w:sz w:val="32"/>
           <w:szCs w:val="32"/>
           <w:lang w:eastAsia="fr-FR"/>
         </w:rPr>
-        <w:t xml:space="preserve"> du site</w:t>
-      </w:r>
+      </w:pPr>
     </w:p>
     <w:p>
       <w:pPr>
@@ -3476,9 +4059,18 @@
         <w:spacing w:after="0" w:line="300" w:lineRule="atLeast"/>
         <w:rPr>
           <w:rFonts w:ascii="Arial" w:eastAsia="Times New Roman" w:hAnsi="Arial" w:cs="Arial"/>
+          <w:lang w:eastAsia="fr-FR"/>
+        </w:rPr>
+      </w:pPr>
+    </w:p>
+    <w:p>
+      <w:pPr>
+        <w:spacing w:after="0" w:line="300" w:lineRule="atLeast"/>
+        <w:rPr>
+          <w:rFonts w:ascii="Arial" w:eastAsia="Times New Roman" w:hAnsi="Arial" w:cs="Arial"/>
           <w:b/>
-          <w:sz w:val="24"/>
-          <w:szCs w:val="24"/>
+          <w:sz w:val="26"/>
+          <w:szCs w:val="26"/>
           <w:lang w:eastAsia="fr-FR"/>
         </w:rPr>
       </w:pPr>
@@ -3486,8 +4078,8 @@
         <w:rPr>
           <w:rFonts w:ascii="Arial" w:eastAsia="Times New Roman" w:hAnsi="Arial" w:cs="Arial"/>
           <w:b/>
-          <w:sz w:val="24"/>
-          <w:szCs w:val="24"/>
+          <w:sz w:val="26"/>
+          <w:szCs w:val="26"/>
           <w:lang w:eastAsia="fr-FR"/>
         </w:rPr>
         <w:t xml:space="preserve">Structure de la base de </w:t>
@@ -3496,8 +4088,8 @@
         <w:rPr>
           <w:rFonts w:ascii="Arial" w:eastAsia="Times New Roman" w:hAnsi="Arial" w:cs="Arial"/>
           <w:b/>
-          <w:sz w:val="24"/>
-          <w:szCs w:val="24"/>
+          <w:sz w:val="26"/>
+          <w:szCs w:val="26"/>
           <w:lang w:eastAsia="fr-FR"/>
         </w:rPr>
         <w:t>données</w:t>
@@ -3506,8 +4098,8 @@
         <w:rPr>
           <w:rFonts w:ascii="Arial" w:eastAsia="Times New Roman" w:hAnsi="Arial" w:cs="Arial"/>
           <w:b/>
-          <w:sz w:val="24"/>
-          <w:szCs w:val="24"/>
+          <w:sz w:val="26"/>
+          <w:szCs w:val="26"/>
           <w:lang w:eastAsia="fr-FR"/>
         </w:rPr>
         <w:t xml:space="preserve"> via ORM</w:t>
@@ -3516,8 +4108,8 @@
         <w:rPr>
           <w:rFonts w:ascii="Arial" w:eastAsia="Times New Roman" w:hAnsi="Arial" w:cs="Arial"/>
           <w:b/>
-          <w:sz w:val="24"/>
-          <w:szCs w:val="24"/>
+          <w:sz w:val="26"/>
+          <w:szCs w:val="26"/>
           <w:lang w:eastAsia="fr-FR"/>
         </w:rPr>
         <w:t xml:space="preserve"> </w:t>
@@ -3526,11 +4118,55 @@
         <w:rPr>
           <w:rFonts w:ascii="Arial" w:eastAsia="Times New Roman" w:hAnsi="Arial" w:cs="Arial"/>
           <w:b/>
-          <w:sz w:val="24"/>
-          <w:szCs w:val="24"/>
-          <w:lang w:eastAsia="fr-FR"/>
-        </w:rPr>
-        <w:t>(object-relationnal mapping)</w:t>
+          <w:sz w:val="26"/>
+          <w:szCs w:val="26"/>
+          <w:lang w:eastAsia="fr-FR"/>
+        </w:rPr>
+        <w:t>(</w:t>
+      </w:r>
+      <w:proofErr w:type="spellStart"/>
+      <w:r>
+        <w:rPr>
+          <w:rFonts w:ascii="Arial" w:eastAsia="Times New Roman" w:hAnsi="Arial" w:cs="Arial"/>
+          <w:b/>
+          <w:sz w:val="26"/>
+          <w:szCs w:val="26"/>
+          <w:lang w:eastAsia="fr-FR"/>
+        </w:rPr>
+        <w:t>object-relationnal</w:t>
+      </w:r>
+      <w:proofErr w:type="spellEnd"/>
+      <w:r>
+        <w:rPr>
+          <w:rFonts w:ascii="Arial" w:eastAsia="Times New Roman" w:hAnsi="Arial" w:cs="Arial"/>
+          <w:b/>
+          <w:sz w:val="26"/>
+          <w:szCs w:val="26"/>
+          <w:lang w:eastAsia="fr-FR"/>
+        </w:rPr>
+        <w:t xml:space="preserve"> </w:t>
+      </w:r>
+      <w:proofErr w:type="spellStart"/>
+      <w:r>
+        <w:rPr>
+          <w:rFonts w:ascii="Arial" w:eastAsia="Times New Roman" w:hAnsi="Arial" w:cs="Arial"/>
+          <w:b/>
+          <w:sz w:val="26"/>
+          <w:szCs w:val="26"/>
+          <w:lang w:eastAsia="fr-FR"/>
+        </w:rPr>
+        <w:t>mapping</w:t>
+      </w:r>
+      <w:proofErr w:type="spellEnd"/>
+      <w:r>
+        <w:rPr>
+          <w:rFonts w:ascii="Arial" w:eastAsia="Times New Roman" w:hAnsi="Arial" w:cs="Arial"/>
+          <w:b/>
+          <w:sz w:val="26"/>
+          <w:szCs w:val="26"/>
+          <w:lang w:eastAsia="fr-FR"/>
+        </w:rPr>
+        <w:t>)</w:t>
       </w:r>
     </w:p>
     <w:p>
@@ -3538,11 +4174,102 @@
         <w:spacing w:after="0" w:line="300" w:lineRule="atLeast"/>
         <w:rPr>
           <w:rFonts w:ascii="Arial" w:eastAsia="Times New Roman" w:hAnsi="Arial" w:cs="Arial"/>
-          <w:sz w:val="24"/>
-          <w:szCs w:val="24"/>
-          <w:lang w:eastAsia="fr-FR"/>
-        </w:rPr>
-      </w:pPr>
+          <w:sz w:val="26"/>
+          <w:szCs w:val="26"/>
+          <w:lang w:eastAsia="fr-FR"/>
+        </w:rPr>
+      </w:pPr>
+    </w:p>
+    <w:p>
+      <w:pPr>
+        <w:spacing w:after="0" w:line="300" w:lineRule="atLeast"/>
+        <w:rPr>
+          <w:rFonts w:ascii="Arial" w:eastAsia="Times New Roman" w:hAnsi="Arial" w:cs="Arial"/>
+          <w:sz w:val="26"/>
+          <w:szCs w:val="26"/>
+          <w:lang w:eastAsia="fr-FR"/>
+        </w:rPr>
+      </w:pPr>
+    </w:p>
+    <w:p>
+      <w:pPr>
+        <w:spacing w:after="0" w:line="300" w:lineRule="atLeast"/>
+        <w:rPr>
+          <w:rFonts w:ascii="Arial" w:hAnsi="Arial" w:cs="Arial"/>
+          <w:sz w:val="26"/>
+          <w:szCs w:val="26"/>
+          <w:shd w:val="clear" w:color="auto" w:fill="FFFFFF"/>
+        </w:rPr>
+      </w:pPr>
+      <w:r>
+        <w:rPr>
+          <w:rFonts w:ascii="Arial" w:hAnsi="Arial" w:cs="Arial"/>
+          <w:sz w:val="26"/>
+          <w:szCs w:val="26"/>
+          <w:shd w:val="clear" w:color="auto" w:fill="FFFFFF"/>
+        </w:rPr>
+        <w:t>Django propose un système pour bénéficier des avantages d'une base de données SQL sans devoir écrire ne serait-ce qu'une seule requête SQL !</w:t>
+      </w:r>
+    </w:p>
+    <w:p>
+      <w:pPr>
+        <w:spacing w:after="0" w:line="300" w:lineRule="atLeast"/>
+        <w:rPr>
+          <w:rFonts w:ascii="Arial" w:eastAsia="Times New Roman" w:hAnsi="Arial" w:cs="Arial"/>
+          <w:sz w:val="26"/>
+          <w:szCs w:val="26"/>
+          <w:lang w:eastAsia="fr-FR"/>
+        </w:rPr>
+      </w:pPr>
+    </w:p>
+    <w:p>
+      <w:pPr>
+        <w:spacing w:after="0" w:line="300" w:lineRule="atLeast"/>
+        <w:rPr>
+          <w:rFonts w:ascii="Arial" w:eastAsia="Times New Roman" w:hAnsi="Arial" w:cs="Arial"/>
+          <w:sz w:val="26"/>
+          <w:szCs w:val="26"/>
+          <w:lang w:eastAsia="fr-FR"/>
+        </w:rPr>
+      </w:pPr>
+    </w:p>
+    <w:p>
+      <w:pPr>
+        <w:spacing w:after="0" w:line="300" w:lineRule="atLeast"/>
+        <w:rPr>
+          <w:rFonts w:ascii="Arial" w:hAnsi="Arial" w:cs="Arial"/>
+          <w:sz w:val="26"/>
+          <w:szCs w:val="26"/>
+          <w:shd w:val="clear" w:color="auto" w:fill="FFFFFF"/>
+        </w:rPr>
+      </w:pPr>
+      <w:r>
+        <w:rPr>
+          <w:rFonts w:ascii="Arial" w:hAnsi="Arial" w:cs="Arial"/>
+          <w:sz w:val="26"/>
+          <w:szCs w:val="26"/>
+          <w:shd w:val="clear" w:color="auto" w:fill="FFFFFF"/>
+        </w:rPr>
+        <w:t xml:space="preserve">Lorsque vous créez un modèle dans votre application Django, le </w:t>
+      </w:r>
+      <w:r>
+        <w:rPr>
+          <w:rFonts w:ascii="Arial" w:hAnsi="Arial" w:cs="Arial"/>
+          <w:sz w:val="26"/>
+          <w:szCs w:val="26"/>
+          <w:shd w:val="clear" w:color="auto" w:fill="FFFFFF"/>
+        </w:rPr>
+        <w:t>Framework</w:t>
+      </w:r>
+      <w:r>
+        <w:rPr>
+          <w:rFonts w:ascii="Arial" w:hAnsi="Arial" w:cs="Arial"/>
+          <w:sz w:val="26"/>
+          <w:szCs w:val="26"/>
+          <w:shd w:val="clear" w:color="auto" w:fill="FFFFFF"/>
+        </w:rPr>
+        <w:t xml:space="preserve"> va automatiquement créer une table adaptée dans la base de données qui permettra d'enregistrer les données relatives au modèle.</w:t>
+      </w:r>
     </w:p>
     <w:p>
       <w:pPr>
@@ -3554,36 +4281,16 @@
           <w:shd w:val="clear" w:color="auto" w:fill="FFFFFF"/>
         </w:rPr>
       </w:pPr>
-      <w:r>
+    </w:p>
+    <w:p>
+      <w:pPr>
+        <w:spacing w:after="0" w:line="300" w:lineRule="atLeast"/>
         <w:rPr>
           <w:rFonts w:ascii="Arial" w:hAnsi="Arial" w:cs="Arial"/>
           <w:sz w:val="24"/>
           <w:szCs w:val="24"/>
           <w:shd w:val="clear" w:color="auto" w:fill="FFFFFF"/>
         </w:rPr>
-        <w:t>Django propose un système pour bénéficier des avantages d'une base de données SQL sans devoir écrire ne serait-ce qu'une seule requête SQL !</w:t>
-      </w:r>
-    </w:p>
-    <w:p>
-      <w:pPr>
-        <w:spacing w:after="0" w:line="300" w:lineRule="atLeast"/>
-        <w:rPr>
-          <w:rFonts w:ascii="Arial" w:eastAsia="Times New Roman" w:hAnsi="Arial" w:cs="Arial"/>
-          <w:sz w:val="24"/>
-          <w:szCs w:val="24"/>
-          <w:lang w:eastAsia="fr-FR"/>
-        </w:rPr>
-      </w:pPr>
-    </w:p>
-    <w:p>
-      <w:pPr>
-        <w:spacing w:after="0" w:line="300" w:lineRule="atLeast"/>
-        <w:rPr>
-          <w:rFonts w:ascii="Arial" w:eastAsia="Times New Roman" w:hAnsi="Arial" w:cs="Arial"/>
-          <w:sz w:val="24"/>
-          <w:szCs w:val="24"/>
-          <w:lang w:eastAsia="fr-FR"/>
-        </w:rPr>
       </w:pPr>
     </w:p>
     <w:p>
@@ -3596,33 +4303,39 @@
           <w:shd w:val="clear" w:color="auto" w:fill="FFFFFF"/>
         </w:rPr>
       </w:pPr>
-      <w:r>
+    </w:p>
+    <w:p>
+      <w:pPr>
+        <w:spacing w:after="0" w:line="300" w:lineRule="atLeast"/>
         <w:rPr>
           <w:rFonts w:ascii="Arial" w:hAnsi="Arial" w:cs="Arial"/>
           <w:sz w:val="24"/>
           <w:szCs w:val="24"/>
           <w:shd w:val="clear" w:color="auto" w:fill="FFFFFF"/>
         </w:rPr>
-        <w:t xml:space="preserve">Lorsque vous créez un modèle dans votre application Django, le </w:t>
-      </w:r>
-      <w:r>
+      </w:pPr>
+    </w:p>
+    <w:p>
+      <w:pPr>
+        <w:spacing w:after="0" w:line="300" w:lineRule="atLeast"/>
         <w:rPr>
           <w:rFonts w:ascii="Arial" w:hAnsi="Arial" w:cs="Arial"/>
           <w:sz w:val="24"/>
           <w:szCs w:val="24"/>
           <w:shd w:val="clear" w:color="auto" w:fill="FFFFFF"/>
         </w:rPr>
-        <w:t>Framework</w:t>
-      </w:r>
-      <w:r>
+      </w:pPr>
+    </w:p>
+    <w:p>
+      <w:pPr>
+        <w:spacing w:after="0" w:line="300" w:lineRule="atLeast"/>
         <w:rPr>
           <w:rFonts w:ascii="Arial" w:hAnsi="Arial" w:cs="Arial"/>
           <w:sz w:val="24"/>
           <w:szCs w:val="24"/>
           <w:shd w:val="clear" w:color="auto" w:fill="FFFFFF"/>
         </w:rPr>
-        <w:t xml:space="preserve"> va automatiquement créer une table adaptée dans la base de données qui permettra d'enregistrer les données relatives au modèle.</w:t>
-      </w:r>
+      </w:pPr>
     </w:p>
     <w:p>
       <w:pPr>
@@ -3673,115 +4386,16 @@
         <w:spacing w:after="0" w:line="300" w:lineRule="atLeast"/>
         <w:rPr>
           <w:rFonts w:ascii="Arial" w:hAnsi="Arial" w:cs="Arial"/>
-          <w:sz w:val="24"/>
-          <w:szCs w:val="24"/>
+          <w:sz w:val="28"/>
+          <w:szCs w:val="28"/>
           <w:shd w:val="clear" w:color="auto" w:fill="FFFFFF"/>
         </w:rPr>
       </w:pPr>
-    </w:p>
-    <w:p>
-      <w:pPr>
-        <w:spacing w:after="0" w:line="300" w:lineRule="atLeast"/>
+      <w:r>
         <w:rPr>
           <w:rFonts w:ascii="Arial" w:hAnsi="Arial" w:cs="Arial"/>
-          <w:sz w:val="24"/>
-          <w:szCs w:val="24"/>
-          <w:shd w:val="clear" w:color="auto" w:fill="FFFFFF"/>
-        </w:rPr>
-      </w:pPr>
-    </w:p>
-    <w:p>
-      <w:pPr>
-        <w:spacing w:after="0" w:line="300" w:lineRule="atLeast"/>
-        <w:rPr>
-          <w:rFonts w:ascii="Arial" w:hAnsi="Arial" w:cs="Arial"/>
-          <w:sz w:val="24"/>
-          <w:szCs w:val="24"/>
-          <w:shd w:val="clear" w:color="auto" w:fill="FFFFFF"/>
-        </w:rPr>
-      </w:pPr>
-    </w:p>
-    <w:p>
-      <w:pPr>
-        <w:spacing w:after="0" w:line="300" w:lineRule="atLeast"/>
-        <w:rPr>
-          <w:rFonts w:ascii="Arial" w:hAnsi="Arial" w:cs="Arial"/>
-          <w:sz w:val="24"/>
-          <w:szCs w:val="24"/>
-          <w:shd w:val="clear" w:color="auto" w:fill="FFFFFF"/>
-        </w:rPr>
-      </w:pPr>
-    </w:p>
-    <w:p>
-      <w:pPr>
-        <w:spacing w:after="0" w:line="300" w:lineRule="atLeast"/>
-        <w:rPr>
-          <w:rFonts w:ascii="Arial" w:hAnsi="Arial" w:cs="Arial"/>
-          <w:sz w:val="24"/>
-          <w:szCs w:val="24"/>
-          <w:shd w:val="clear" w:color="auto" w:fill="FFFFFF"/>
-        </w:rPr>
-      </w:pPr>
-    </w:p>
-    <w:p>
-      <w:pPr>
-        <w:spacing w:after="0" w:line="300" w:lineRule="atLeast"/>
-        <w:rPr>
-          <w:rFonts w:ascii="Arial" w:hAnsi="Arial" w:cs="Arial"/>
-          <w:sz w:val="24"/>
-          <w:szCs w:val="24"/>
-          <w:shd w:val="clear" w:color="auto" w:fill="FFFFFF"/>
-        </w:rPr>
-      </w:pPr>
-    </w:p>
-    <w:p>
-      <w:pPr>
-        <w:spacing w:after="0" w:line="300" w:lineRule="atLeast"/>
-        <w:rPr>
-          <w:rFonts w:ascii="Arial" w:hAnsi="Arial" w:cs="Arial"/>
-          <w:sz w:val="24"/>
-          <w:szCs w:val="24"/>
-          <w:shd w:val="clear" w:color="auto" w:fill="FFFFFF"/>
-        </w:rPr>
-      </w:pPr>
-    </w:p>
-    <w:p>
-      <w:pPr>
-        <w:spacing w:after="0" w:line="300" w:lineRule="atLeast"/>
-        <w:rPr>
-          <w:rFonts w:ascii="Arial" w:hAnsi="Arial" w:cs="Arial"/>
-          <w:sz w:val="24"/>
-          <w:szCs w:val="24"/>
-          <w:shd w:val="clear" w:color="auto" w:fill="FFFFFF"/>
-        </w:rPr>
-      </w:pPr>
-    </w:p>
-    <w:p>
-      <w:pPr>
-        <w:spacing w:after="0" w:line="300" w:lineRule="atLeast"/>
-        <w:rPr>
-          <w:rFonts w:ascii="Arial" w:hAnsi="Arial" w:cs="Arial"/>
-          <w:sz w:val="24"/>
-          <w:szCs w:val="24"/>
-          <w:shd w:val="clear" w:color="auto" w:fill="FFFFFF"/>
-        </w:rPr>
-      </w:pPr>
-    </w:p>
-    <w:p>
-      <w:pPr>
-        <w:spacing w:after="0" w:line="300" w:lineRule="atLeast"/>
-        <w:rPr>
-          <w:rFonts w:ascii="Arial" w:hAnsi="Arial" w:cs="Arial"/>
-          <w:sz w:val="24"/>
-          <w:szCs w:val="24"/>
-          <w:shd w:val="clear" w:color="auto" w:fill="FFFFFF"/>
-        </w:rPr>
-      </w:pPr>
-      <w:r>
-        <w:rPr>
-          <w:rFonts w:ascii="Arial" w:hAnsi="Arial" w:cs="Arial"/>
-          <w:sz w:val="24"/>
-          <w:szCs w:val="24"/>
+          <w:sz w:val="28"/>
+          <w:szCs w:val="28"/>
           <w:shd w:val="clear" w:color="auto" w:fill="FFFFFF"/>
         </w:rPr>
         <w:lastRenderedPageBreak/>
@@ -3790,8 +4404,8 @@
       <w:r>
         <w:rPr>
           <w:rFonts w:ascii="Arial" w:hAnsi="Arial" w:cs="Arial"/>
-          <w:sz w:val="24"/>
-          <w:szCs w:val="24"/>
+          <w:sz w:val="28"/>
+          <w:szCs w:val="28"/>
           <w:shd w:val="clear" w:color="auto" w:fill="FFFFFF"/>
         </w:rPr>
         <w:t>re classe model.py nous avons la class</w:t>
@@ -3799,12 +4413,23 @@
       <w:r>
         <w:rPr>
           <w:rFonts w:ascii="Arial" w:hAnsi="Arial" w:cs="Arial"/>
-          <w:sz w:val="24"/>
-          <w:szCs w:val="24"/>
+          <w:sz w:val="28"/>
+          <w:szCs w:val="28"/>
           <w:shd w:val="clear" w:color="auto" w:fill="FFFFFF"/>
         </w:rPr>
         <w:t xml:space="preserve"> Annonce.</w:t>
       </w:r>
+    </w:p>
+    <w:p>
+      <w:pPr>
+        <w:spacing w:after="0" w:line="300" w:lineRule="atLeast"/>
+        <w:rPr>
+          <w:rFonts w:ascii="Arial" w:hAnsi="Arial" w:cs="Arial"/>
+          <w:sz w:val="28"/>
+          <w:szCs w:val="28"/>
+          <w:shd w:val="clear" w:color="auto" w:fill="FFFFFF"/>
+        </w:rPr>
+      </w:pPr>
     </w:p>
     <w:p>
       <w:pPr>
@@ -3849,7 +4474,7 @@
                     </pic:cNvPicPr>
                   </pic:nvPicPr>
                   <pic:blipFill>
-                    <a:blip r:embed="rId14">
+                    <a:blip r:embed="rId16">
                       <a:extLst>
                         <a:ext uri="{28A0092B-C50C-407E-A947-70E740481C1C}">
                           <a14:useLocalDpi xmlns:a14="http://schemas.microsoft.com/office/drawing/2010/main" val="0"/>
@@ -3895,16 +4520,16 @@
         <w:spacing w:after="0" w:line="300" w:lineRule="atLeast"/>
         <w:rPr>
           <w:rFonts w:eastAsia="Times New Roman" w:cstheme="minorHAnsi"/>
-          <w:sz w:val="24"/>
-          <w:szCs w:val="24"/>
+          <w:sz w:val="28"/>
+          <w:szCs w:val="28"/>
           <w:lang w:eastAsia="fr-FR"/>
         </w:rPr>
       </w:pPr>
       <w:r>
         <w:rPr>
           <w:rFonts w:eastAsia="Times New Roman" w:cstheme="minorHAnsi"/>
-          <w:sz w:val="24"/>
-          <w:szCs w:val="24"/>
+          <w:sz w:val="28"/>
+          <w:szCs w:val="28"/>
           <w:lang w:eastAsia="fr-FR"/>
         </w:rPr>
         <w:t>Et la class Coach</w:t>
@@ -3951,7 +4576,7 @@
                     </pic:cNvPicPr>
                   </pic:nvPicPr>
                   <pic:blipFill>
-                    <a:blip r:embed="rId15">
+                    <a:blip r:embed="rId17">
                       <a:extLst>
                         <a:ext uri="{28A0092B-C50C-407E-A947-70E740481C1C}">
                           <a14:useLocalDpi xmlns:a14="http://schemas.microsoft.com/office/drawing/2010/main" val="0"/>
@@ -3997,108 +4622,221 @@
         <w:spacing w:after="0" w:line="300" w:lineRule="atLeast"/>
         <w:rPr>
           <w:rFonts w:eastAsia="Times New Roman" w:cstheme="minorHAnsi"/>
-          <w:b/>
-          <w:sz w:val="24"/>
-          <w:szCs w:val="24"/>
-          <w:lang w:eastAsia="fr-FR"/>
-        </w:rPr>
-      </w:pPr>
-      <w:r>
+          <w:lang w:eastAsia="fr-FR"/>
+        </w:rPr>
+      </w:pPr>
+    </w:p>
+    <w:p>
+      <w:pPr>
+        <w:spacing w:after="0" w:line="300" w:lineRule="atLeast"/>
         <w:rPr>
           <w:rFonts w:eastAsia="Times New Roman" w:cstheme="minorHAnsi"/>
           <w:b/>
-          <w:sz w:val="24"/>
-          <w:szCs w:val="24"/>
-          <w:lang w:eastAsia="fr-FR"/>
-        </w:rPr>
-        <w:t>En qu</w:t>
-      </w:r>
+          <w:sz w:val="28"/>
+          <w:szCs w:val="28"/>
+          <w:lang w:eastAsia="fr-FR"/>
+        </w:rPr>
+      </w:pPr>
       <w:r>
         <w:rPr>
           <w:rFonts w:eastAsia="Times New Roman" w:cstheme="minorHAnsi"/>
           <w:b/>
-          <w:sz w:val="24"/>
-          <w:szCs w:val="24"/>
-          <w:lang w:eastAsia="fr-FR"/>
-        </w:rPr>
-        <w:t>elques mots, annonce est relié à</w:t>
+          <w:sz w:val="28"/>
+          <w:szCs w:val="28"/>
+          <w:lang w:eastAsia="fr-FR"/>
+        </w:rPr>
+        <w:t>En qu</w:t>
       </w:r>
       <w:r>
         <w:rPr>
           <w:rFonts w:eastAsia="Times New Roman" w:cstheme="minorHAnsi"/>
           <w:b/>
-          <w:sz w:val="24"/>
-          <w:szCs w:val="24"/>
-          <w:lang w:eastAsia="fr-FR"/>
-        </w:rPr>
-        <w:t xml:space="preserve"> user, et rubrique</w:t>
+          <w:sz w:val="28"/>
+          <w:szCs w:val="28"/>
+          <w:lang w:eastAsia="fr-FR"/>
+        </w:rPr>
+        <w:t xml:space="preserve">elques mots, </w:t>
       </w:r>
       <w:r>
         <w:rPr>
           <w:rFonts w:eastAsia="Times New Roman" w:cstheme="minorHAnsi"/>
           <w:b/>
-          <w:sz w:val="24"/>
-          <w:szCs w:val="24"/>
-          <w:lang w:eastAsia="fr-FR"/>
-        </w:rPr>
-        <w:t xml:space="preserve"> </w:t>
+          <w:sz w:val="28"/>
+          <w:szCs w:val="28"/>
+          <w:lang w:eastAsia="fr-FR"/>
+        </w:rPr>
+        <w:t>A</w:t>
       </w:r>
       <w:r>
         <w:rPr>
           <w:rFonts w:eastAsia="Times New Roman" w:cstheme="minorHAnsi"/>
           <w:b/>
-          <w:sz w:val="24"/>
-          <w:szCs w:val="24"/>
-          <w:lang w:eastAsia="fr-FR"/>
-        </w:rPr>
-        <w:t xml:space="preserve">(qui est coach en </w:t>
+          <w:sz w:val="28"/>
+          <w:szCs w:val="28"/>
+          <w:lang w:eastAsia="fr-FR"/>
+        </w:rPr>
+        <w:t>nnonce est relié à</w:t>
       </w:r>
       <w:r>
         <w:rPr>
           <w:rFonts w:eastAsia="Times New Roman" w:cstheme="minorHAnsi"/>
           <w:b/>
-          <w:sz w:val="24"/>
-          <w:szCs w:val="24"/>
-          <w:lang w:eastAsia="fr-FR"/>
-        </w:rPr>
-        <w:t>réalité</w:t>
+          <w:sz w:val="28"/>
+          <w:szCs w:val="28"/>
+          <w:lang w:eastAsia="fr-FR"/>
+        </w:rPr>
+        <w:t xml:space="preserve"> U</w:t>
       </w:r>
       <w:r>
         <w:rPr>
           <w:rFonts w:eastAsia="Times New Roman" w:cstheme="minorHAnsi"/>
           <w:b/>
-          <w:sz w:val="24"/>
-          <w:szCs w:val="24"/>
-          <w:lang w:eastAsia="fr-FR"/>
-        </w:rPr>
-        <w:t>) et coach est associé à</w:t>
+          <w:sz w:val="28"/>
+          <w:szCs w:val="28"/>
+          <w:lang w:eastAsia="fr-FR"/>
+        </w:rPr>
+        <w:t>ser, et rubrique</w:t>
       </w:r>
       <w:r>
         <w:rPr>
           <w:rFonts w:eastAsia="Times New Roman" w:cstheme="minorHAnsi"/>
           <w:b/>
-          <w:sz w:val="24"/>
-          <w:szCs w:val="24"/>
-          <w:lang w:eastAsia="fr-FR"/>
-        </w:rPr>
-        <w:t xml:space="preserve"> user via(OneToOneField)</w:t>
+          <w:sz w:val="28"/>
+          <w:szCs w:val="28"/>
+          <w:lang w:eastAsia="fr-FR"/>
+        </w:rPr>
+        <w:t xml:space="preserve"> </w:t>
       </w:r>
       <w:r>
         <w:rPr>
           <w:rFonts w:eastAsia="Times New Roman" w:cstheme="minorHAnsi"/>
           <w:b/>
-          <w:sz w:val="24"/>
-          <w:szCs w:val="24"/>
-          <w:lang w:eastAsia="fr-FR"/>
-        </w:rPr>
-        <w:t xml:space="preserve"> et la classe User est créée automatiquement via les imports</w:t>
+          <w:sz w:val="28"/>
+          <w:szCs w:val="28"/>
+          <w:lang w:eastAsia="fr-FR"/>
+        </w:rPr>
+        <w:t>(qui est C</w:t>
       </w:r>
       <w:r>
         <w:rPr>
           <w:rFonts w:eastAsia="Times New Roman" w:cstheme="minorHAnsi"/>
           <w:b/>
-          <w:sz w:val="24"/>
-          <w:szCs w:val="24"/>
+          <w:sz w:val="28"/>
+          <w:szCs w:val="28"/>
+          <w:lang w:eastAsia="fr-FR"/>
+        </w:rPr>
+        <w:t xml:space="preserve">oach en </w:t>
+      </w:r>
+      <w:r>
+        <w:rPr>
+          <w:rFonts w:eastAsia="Times New Roman" w:cstheme="minorHAnsi"/>
+          <w:b/>
+          <w:sz w:val="28"/>
+          <w:szCs w:val="28"/>
+          <w:lang w:eastAsia="fr-FR"/>
+        </w:rPr>
+        <w:t>réalité</w:t>
+      </w:r>
+      <w:r>
+        <w:rPr>
+          <w:rFonts w:eastAsia="Times New Roman" w:cstheme="minorHAnsi"/>
+          <w:b/>
+          <w:sz w:val="28"/>
+          <w:szCs w:val="28"/>
+          <w:lang w:eastAsia="fr-FR"/>
+        </w:rPr>
+        <w:t>) et C</w:t>
+      </w:r>
+      <w:r>
+        <w:rPr>
+          <w:rFonts w:eastAsia="Times New Roman" w:cstheme="minorHAnsi"/>
+          <w:b/>
+          <w:sz w:val="28"/>
+          <w:szCs w:val="28"/>
+          <w:lang w:eastAsia="fr-FR"/>
+        </w:rPr>
+        <w:t>oach est associé à</w:t>
+      </w:r>
+      <w:r>
+        <w:rPr>
+          <w:rFonts w:eastAsia="Times New Roman" w:cstheme="minorHAnsi"/>
+          <w:b/>
+          <w:sz w:val="28"/>
+          <w:szCs w:val="28"/>
+          <w:lang w:eastAsia="fr-FR"/>
+        </w:rPr>
+        <w:t xml:space="preserve"> user via(</w:t>
+      </w:r>
+      <w:proofErr w:type="spellStart"/>
+      <w:r>
+        <w:rPr>
+          <w:rFonts w:eastAsia="Times New Roman" w:cstheme="minorHAnsi"/>
+          <w:b/>
+          <w:sz w:val="28"/>
+          <w:szCs w:val="28"/>
+          <w:lang w:eastAsia="fr-FR"/>
+        </w:rPr>
+        <w:t>OneToOneField</w:t>
+      </w:r>
+      <w:proofErr w:type="spellEnd"/>
+      <w:r>
+        <w:rPr>
+          <w:rFonts w:eastAsia="Times New Roman" w:cstheme="minorHAnsi"/>
+          <w:b/>
+          <w:sz w:val="28"/>
+          <w:szCs w:val="28"/>
+          <w:lang w:eastAsia="fr-FR"/>
+        </w:rPr>
+        <w:t>)</w:t>
+      </w:r>
+      <w:r>
+        <w:rPr>
+          <w:rFonts w:eastAsia="Times New Roman" w:cstheme="minorHAnsi"/>
+          <w:b/>
+          <w:sz w:val="28"/>
+          <w:szCs w:val="28"/>
+          <w:lang w:eastAsia="fr-FR"/>
+        </w:rPr>
+        <w:t>.</w:t>
+      </w:r>
+    </w:p>
+    <w:p>
+      <w:pPr>
+        <w:spacing w:after="0" w:line="300" w:lineRule="atLeast"/>
+        <w:rPr>
+          <w:rFonts w:eastAsia="Times New Roman" w:cstheme="minorHAnsi"/>
+          <w:b/>
+          <w:sz w:val="28"/>
+          <w:szCs w:val="28"/>
+          <w:lang w:eastAsia="fr-FR"/>
+        </w:rPr>
+      </w:pPr>
+      <w:r>
+        <w:rPr>
+          <w:rFonts w:eastAsia="Times New Roman" w:cstheme="minorHAnsi"/>
+          <w:b/>
+          <w:sz w:val="28"/>
+          <w:szCs w:val="28"/>
+          <w:lang w:eastAsia="fr-FR"/>
+        </w:rPr>
+        <w:t>Remarque :</w:t>
+      </w:r>
+      <w:r>
+        <w:rPr>
+          <w:rFonts w:eastAsia="Times New Roman" w:cstheme="minorHAnsi"/>
+          <w:b/>
+          <w:sz w:val="28"/>
+          <w:szCs w:val="28"/>
+          <w:lang w:eastAsia="fr-FR"/>
+        </w:rPr>
+        <w:t xml:space="preserve"> la classe User est créée automatiquement via les imports</w:t>
+      </w:r>
+      <w:r>
+        <w:rPr>
+          <w:rFonts w:eastAsia="Times New Roman" w:cstheme="minorHAnsi"/>
+          <w:b/>
+          <w:sz w:val="28"/>
+          <w:szCs w:val="28"/>
           <w:lang w:eastAsia="fr-FR"/>
         </w:rPr>
         <w:t>.</w:t>
@@ -4110,8 +4848,8 @@
         <w:ind w:left="375"/>
         <w:rPr>
           <w:rFonts w:ascii="Arial" w:eastAsia="Times New Roman" w:hAnsi="Arial" w:cs="Arial"/>
-          <w:sz w:val="24"/>
-          <w:szCs w:val="24"/>
+          <w:sz w:val="28"/>
+          <w:szCs w:val="28"/>
           <w:lang w:eastAsia="fr-FR"/>
         </w:rPr>
       </w:pPr>
@@ -4119,18 +4857,32 @@
     <w:p>
       <w:pPr>
         <w:spacing w:after="0" w:line="300" w:lineRule="atLeast"/>
+        <w:ind w:left="375"/>
+        <w:rPr>
+          <w:rFonts w:ascii="Arial" w:eastAsia="Times New Roman" w:hAnsi="Arial" w:cs="Arial"/>
+          <w:sz w:val="28"/>
+          <w:szCs w:val="28"/>
+          <w:lang w:eastAsia="fr-FR"/>
+        </w:rPr>
+      </w:pPr>
+      <w:bookmarkStart w:id="0" w:name="_GoBack"/>
+      <w:bookmarkEnd w:id="0"/>
+    </w:p>
+    <w:p>
+      <w:pPr>
+        <w:spacing w:after="0" w:line="300" w:lineRule="atLeast"/>
         <w:rPr>
           <w:rFonts w:eastAsia="Times New Roman" w:cstheme="minorHAnsi"/>
-          <w:sz w:val="24"/>
-          <w:szCs w:val="24"/>
+          <w:sz w:val="28"/>
+          <w:szCs w:val="28"/>
           <w:lang w:eastAsia="fr-FR"/>
         </w:rPr>
       </w:pPr>
       <w:r>
         <w:rPr>
           <w:rFonts w:eastAsia="Times New Roman" w:cstheme="minorHAnsi"/>
-          <w:sz w:val="24"/>
-          <w:szCs w:val="24"/>
+          <w:sz w:val="28"/>
+          <w:szCs w:val="28"/>
           <w:lang w:eastAsia="fr-FR"/>
         </w:rPr>
         <w:t>L’arborescence</w:t>
@@ -4138,8 +4890,8 @@
       <w:r>
         <w:rPr>
           <w:rFonts w:eastAsia="Times New Roman" w:cstheme="minorHAnsi"/>
-          <w:sz w:val="24"/>
-          <w:szCs w:val="24"/>
+          <w:sz w:val="28"/>
+          <w:szCs w:val="28"/>
           <w:lang w:eastAsia="fr-FR"/>
         </w:rPr>
         <w:t xml:space="preserve"> des fichiers (et une description du rôle de chacun : profites-en pour le mettre en commentaire au début de chaque fichier si ça n'est pas déjà fait).</w:t>
@@ -4187,7 +4939,7 @@
                     </pic:cNvPicPr>
                   </pic:nvPicPr>
                   <pic:blipFill>
-                    <a:blip r:embed="rId16">
+                    <a:blip r:embed="rId18">
                       <a:extLst>
                         <a:ext uri="{28A0092B-C50C-407E-A947-70E740481C1C}">
                           <a14:useLocalDpi xmlns:a14="http://schemas.microsoft.com/office/drawing/2010/main" val="0"/>
@@ -4242,6 +4994,8 @@
         <w:spacing w:after="0" w:line="300" w:lineRule="atLeast"/>
         <w:rPr>
           <w:rFonts w:ascii="Arial" w:eastAsia="Times New Roman" w:hAnsi="Arial" w:cs="Arial"/>
+          <w:sz w:val="26"/>
+          <w:szCs w:val="26"/>
           <w:lang w:eastAsia="fr-FR"/>
         </w:rPr>
       </w:pPr>
@@ -4251,16 +5005,16 @@
         <w:spacing w:after="0" w:line="300" w:lineRule="atLeast"/>
         <w:rPr>
           <w:rFonts w:ascii="Arial" w:eastAsia="Times New Roman" w:hAnsi="Arial" w:cs="Arial"/>
-          <w:sz w:val="24"/>
-          <w:szCs w:val="24"/>
-          <w:lang w:eastAsia="fr-FR"/>
-        </w:rPr>
-      </w:pPr>
-      <w:r>
-        <w:rPr>
-          <w:rFonts w:ascii="Arial" w:eastAsia="Times New Roman" w:hAnsi="Arial" w:cs="Arial"/>
-          <w:sz w:val="24"/>
-          <w:szCs w:val="24"/>
+          <w:sz w:val="26"/>
+          <w:szCs w:val="26"/>
+          <w:lang w:eastAsia="fr-FR"/>
+        </w:rPr>
+      </w:pPr>
+      <w:r>
+        <w:rPr>
+          <w:rFonts w:ascii="Arial" w:eastAsia="Times New Roman" w:hAnsi="Arial" w:cs="Arial"/>
+          <w:sz w:val="26"/>
+          <w:szCs w:val="26"/>
           <w:lang w:eastAsia="fr-FR"/>
         </w:rPr>
         <w:t>FAQ :</w:t>
@@ -4268,20 +5022,40 @@
       <w:r>
         <w:rPr>
           <w:rFonts w:ascii="Arial" w:eastAsia="Times New Roman" w:hAnsi="Arial" w:cs="Arial"/>
-          <w:sz w:val="24"/>
-          <w:szCs w:val="24"/>
-          <w:lang w:eastAsia="fr-FR"/>
-        </w:rPr>
-        <w:t xml:space="preserve"> TemplateV</w:t>
-      </w:r>
-      <w:r>
-        <w:rPr>
-          <w:rFonts w:ascii="Arial" w:eastAsia="Times New Roman" w:hAnsi="Arial" w:cs="Arial"/>
-          <w:sz w:val="24"/>
-          <w:szCs w:val="24"/>
-          <w:lang w:eastAsia="fr-FR"/>
-        </w:rPr>
-        <w:t>iew (page statique)</w:t>
+          <w:sz w:val="26"/>
+          <w:szCs w:val="26"/>
+          <w:lang w:eastAsia="fr-FR"/>
+        </w:rPr>
+        <w:t xml:space="preserve"> </w:t>
+      </w:r>
+      <w:proofErr w:type="spellStart"/>
+      <w:r>
+        <w:rPr>
+          <w:rFonts w:ascii="Arial" w:eastAsia="Times New Roman" w:hAnsi="Arial" w:cs="Arial"/>
+          <w:sz w:val="26"/>
+          <w:szCs w:val="26"/>
+          <w:lang w:eastAsia="fr-FR"/>
+        </w:rPr>
+        <w:t>TemplateV</w:t>
+      </w:r>
+      <w:r>
+        <w:rPr>
+          <w:rFonts w:ascii="Arial" w:eastAsia="Times New Roman" w:hAnsi="Arial" w:cs="Arial"/>
+          <w:sz w:val="26"/>
+          <w:szCs w:val="26"/>
+          <w:lang w:eastAsia="fr-FR"/>
+        </w:rPr>
+        <w:t>iew</w:t>
+      </w:r>
+      <w:proofErr w:type="spellEnd"/>
+      <w:r>
+        <w:rPr>
+          <w:rFonts w:ascii="Arial" w:eastAsia="Times New Roman" w:hAnsi="Arial" w:cs="Arial"/>
+          <w:sz w:val="26"/>
+          <w:szCs w:val="26"/>
+          <w:lang w:eastAsia="fr-FR"/>
+        </w:rPr>
+        <w:t xml:space="preserve"> (page statique)</w:t>
       </w:r>
     </w:p>
     <w:p>
@@ -4289,25 +5063,74 @@
         <w:spacing w:after="0" w:line="300" w:lineRule="atLeast"/>
         <w:rPr>
           <w:rFonts w:ascii="Arial" w:eastAsia="Times New Roman" w:hAnsi="Arial" w:cs="Arial"/>
-          <w:sz w:val="24"/>
-          <w:szCs w:val="24"/>
-          <w:lang w:eastAsia="fr-FR"/>
-        </w:rPr>
-      </w:pPr>
-      <w:r>
-        <w:rPr>
-          <w:rFonts w:ascii="Arial" w:eastAsia="Times New Roman" w:hAnsi="Arial" w:cs="Arial"/>
-          <w:sz w:val="24"/>
-          <w:szCs w:val="24"/>
-          <w:lang w:eastAsia="fr-FR"/>
-        </w:rPr>
-        <w:t>Administration : Gère les coachs et les utilisateurs</w:t>
-      </w:r>
-      <w:r>
-        <w:rPr>
-          <w:rFonts w:ascii="Arial" w:eastAsia="Times New Roman" w:hAnsi="Arial" w:cs="Arial"/>
-          <w:sz w:val="24"/>
-          <w:szCs w:val="24"/>
+          <w:sz w:val="26"/>
+          <w:szCs w:val="26"/>
+          <w:lang w:eastAsia="fr-FR"/>
+        </w:rPr>
+      </w:pPr>
+      <w:r>
+        <w:rPr>
+          <w:rFonts w:ascii="Arial" w:eastAsia="Times New Roman" w:hAnsi="Arial" w:cs="Arial"/>
+          <w:sz w:val="26"/>
+          <w:szCs w:val="26"/>
+          <w:lang w:eastAsia="fr-FR"/>
+        </w:rPr>
+        <w:t xml:space="preserve">Administration : Gère les </w:t>
+      </w:r>
+      <w:proofErr w:type="spellStart"/>
+      <w:r>
+        <w:rPr>
+          <w:rFonts w:ascii="Arial" w:eastAsia="Times New Roman" w:hAnsi="Arial" w:cs="Arial"/>
+          <w:sz w:val="26"/>
+          <w:szCs w:val="26"/>
+          <w:lang w:eastAsia="fr-FR"/>
+        </w:rPr>
+        <w:t>coachs</w:t>
+      </w:r>
+      <w:proofErr w:type="spellEnd"/>
+      <w:r>
+        <w:rPr>
+          <w:rFonts w:ascii="Arial" w:eastAsia="Times New Roman" w:hAnsi="Arial" w:cs="Arial"/>
+          <w:sz w:val="26"/>
+          <w:szCs w:val="26"/>
+          <w:lang w:eastAsia="fr-FR"/>
+        </w:rPr>
+        <w:t xml:space="preserve"> et les utilisateurs</w:t>
+      </w:r>
+    </w:p>
+    <w:p>
+      <w:pPr>
+        <w:spacing w:after="0" w:line="300" w:lineRule="atLeast"/>
+        <w:rPr>
+          <w:rFonts w:ascii="Arial" w:eastAsia="Times New Roman" w:hAnsi="Arial" w:cs="Arial"/>
+          <w:sz w:val="26"/>
+          <w:szCs w:val="26"/>
+          <w:lang w:eastAsia="fr-FR"/>
+        </w:rPr>
+      </w:pPr>
+      <w:r>
+        <w:rPr>
+          <w:rFonts w:ascii="Arial" w:eastAsia="Times New Roman" w:hAnsi="Arial" w:cs="Arial"/>
+          <w:sz w:val="26"/>
+          <w:szCs w:val="26"/>
+          <w:lang w:eastAsia="fr-FR"/>
+        </w:rPr>
+        <w:t>Coach : Gère les annonces lié</w:t>
+      </w:r>
+      <w:r>
+        <w:rPr>
+          <w:rFonts w:ascii="Arial" w:eastAsia="Times New Roman" w:hAnsi="Arial" w:cs="Arial"/>
+          <w:sz w:val="26"/>
+          <w:szCs w:val="26"/>
+          <w:lang w:eastAsia="fr-FR"/>
+        </w:rPr>
+        <w:t>es</w:t>
+      </w:r>
+      <w:r>
+        <w:rPr>
+          <w:rFonts w:ascii="Arial" w:eastAsia="Times New Roman" w:hAnsi="Arial" w:cs="Arial"/>
+          <w:sz w:val="26"/>
+          <w:szCs w:val="26"/>
           <w:lang w:eastAsia="fr-FR"/>
         </w:rPr>
         <w:t xml:space="preserve"> </w:t>
@@ -4315,11 +5138,65 @@
       <w:r>
         <w:rPr>
           <w:rFonts w:ascii="Arial" w:eastAsia="Times New Roman" w:hAnsi="Arial" w:cs="Arial"/>
-          <w:sz w:val="24"/>
-          <w:szCs w:val="24"/>
-          <w:lang w:eastAsia="fr-FR"/>
-        </w:rPr>
-        <w:t>(sauf la création)</w:t>
+          <w:sz w:val="26"/>
+          <w:szCs w:val="26"/>
+          <w:lang w:eastAsia="fr-FR"/>
+        </w:rPr>
+        <w:t>à</w:t>
+      </w:r>
+      <w:r>
+        <w:rPr>
+          <w:rFonts w:ascii="Arial" w:eastAsia="Times New Roman" w:hAnsi="Arial" w:cs="Arial"/>
+          <w:sz w:val="26"/>
+          <w:szCs w:val="26"/>
+          <w:lang w:eastAsia="fr-FR"/>
+        </w:rPr>
+        <w:t xml:space="preserve"> sa spécialité + affiche les </w:t>
+      </w:r>
+      <w:r>
+        <w:rPr>
+          <w:rFonts w:ascii="Arial" w:eastAsia="Times New Roman" w:hAnsi="Arial" w:cs="Arial"/>
+          <w:sz w:val="26"/>
+          <w:szCs w:val="26"/>
+          <w:lang w:eastAsia="fr-FR"/>
+        </w:rPr>
+        <w:t>in</w:t>
+      </w:r>
+      <w:r>
+        <w:rPr>
+          <w:rFonts w:ascii="Arial" w:eastAsia="Times New Roman" w:hAnsi="Arial" w:cs="Arial"/>
+          <w:sz w:val="26"/>
+          <w:szCs w:val="26"/>
+          <w:lang w:eastAsia="fr-FR"/>
+        </w:rPr>
+        <w:t>formation</w:t>
+      </w:r>
+      <w:r>
+        <w:rPr>
+          <w:rFonts w:ascii="Arial" w:eastAsia="Times New Roman" w:hAnsi="Arial" w:cs="Arial"/>
+          <w:sz w:val="26"/>
+          <w:szCs w:val="26"/>
+          <w:lang w:eastAsia="fr-FR"/>
+        </w:rPr>
+        <w:t>s</w:t>
+      </w:r>
+      <w:r>
+        <w:rPr>
+          <w:rFonts w:ascii="Arial" w:eastAsia="Times New Roman" w:hAnsi="Arial" w:cs="Arial"/>
+          <w:sz w:val="26"/>
+          <w:szCs w:val="26"/>
+          <w:lang w:eastAsia="fr-FR"/>
+        </w:rPr>
+        <w:t xml:space="preserve"> </w:t>
+      </w:r>
+      <w:r>
+        <w:rPr>
+          <w:rFonts w:ascii="Arial" w:eastAsia="Times New Roman" w:hAnsi="Arial" w:cs="Arial"/>
+          <w:sz w:val="26"/>
+          <w:szCs w:val="26"/>
+          <w:lang w:eastAsia="fr-FR"/>
+        </w:rPr>
+        <w:t>personnelles</w:t>
       </w:r>
     </w:p>
     <w:p>
@@ -4327,73 +5204,19 @@
         <w:spacing w:after="0" w:line="300" w:lineRule="atLeast"/>
         <w:rPr>
           <w:rFonts w:ascii="Arial" w:eastAsia="Times New Roman" w:hAnsi="Arial" w:cs="Arial"/>
-          <w:sz w:val="24"/>
-          <w:szCs w:val="24"/>
-          <w:lang w:eastAsia="fr-FR"/>
-        </w:rPr>
-      </w:pPr>
-      <w:r>
-        <w:rPr>
-          <w:rFonts w:ascii="Arial" w:eastAsia="Times New Roman" w:hAnsi="Arial" w:cs="Arial"/>
-          <w:sz w:val="24"/>
-          <w:szCs w:val="24"/>
-          <w:lang w:eastAsia="fr-FR"/>
-        </w:rPr>
-        <w:t xml:space="preserve">Coach : Gère les annonces lié </w:t>
-      </w:r>
-      <w:r>
-        <w:rPr>
-          <w:rFonts w:ascii="Arial" w:eastAsia="Times New Roman" w:hAnsi="Arial" w:cs="Arial"/>
-          <w:sz w:val="24"/>
-          <w:szCs w:val="24"/>
-          <w:lang w:eastAsia="fr-FR"/>
-        </w:rPr>
-        <w:t>à</w:t>
-      </w:r>
-      <w:r>
-        <w:rPr>
-          <w:rFonts w:ascii="Arial" w:eastAsia="Times New Roman" w:hAnsi="Arial" w:cs="Arial"/>
-          <w:sz w:val="24"/>
-          <w:szCs w:val="24"/>
-          <w:lang w:eastAsia="fr-FR"/>
-        </w:rPr>
-        <w:t xml:space="preserve"> sa spécialité + affiche les </w:t>
-      </w:r>
-      <w:r>
-        <w:rPr>
-          <w:rFonts w:ascii="Arial" w:eastAsia="Times New Roman" w:hAnsi="Arial" w:cs="Arial"/>
-          <w:sz w:val="24"/>
-          <w:szCs w:val="24"/>
-          <w:lang w:eastAsia="fr-FR"/>
-        </w:rPr>
-        <w:t>conformation</w:t>
-      </w:r>
-      <w:r>
-        <w:rPr>
-          <w:rFonts w:ascii="Arial" w:eastAsia="Times New Roman" w:hAnsi="Arial" w:cs="Arial"/>
-          <w:sz w:val="24"/>
-          <w:szCs w:val="24"/>
-          <w:lang w:eastAsia="fr-FR"/>
-        </w:rPr>
-        <w:t xml:space="preserve"> </w:t>
-      </w:r>
-      <w:r>
-        <w:rPr>
-          <w:rFonts w:ascii="Arial" w:eastAsia="Times New Roman" w:hAnsi="Arial" w:cs="Arial"/>
-          <w:sz w:val="24"/>
-          <w:szCs w:val="24"/>
-          <w:lang w:eastAsia="fr-FR"/>
-        </w:rPr>
-        <w:t>personnelles</w:t>
-      </w:r>
-      <w:r>
-        <w:rPr>
-          <w:rFonts w:ascii="Arial" w:eastAsia="Times New Roman" w:hAnsi="Arial" w:cs="Arial"/>
-          <w:sz w:val="24"/>
-          <w:szCs w:val="24"/>
-          <w:lang w:eastAsia="fr-FR"/>
-        </w:rPr>
-        <w:t xml:space="preserve"> </w:t>
+          <w:sz w:val="26"/>
+          <w:szCs w:val="26"/>
+          <w:lang w:eastAsia="fr-FR"/>
+        </w:rPr>
+      </w:pPr>
+      <w:r>
+        <w:rPr>
+          <w:rFonts w:ascii="Arial" w:eastAsia="Times New Roman" w:hAnsi="Arial" w:cs="Arial"/>
+          <w:sz w:val="26"/>
+          <w:szCs w:val="26"/>
+          <w:lang w:eastAsia="fr-FR"/>
+        </w:rPr>
+        <w:t>Annonce : créer une annonce</w:t>
       </w:r>
     </w:p>
     <w:p>
@@ -4401,36 +5224,16 @@
         <w:spacing w:after="0" w:line="300" w:lineRule="atLeast"/>
         <w:rPr>
           <w:rFonts w:ascii="Arial" w:eastAsia="Times New Roman" w:hAnsi="Arial" w:cs="Arial"/>
-          <w:sz w:val="24"/>
-          <w:szCs w:val="24"/>
-          <w:lang w:eastAsia="fr-FR"/>
-        </w:rPr>
-      </w:pPr>
-      <w:r>
-        <w:rPr>
-          <w:rFonts w:ascii="Arial" w:eastAsia="Times New Roman" w:hAnsi="Arial" w:cs="Arial"/>
-          <w:sz w:val="24"/>
-          <w:szCs w:val="24"/>
-          <w:lang w:eastAsia="fr-FR"/>
-        </w:rPr>
-        <w:t>Annonce : créer une annonce</w:t>
-      </w:r>
-    </w:p>
-    <w:p>
-      <w:pPr>
-        <w:spacing w:after="0" w:line="300" w:lineRule="atLeast"/>
-        <w:rPr>
-          <w:rFonts w:ascii="Arial" w:eastAsia="Times New Roman" w:hAnsi="Arial" w:cs="Arial"/>
-          <w:sz w:val="24"/>
-          <w:szCs w:val="24"/>
-          <w:lang w:eastAsia="fr-FR"/>
-        </w:rPr>
-      </w:pPr>
-      <w:r>
-        <w:rPr>
-          <w:rFonts w:ascii="Arial" w:eastAsia="Times New Roman" w:hAnsi="Arial" w:cs="Arial"/>
-          <w:sz w:val="24"/>
-          <w:szCs w:val="24"/>
+          <w:sz w:val="26"/>
+          <w:szCs w:val="26"/>
+          <w:lang w:eastAsia="fr-FR"/>
+        </w:rPr>
+      </w:pPr>
+      <w:r>
+        <w:rPr>
+          <w:rFonts w:ascii="Arial" w:eastAsia="Times New Roman" w:hAnsi="Arial" w:cs="Arial"/>
+          <w:sz w:val="26"/>
+          <w:szCs w:val="26"/>
           <w:lang w:eastAsia="fr-FR"/>
         </w:rPr>
         <w:t>Client : Voir profil + toutes ses annones</w:t>
@@ -4442,8 +5245,8 @@
         <w:ind w:left="375"/>
         <w:rPr>
           <w:rFonts w:ascii="Arial" w:eastAsia="Times New Roman" w:hAnsi="Arial" w:cs="Arial"/>
-          <w:sz w:val="24"/>
-          <w:szCs w:val="24"/>
+          <w:sz w:val="26"/>
+          <w:szCs w:val="26"/>
           <w:lang w:eastAsia="fr-FR"/>
         </w:rPr>
       </w:pPr>
@@ -4454,8 +5257,8 @@
         <w:ind w:left="375"/>
         <w:rPr>
           <w:rFonts w:ascii="Arial" w:eastAsia="Times New Roman" w:hAnsi="Arial" w:cs="Arial"/>
-          <w:sz w:val="24"/>
-          <w:szCs w:val="24"/>
+          <w:sz w:val="26"/>
+          <w:szCs w:val="26"/>
           <w:lang w:eastAsia="fr-FR"/>
         </w:rPr>
       </w:pPr>
@@ -4466,8 +5269,8 @@
         <w:rPr>
           <w:rFonts w:ascii="Arial" w:eastAsia="Times New Roman" w:hAnsi="Arial" w:cs="Arial"/>
           <w:b/>
-          <w:sz w:val="24"/>
-          <w:szCs w:val="24"/>
+          <w:sz w:val="26"/>
+          <w:szCs w:val="26"/>
           <w:lang w:eastAsia="fr-FR"/>
         </w:rPr>
       </w:pPr>
@@ -4475,8 +5278,8 @@
         <w:rPr>
           <w:rFonts w:ascii="Arial" w:eastAsia="Times New Roman" w:hAnsi="Arial" w:cs="Arial"/>
           <w:b/>
-          <w:sz w:val="24"/>
-          <w:szCs w:val="24"/>
+          <w:sz w:val="26"/>
+          <w:szCs w:val="26"/>
           <w:lang w:eastAsia="fr-FR"/>
         </w:rPr>
         <w:t>Aspectes techniques particul</w:t>
@@ -4485,8 +5288,8 @@
         <w:rPr>
           <w:rFonts w:ascii="Arial" w:eastAsia="Times New Roman" w:hAnsi="Arial" w:cs="Arial"/>
           <w:b/>
-          <w:sz w:val="24"/>
-          <w:szCs w:val="24"/>
+          <w:sz w:val="26"/>
+          <w:szCs w:val="26"/>
           <w:lang w:eastAsia="fr-FR"/>
         </w:rPr>
         <w:t>iers</w:t>
@@ -4497,8 +5300,8 @@
         <w:spacing w:after="0" w:line="300" w:lineRule="atLeast"/>
         <w:rPr>
           <w:rFonts w:ascii="Arial" w:eastAsia="Times New Roman" w:hAnsi="Arial" w:cs="Arial"/>
-          <w:sz w:val="24"/>
-          <w:szCs w:val="24"/>
+          <w:sz w:val="26"/>
+          <w:szCs w:val="26"/>
           <w:lang w:eastAsia="fr-FR"/>
         </w:rPr>
       </w:pPr>
@@ -4508,8 +5311,8 @@
         <w:spacing w:after="0" w:line="300" w:lineRule="atLeast"/>
         <w:rPr>
           <w:rFonts w:ascii="Arial" w:eastAsia="Times New Roman" w:hAnsi="Arial" w:cs="Arial"/>
-          <w:sz w:val="24"/>
-          <w:szCs w:val="24"/>
+          <w:sz w:val="26"/>
+          <w:szCs w:val="26"/>
           <w:lang w:eastAsia="fr-FR"/>
         </w:rPr>
       </w:pPr>
@@ -4519,25 +5322,45 @@
         <w:spacing w:after="0" w:line="300" w:lineRule="atLeast"/>
         <w:rPr>
           <w:rFonts w:ascii="Arial" w:eastAsia="Times New Roman" w:hAnsi="Arial" w:cs="Arial"/>
-          <w:sz w:val="24"/>
-          <w:szCs w:val="24"/>
-          <w:lang w:eastAsia="fr-FR"/>
-        </w:rPr>
-      </w:pPr>
-      <w:r>
-        <w:rPr>
-          <w:rFonts w:ascii="Arial" w:eastAsia="Times New Roman" w:hAnsi="Arial" w:cs="Arial"/>
-          <w:sz w:val="24"/>
-          <w:szCs w:val="24"/>
-          <w:lang w:eastAsia="fr-FR"/>
-        </w:rPr>
-        <w:t xml:space="preserve">Pour la création d’une annonce :  nous avons utilisé des vues génériques </w:t>
-      </w:r>
-      <w:r>
-        <w:rPr>
-          <w:rFonts w:ascii="Arial" w:eastAsia="Times New Roman" w:hAnsi="Arial" w:cs="Arial"/>
-          <w:sz w:val="24"/>
-          <w:szCs w:val="24"/>
+          <w:sz w:val="26"/>
+          <w:szCs w:val="26"/>
+          <w:lang w:eastAsia="fr-FR"/>
+        </w:rPr>
+      </w:pPr>
+      <w:r>
+        <w:rPr>
+          <w:rFonts w:ascii="Arial" w:eastAsia="Times New Roman" w:hAnsi="Arial" w:cs="Arial"/>
+          <w:sz w:val="26"/>
+          <w:szCs w:val="26"/>
+          <w:lang w:eastAsia="fr-FR"/>
+        </w:rPr>
+        <w:t>Pour la création d’une annonce </w:t>
+      </w:r>
+      <w:proofErr w:type="gramStart"/>
+      <w:r>
+        <w:rPr>
+          <w:rFonts w:ascii="Arial" w:eastAsia="Times New Roman" w:hAnsi="Arial" w:cs="Arial"/>
+          <w:sz w:val="26"/>
+          <w:szCs w:val="26"/>
+          <w:lang w:eastAsia="fr-FR"/>
+        </w:rPr>
+        <w:t>:  nous</w:t>
+      </w:r>
+      <w:proofErr w:type="gramEnd"/>
+      <w:r>
+        <w:rPr>
+          <w:rFonts w:ascii="Arial" w:eastAsia="Times New Roman" w:hAnsi="Arial" w:cs="Arial"/>
+          <w:sz w:val="26"/>
+          <w:szCs w:val="26"/>
+          <w:lang w:eastAsia="fr-FR"/>
+        </w:rPr>
+        <w:t xml:space="preserve"> avons utilisé des vues génériques </w:t>
+      </w:r>
+      <w:r>
+        <w:rPr>
+          <w:rFonts w:ascii="Arial" w:eastAsia="Times New Roman" w:hAnsi="Arial" w:cs="Arial"/>
+          <w:sz w:val="26"/>
+          <w:szCs w:val="26"/>
           <w:lang w:eastAsia="fr-FR"/>
         </w:rPr>
         <w:t xml:space="preserve">d’édition </w:t>
@@ -4545,11 +5368,139 @@
       <w:r>
         <w:rPr>
           <w:rFonts w:ascii="Arial" w:eastAsia="Times New Roman" w:hAnsi="Arial" w:cs="Arial"/>
-          <w:sz w:val="24"/>
-          <w:szCs w:val="24"/>
-          <w:lang w:eastAsia="fr-FR"/>
-        </w:rPr>
-        <w:t>(CreateView), néanmoins, pour mettre automatiquement l’annonce au client en question j’ai utilisé une méthode(peu commode) utilisant le JQuery pour cacher le champ «User » en ajoutant manuellement un champ «User » automatiquement remplir au nom du client.</w:t>
+          <w:sz w:val="26"/>
+          <w:szCs w:val="26"/>
+          <w:lang w:eastAsia="fr-FR"/>
+        </w:rPr>
+        <w:t>(</w:t>
+      </w:r>
+      <w:proofErr w:type="spellStart"/>
+      <w:r>
+        <w:rPr>
+          <w:rFonts w:ascii="Arial" w:eastAsia="Times New Roman" w:hAnsi="Arial" w:cs="Arial"/>
+          <w:sz w:val="26"/>
+          <w:szCs w:val="26"/>
+          <w:lang w:eastAsia="fr-FR"/>
+        </w:rPr>
+        <w:t>CreateView</w:t>
+      </w:r>
+      <w:proofErr w:type="spellEnd"/>
+      <w:r>
+        <w:rPr>
+          <w:rFonts w:ascii="Arial" w:eastAsia="Times New Roman" w:hAnsi="Arial" w:cs="Arial"/>
+          <w:sz w:val="26"/>
+          <w:szCs w:val="26"/>
+          <w:lang w:eastAsia="fr-FR"/>
+        </w:rPr>
+        <w:t xml:space="preserve">), néanmoins, pour </w:t>
+      </w:r>
+      <w:r>
+        <w:rPr>
+          <w:rFonts w:ascii="Arial" w:eastAsia="Times New Roman" w:hAnsi="Arial" w:cs="Arial"/>
+          <w:sz w:val="26"/>
+          <w:szCs w:val="26"/>
+          <w:lang w:eastAsia="fr-FR"/>
+        </w:rPr>
+        <w:t xml:space="preserve">créer automatiquement une </w:t>
+      </w:r>
+      <w:r>
+        <w:rPr>
+          <w:rFonts w:ascii="Arial" w:eastAsia="Times New Roman" w:hAnsi="Arial" w:cs="Arial"/>
+          <w:sz w:val="26"/>
+          <w:szCs w:val="26"/>
+          <w:lang w:eastAsia="fr-FR"/>
+        </w:rPr>
+        <w:t>annonce au</w:t>
+      </w:r>
+      <w:r>
+        <w:rPr>
+          <w:rFonts w:ascii="Arial" w:eastAsia="Times New Roman" w:hAnsi="Arial" w:cs="Arial"/>
+          <w:sz w:val="26"/>
+          <w:szCs w:val="26"/>
+          <w:lang w:eastAsia="fr-FR"/>
+        </w:rPr>
+        <w:t xml:space="preserve"> nom de ce</w:t>
+      </w:r>
+      <w:r>
+        <w:rPr>
+          <w:rFonts w:ascii="Arial" w:eastAsia="Times New Roman" w:hAnsi="Arial" w:cs="Arial"/>
+          <w:sz w:val="26"/>
+          <w:szCs w:val="26"/>
+          <w:lang w:eastAsia="fr-FR"/>
+        </w:rPr>
+        <w:t xml:space="preserve"> client en question </w:t>
+      </w:r>
+      <w:r>
+        <w:rPr>
+          <w:rFonts w:ascii="Arial" w:eastAsia="Times New Roman" w:hAnsi="Arial" w:cs="Arial"/>
+          <w:sz w:val="26"/>
+          <w:szCs w:val="26"/>
+          <w:lang w:eastAsia="fr-FR"/>
+        </w:rPr>
+        <w:t>nous avons</w:t>
+      </w:r>
+      <w:r>
+        <w:rPr>
+          <w:rFonts w:ascii="Arial" w:eastAsia="Times New Roman" w:hAnsi="Arial" w:cs="Arial"/>
+          <w:sz w:val="26"/>
+          <w:szCs w:val="26"/>
+          <w:lang w:eastAsia="fr-FR"/>
+        </w:rPr>
+        <w:t xml:space="preserve"> utilisé une méthode(peu commode) utilisant le JQuery pour cacher le champ «User »</w:t>
+      </w:r>
+      <w:r>
+        <w:rPr>
+          <w:rFonts w:ascii="Arial" w:eastAsia="Times New Roman" w:hAnsi="Arial" w:cs="Arial"/>
+          <w:sz w:val="26"/>
+          <w:szCs w:val="26"/>
+          <w:lang w:eastAsia="fr-FR"/>
+        </w:rPr>
+        <w:t xml:space="preserve"> et</w:t>
+      </w:r>
+      <w:r>
+        <w:rPr>
+          <w:rFonts w:ascii="Arial" w:eastAsia="Times New Roman" w:hAnsi="Arial" w:cs="Arial"/>
+          <w:sz w:val="26"/>
+          <w:szCs w:val="26"/>
+          <w:lang w:eastAsia="fr-FR"/>
+        </w:rPr>
+        <w:t xml:space="preserve"> en ajoutant manuellement un champ</w:t>
+      </w:r>
+      <w:r>
+        <w:rPr>
+          <w:rFonts w:ascii="Arial" w:eastAsia="Times New Roman" w:hAnsi="Arial" w:cs="Arial"/>
+          <w:sz w:val="26"/>
+          <w:szCs w:val="26"/>
+          <w:lang w:eastAsia="fr-FR"/>
+        </w:rPr>
+        <w:t xml:space="preserve"> «User » automatiquement remplit</w:t>
+      </w:r>
+      <w:r>
+        <w:rPr>
+          <w:rFonts w:ascii="Arial" w:eastAsia="Times New Roman" w:hAnsi="Arial" w:cs="Arial"/>
+          <w:sz w:val="26"/>
+          <w:szCs w:val="26"/>
+          <w:lang w:eastAsia="fr-FR"/>
+        </w:rPr>
+        <w:t xml:space="preserve"> au nom du client</w:t>
+      </w:r>
+      <w:r>
+        <w:rPr>
+          <w:rFonts w:ascii="Arial" w:eastAsia="Times New Roman" w:hAnsi="Arial" w:cs="Arial"/>
+          <w:sz w:val="26"/>
+          <w:szCs w:val="26"/>
+          <w:lang w:eastAsia="fr-FR"/>
+        </w:rPr>
+        <w:t xml:space="preserve"> sinon cela ne fonctionne pas</w:t>
+      </w:r>
+      <w:r>
+        <w:rPr>
+          <w:rFonts w:ascii="Arial" w:eastAsia="Times New Roman" w:hAnsi="Arial" w:cs="Arial"/>
+          <w:sz w:val="26"/>
+          <w:szCs w:val="26"/>
+          <w:lang w:eastAsia="fr-FR"/>
+        </w:rPr>
+        <w:t>.</w:t>
       </w:r>
     </w:p>
     <w:p>
@@ -4593,7 +5544,7 @@
                     </pic:cNvPicPr>
                   </pic:nvPicPr>
                   <pic:blipFill>
-                    <a:blip r:embed="rId17">
+                    <a:blip r:embed="rId19">
                       <a:extLst>
                         <a:ext uri="{28A0092B-C50C-407E-A947-70E740481C1C}">
                           <a14:useLocalDpi xmlns:a14="http://schemas.microsoft.com/office/drawing/2010/main" val="0"/>
@@ -4680,13 +5631,10 @@
           <w:szCs w:val="28"/>
           <w:shd w:val="clear" w:color="auto" w:fill="FFFFFF"/>
         </w:rPr>
-        <w:lastRenderedPageBreak/>
-        <w:t>REST API Serializer JSON</w:t>
-      </w:r>
-    </w:p>
-    <w:p>
-      <w:pPr>
-        <w:spacing w:after="0" w:line="300" w:lineRule="atLeast"/>
+        <w:t xml:space="preserve">REST API </w:t>
+      </w:r>
+      <w:proofErr w:type="spellStart"/>
+      <w:r>
         <w:rPr>
           <w:rFonts w:ascii="Arial" w:hAnsi="Arial" w:cs="Arial"/>
           <w:color w:val="000000"/>
@@ -4694,11 +5642,10 @@
           <w:szCs w:val="28"/>
           <w:shd w:val="clear" w:color="auto" w:fill="FFFFFF"/>
         </w:rPr>
-      </w:pPr>
-    </w:p>
-    <w:p>
-      <w:pPr>
-        <w:spacing w:after="0" w:line="300" w:lineRule="atLeast"/>
+        <w:t>Serializer</w:t>
+      </w:r>
+      <w:proofErr w:type="spellEnd"/>
+      <w:r>
         <w:rPr>
           <w:rFonts w:ascii="Arial" w:hAnsi="Arial" w:cs="Arial"/>
           <w:color w:val="000000"/>
@@ -4706,7 +5653,8 @@
           <w:szCs w:val="28"/>
           <w:shd w:val="clear" w:color="auto" w:fill="FFFFFF"/>
         </w:rPr>
-      </w:pPr>
+        <w:t xml:space="preserve"> JSON</w:t>
+      </w:r>
     </w:p>
     <w:p>
       <w:pPr>
@@ -4719,7 +5667,10 @@
           <w:shd w:val="clear" w:color="auto" w:fill="FFFFFF"/>
         </w:rPr>
       </w:pPr>
-      <w:r>
+    </w:p>
+    <w:p>
+      <w:pPr>
+        <w:spacing w:after="0" w:line="300" w:lineRule="atLeast"/>
         <w:rPr>
           <w:rFonts w:ascii="Arial" w:hAnsi="Arial" w:cs="Arial"/>
           <w:color w:val="000000"/>
@@ -4727,8 +5678,7 @@
           <w:szCs w:val="28"/>
           <w:shd w:val="clear" w:color="auto" w:fill="FFFFFF"/>
         </w:rPr>
-        <w:t>Télécharger REST API : pip install djangorestframework (dans le terminal)</w:t>
-      </w:r>
+      </w:pPr>
     </w:p>
     <w:p>
       <w:pPr>
@@ -4736,8 +5686,96 @@
         <w:rPr>
           <w:rFonts w:ascii="Arial" w:hAnsi="Arial" w:cs="Arial"/>
           <w:color w:val="000000"/>
-          <w:sz w:val="28"/>
-          <w:szCs w:val="28"/>
+          <w:sz w:val="26"/>
+          <w:szCs w:val="26"/>
+          <w:shd w:val="clear" w:color="auto" w:fill="FFFFFF"/>
+        </w:rPr>
+      </w:pPr>
+      <w:r>
+        <w:rPr>
+          <w:rFonts w:ascii="Arial" w:hAnsi="Arial" w:cs="Arial"/>
+          <w:color w:val="000000"/>
+          <w:sz w:val="26"/>
+          <w:szCs w:val="26"/>
+          <w:shd w:val="clear" w:color="auto" w:fill="FFFFFF"/>
+        </w:rPr>
+        <w:t xml:space="preserve">Télécharger REST API : </w:t>
+      </w:r>
+      <w:proofErr w:type="spellStart"/>
+      <w:r>
+        <w:rPr>
+          <w:rFonts w:ascii="Arial" w:hAnsi="Arial" w:cs="Arial"/>
+          <w:color w:val="000000"/>
+          <w:sz w:val="26"/>
+          <w:szCs w:val="26"/>
+          <w:shd w:val="clear" w:color="auto" w:fill="FFFFFF"/>
+        </w:rPr>
+        <w:t>pip</w:t>
+      </w:r>
+      <w:proofErr w:type="spellEnd"/>
+      <w:r>
+        <w:rPr>
+          <w:rFonts w:ascii="Arial" w:hAnsi="Arial" w:cs="Arial"/>
+          <w:color w:val="000000"/>
+          <w:sz w:val="26"/>
+          <w:szCs w:val="26"/>
+          <w:shd w:val="clear" w:color="auto" w:fill="FFFFFF"/>
+        </w:rPr>
+        <w:t xml:space="preserve"> </w:t>
+      </w:r>
+      <w:proofErr w:type="spellStart"/>
+      <w:r>
+        <w:rPr>
+          <w:rFonts w:ascii="Arial" w:hAnsi="Arial" w:cs="Arial"/>
+          <w:color w:val="000000"/>
+          <w:sz w:val="26"/>
+          <w:szCs w:val="26"/>
+          <w:shd w:val="clear" w:color="auto" w:fill="FFFFFF"/>
+        </w:rPr>
+        <w:t>install</w:t>
+      </w:r>
+      <w:proofErr w:type="spellEnd"/>
+      <w:r>
+        <w:rPr>
+          <w:rFonts w:ascii="Arial" w:hAnsi="Arial" w:cs="Arial"/>
+          <w:color w:val="000000"/>
+          <w:sz w:val="26"/>
+          <w:szCs w:val="26"/>
+          <w:shd w:val="clear" w:color="auto" w:fill="FFFFFF"/>
+        </w:rPr>
+        <w:t xml:space="preserve"> </w:t>
+      </w:r>
+      <w:proofErr w:type="spellStart"/>
+      <w:r>
+        <w:rPr>
+          <w:rFonts w:ascii="Arial" w:hAnsi="Arial" w:cs="Arial"/>
+          <w:color w:val="000000"/>
+          <w:sz w:val="26"/>
+          <w:szCs w:val="26"/>
+          <w:shd w:val="clear" w:color="auto" w:fill="FFFFFF"/>
+        </w:rPr>
+        <w:t>djangorestframework</w:t>
+      </w:r>
+      <w:proofErr w:type="spellEnd"/>
+      <w:r>
+        <w:rPr>
+          <w:rFonts w:ascii="Arial" w:hAnsi="Arial" w:cs="Arial"/>
+          <w:color w:val="000000"/>
+          <w:sz w:val="26"/>
+          <w:szCs w:val="26"/>
+          <w:shd w:val="clear" w:color="auto" w:fill="FFFFFF"/>
+        </w:rPr>
+        <w:t xml:space="preserve"> (dans le terminal)</w:t>
+      </w:r>
+    </w:p>
+    <w:p>
+      <w:pPr>
+        <w:spacing w:after="0" w:line="300" w:lineRule="atLeast"/>
+        <w:rPr>
+          <w:rFonts w:ascii="Arial" w:hAnsi="Arial" w:cs="Arial"/>
+          <w:color w:val="000000"/>
+          <w:sz w:val="26"/>
+          <w:szCs w:val="26"/>
           <w:shd w:val="clear" w:color="auto" w:fill="FFFFFF"/>
         </w:rPr>
       </w:pPr>
@@ -4749,8 +5787,8 @@
         <w:rPr>
           <w:rFonts w:ascii="Arial" w:hAnsi="Arial" w:cs="Arial"/>
           <w:color w:val="000000"/>
-          <w:sz w:val="28"/>
-          <w:szCs w:val="28"/>
+          <w:sz w:val="26"/>
+          <w:szCs w:val="26"/>
           <w:shd w:val="clear" w:color="auto" w:fill="FFFFFF"/>
         </w:rPr>
       </w:pPr>
@@ -4758,8 +5796,8 @@
         <w:rPr>
           <w:rFonts w:ascii="Arial" w:hAnsi="Arial" w:cs="Arial"/>
           <w:color w:val="000000"/>
-          <w:sz w:val="28"/>
-          <w:szCs w:val="28"/>
+          <w:sz w:val="26"/>
+          <w:szCs w:val="26"/>
           <w:shd w:val="clear" w:color="auto" w:fill="FFFFFF"/>
         </w:rPr>
         <w:t>Tout se trouve dans le fichier serializers.py et les fonctions de views.py sont :</w:t>
@@ -4772,8 +5810,8 @@
         <w:rPr>
           <w:rFonts w:ascii="Arial" w:hAnsi="Arial" w:cs="Arial"/>
           <w:color w:val="000000"/>
-          <w:sz w:val="28"/>
-          <w:szCs w:val="28"/>
+          <w:sz w:val="26"/>
+          <w:szCs w:val="26"/>
           <w:shd w:val="clear" w:color="auto" w:fill="FFFFFF"/>
         </w:rPr>
       </w:pPr>
@@ -4785,8 +5823,8 @@
         <w:rPr>
           <w:rFonts w:ascii="Arial" w:hAnsi="Arial" w:cs="Arial"/>
           <w:color w:val="000000"/>
-          <w:sz w:val="28"/>
-          <w:szCs w:val="28"/>
+          <w:sz w:val="26"/>
+          <w:szCs w:val="26"/>
           <w:shd w:val="clear" w:color="auto" w:fill="FFFFFF"/>
         </w:rPr>
       </w:pPr>
@@ -4794,11 +5832,55 @@
         <w:rPr>
           <w:rFonts w:ascii="Arial" w:hAnsi="Arial" w:cs="Arial"/>
           <w:color w:val="000000"/>
-          <w:sz w:val="28"/>
-          <w:szCs w:val="28"/>
+          <w:sz w:val="26"/>
+          <w:szCs w:val="26"/>
           <w:shd w:val="clear" w:color="auto" w:fill="FFFFFF"/>
         </w:rPr>
-        <w:t xml:space="preserve">- AnnonceList(APIView) </w:t>
+        <w:t xml:space="preserve">- </w:t>
+      </w:r>
+      <w:proofErr w:type="spellStart"/>
+      <w:r>
+        <w:rPr>
+          <w:rFonts w:ascii="Arial" w:hAnsi="Arial" w:cs="Arial"/>
+          <w:color w:val="000000"/>
+          <w:sz w:val="26"/>
+          <w:szCs w:val="26"/>
+          <w:shd w:val="clear" w:color="auto" w:fill="FFFFFF"/>
+        </w:rPr>
+        <w:t>AnnonceList</w:t>
+      </w:r>
+      <w:proofErr w:type="spellEnd"/>
+      <w:r>
+        <w:rPr>
+          <w:rFonts w:ascii="Arial" w:hAnsi="Arial" w:cs="Arial"/>
+          <w:color w:val="000000"/>
+          <w:sz w:val="26"/>
+          <w:szCs w:val="26"/>
+          <w:shd w:val="clear" w:color="auto" w:fill="FFFFFF"/>
+        </w:rPr>
+        <w:t>(</w:t>
+      </w:r>
+      <w:proofErr w:type="spellStart"/>
+      <w:r>
+        <w:rPr>
+          <w:rFonts w:ascii="Arial" w:hAnsi="Arial" w:cs="Arial"/>
+          <w:color w:val="000000"/>
+          <w:sz w:val="26"/>
+          <w:szCs w:val="26"/>
+          <w:shd w:val="clear" w:color="auto" w:fill="FFFFFF"/>
+        </w:rPr>
+        <w:t>APIView</w:t>
+      </w:r>
+      <w:proofErr w:type="spellEnd"/>
+      <w:r>
+        <w:rPr>
+          <w:rFonts w:ascii="Arial" w:hAnsi="Arial" w:cs="Arial"/>
+          <w:color w:val="000000"/>
+          <w:sz w:val="26"/>
+          <w:szCs w:val="26"/>
+          <w:shd w:val="clear" w:color="auto" w:fill="FFFFFF"/>
+        </w:rPr>
+        <w:t xml:space="preserve">) </w:t>
       </w:r>
     </w:p>
     <w:p>
@@ -4808,8 +5890,8 @@
         <w:rPr>
           <w:rFonts w:ascii="Arial" w:hAnsi="Arial" w:cs="Arial"/>
           <w:color w:val="000000"/>
-          <w:sz w:val="28"/>
-          <w:szCs w:val="28"/>
+          <w:sz w:val="26"/>
+          <w:szCs w:val="26"/>
           <w:shd w:val="clear" w:color="auto" w:fill="FFFFFF"/>
         </w:rPr>
       </w:pPr>
@@ -4817,21 +5899,55 @@
         <w:rPr>
           <w:rFonts w:ascii="Arial" w:hAnsi="Arial" w:cs="Arial"/>
           <w:color w:val="000000"/>
-          <w:sz w:val="28"/>
-          <w:szCs w:val="28"/>
+          <w:sz w:val="26"/>
+          <w:szCs w:val="26"/>
           <w:shd w:val="clear" w:color="auto" w:fill="FFFFFF"/>
         </w:rPr>
-        <w:t>- User</w:t>
-      </w:r>
+        <w:t xml:space="preserve">- </w:t>
+      </w:r>
+      <w:proofErr w:type="spellStart"/>
       <w:r>
         <w:rPr>
           <w:rFonts w:ascii="Arial" w:hAnsi="Arial" w:cs="Arial"/>
           <w:color w:val="000000"/>
-          <w:sz w:val="28"/>
-          <w:szCs w:val="28"/>
+          <w:sz w:val="26"/>
+          <w:szCs w:val="26"/>
           <w:shd w:val="clear" w:color="auto" w:fill="FFFFFF"/>
         </w:rPr>
-        <w:t xml:space="preserve">List(APIView) </w:t>
+        <w:t>UserList</w:t>
+      </w:r>
+      <w:proofErr w:type="spellEnd"/>
+      <w:r>
+        <w:rPr>
+          <w:rFonts w:ascii="Arial" w:hAnsi="Arial" w:cs="Arial"/>
+          <w:color w:val="000000"/>
+          <w:sz w:val="26"/>
+          <w:szCs w:val="26"/>
+          <w:shd w:val="clear" w:color="auto" w:fill="FFFFFF"/>
+        </w:rPr>
+        <w:t>(</w:t>
+      </w:r>
+      <w:proofErr w:type="spellStart"/>
+      <w:r>
+        <w:rPr>
+          <w:rFonts w:ascii="Arial" w:hAnsi="Arial" w:cs="Arial"/>
+          <w:color w:val="000000"/>
+          <w:sz w:val="26"/>
+          <w:szCs w:val="26"/>
+          <w:shd w:val="clear" w:color="auto" w:fill="FFFFFF"/>
+        </w:rPr>
+        <w:t>APIView</w:t>
+      </w:r>
+      <w:proofErr w:type="spellEnd"/>
+      <w:r>
+        <w:rPr>
+          <w:rFonts w:ascii="Arial" w:hAnsi="Arial" w:cs="Arial"/>
+          <w:color w:val="000000"/>
+          <w:sz w:val="26"/>
+          <w:szCs w:val="26"/>
+          <w:shd w:val="clear" w:color="auto" w:fill="FFFFFF"/>
+        </w:rPr>
+        <w:t xml:space="preserve">) </w:t>
       </w:r>
     </w:p>
     <w:p>
@@ -4841,8 +5957,8 @@
         <w:rPr>
           <w:rFonts w:ascii="Arial" w:hAnsi="Arial" w:cs="Arial"/>
           <w:color w:val="000000"/>
-          <w:sz w:val="28"/>
-          <w:szCs w:val="28"/>
+          <w:sz w:val="26"/>
+          <w:szCs w:val="26"/>
           <w:shd w:val="clear" w:color="auto" w:fill="FFFFFF"/>
         </w:rPr>
       </w:pPr>
@@ -4850,21 +5966,55 @@
         <w:rPr>
           <w:rFonts w:ascii="Arial" w:hAnsi="Arial" w:cs="Arial"/>
           <w:color w:val="000000"/>
-          <w:sz w:val="28"/>
-          <w:szCs w:val="28"/>
+          <w:sz w:val="26"/>
+          <w:szCs w:val="26"/>
           <w:shd w:val="clear" w:color="auto" w:fill="FFFFFF"/>
         </w:rPr>
-        <w:t>- Coach</w:t>
-      </w:r>
+        <w:t xml:space="preserve">- </w:t>
+      </w:r>
+      <w:proofErr w:type="spellStart"/>
       <w:r>
         <w:rPr>
           <w:rFonts w:ascii="Arial" w:hAnsi="Arial" w:cs="Arial"/>
           <w:color w:val="000000"/>
-          <w:sz w:val="28"/>
-          <w:szCs w:val="28"/>
+          <w:sz w:val="26"/>
+          <w:szCs w:val="26"/>
           <w:shd w:val="clear" w:color="auto" w:fill="FFFFFF"/>
         </w:rPr>
-        <w:t>List(APIView)</w:t>
+        <w:t>CoachList</w:t>
+      </w:r>
+      <w:proofErr w:type="spellEnd"/>
+      <w:r>
+        <w:rPr>
+          <w:rFonts w:ascii="Arial" w:hAnsi="Arial" w:cs="Arial"/>
+          <w:color w:val="000000"/>
+          <w:sz w:val="26"/>
+          <w:szCs w:val="26"/>
+          <w:shd w:val="clear" w:color="auto" w:fill="FFFFFF"/>
+        </w:rPr>
+        <w:t>(</w:t>
+      </w:r>
+      <w:proofErr w:type="spellStart"/>
+      <w:r>
+        <w:rPr>
+          <w:rFonts w:ascii="Arial" w:hAnsi="Arial" w:cs="Arial"/>
+          <w:color w:val="000000"/>
+          <w:sz w:val="26"/>
+          <w:szCs w:val="26"/>
+          <w:shd w:val="clear" w:color="auto" w:fill="FFFFFF"/>
+        </w:rPr>
+        <w:t>APIView</w:t>
+      </w:r>
+      <w:proofErr w:type="spellEnd"/>
+      <w:r>
+        <w:rPr>
+          <w:rFonts w:ascii="Arial" w:hAnsi="Arial" w:cs="Arial"/>
+          <w:color w:val="000000"/>
+          <w:sz w:val="26"/>
+          <w:szCs w:val="26"/>
+          <w:shd w:val="clear" w:color="auto" w:fill="FFFFFF"/>
+        </w:rPr>
+        <w:t>)</w:t>
       </w:r>
     </w:p>
     <w:p>
@@ -4879,8 +6029,6 @@
           <w:shd w:val="clear" w:color="auto" w:fill="FFFFFF"/>
         </w:rPr>
       </w:pPr>
-      <w:bookmarkStart w:id="0" w:name="_GoBack"/>
-      <w:bookmarkEnd w:id="0"/>
     </w:p>
     <w:p>
       <w:pPr>
@@ -4921,7 +6069,7 @@
                     </pic:cNvPicPr>
                   </pic:nvPicPr>
                   <pic:blipFill>
-                    <a:blip r:embed="rId18">
+                    <a:blip r:embed="rId20">
                       <a:extLst>
                         <a:ext uri="{28A0092B-C50C-407E-A947-70E740481C1C}">
                           <a14:useLocalDpi xmlns:a14="http://schemas.microsoft.com/office/drawing/2010/main" val="0"/>
@@ -4973,8 +6121,8 @@
         <w:rPr>
           <w:rFonts w:ascii="Arial" w:hAnsi="Arial" w:cs="Arial"/>
           <w:color w:val="000000"/>
-          <w:sz w:val="28"/>
-          <w:szCs w:val="28"/>
+          <w:sz w:val="26"/>
+          <w:szCs w:val="26"/>
           <w:shd w:val="clear" w:color="auto" w:fill="FFFFFF"/>
         </w:rPr>
       </w:pPr>
@@ -4982,8 +6130,8 @@
         <w:rPr>
           <w:rFonts w:ascii="Arial" w:hAnsi="Arial" w:cs="Arial"/>
           <w:color w:val="000000"/>
-          <w:sz w:val="28"/>
-          <w:szCs w:val="28"/>
+          <w:sz w:val="26"/>
+          <w:szCs w:val="26"/>
           <w:shd w:val="clear" w:color="auto" w:fill="FFFFFF"/>
         </w:rPr>
         <w:t>Exemple d’un fichier JSON(Client)</w:t>
@@ -4996,8 +6144,8 @@
         <w:rPr>
           <w:rFonts w:ascii="Arial" w:hAnsi="Arial" w:cs="Arial"/>
           <w:color w:val="000000"/>
-          <w:sz w:val="28"/>
-          <w:szCs w:val="28"/>
+          <w:sz w:val="26"/>
+          <w:szCs w:val="26"/>
           <w:shd w:val="clear" w:color="auto" w:fill="FFFFFF"/>
         </w:rPr>
       </w:pPr>
@@ -5008,14 +6156,16 @@
         <w:shd w:val="clear" w:color="auto" w:fill="FFFFFF"/>
         <w:rPr>
           <w:color w:val="000000"/>
+          <w:sz w:val="26"/>
+          <w:szCs w:val="26"/>
         </w:rPr>
       </w:pPr>
       <w:r>
         <w:rPr>
           <w:rFonts w:ascii="Arial" w:hAnsi="Arial" w:cs="Arial"/>
           <w:color w:val="000000"/>
-          <w:sz w:val="28"/>
-          <w:szCs w:val="28"/>
+          <w:sz w:val="26"/>
+          <w:szCs w:val="26"/>
           <w:shd w:val="clear" w:color="auto" w:fill="FFFFFF"/>
         </w:rPr>
         <w:t>Si par exemple les prochains développeurs souhaitent faire une application IOS, il peut utiliser les fichiers JSON.</w:t>
@@ -5043,9 +6193,9 @@
           <w:lang w:eastAsia="fr-FR"/>
         </w:rPr>
         <w:sectPr>
-          <w:footerReference w:type="even" r:id="rId19"/>
-          <w:footerReference w:type="default" r:id="rId20"/>
-          <w:footerReference w:type="first" r:id="rId21"/>
+          <w:footerReference w:type="even" r:id="rId21"/>
+          <w:footerReference w:type="default" r:id="rId22"/>
+          <w:footerReference w:type="first" r:id="rId23"/>
           <w:pgSz w:w="11906" w:h="16838"/>
           <w:pgMar w:top="1134" w:right="850" w:bottom="1134" w:left="850" w:header="720" w:footer="720" w:gutter="0"/>
           <w:cols w:space="720"/>
@@ -5055,15 +6205,40 @@
     </w:p>
     <w:p/>
     <w:sectPr>
-      <w:footerReference w:type="even" r:id="rId22"/>
-      <w:footerReference w:type="default" r:id="rId23"/>
-      <w:footerReference w:type="first" r:id="rId24"/>
+      <w:footerReference w:type="even" r:id="rId24"/>
+      <w:footerReference w:type="default" r:id="rId25"/>
+      <w:footerReference w:type="first" r:id="rId26"/>
       <w:pgSz w:w="11906" w:h="16838"/>
       <w:pgMar w:top="1155" w:right="4761" w:bottom="494" w:left="850" w:header="720" w:footer="720" w:gutter="0"/>
       <w:cols w:space="720"/>
     </w:sectPr>
   </w:body>
 </w:document>
+</file>
+
+<file path=word/endnotes.xml><?xml version="1.0" encoding="utf-8"?>
+<w:endnotes xmlns:wpc="http://schemas.microsoft.com/office/word/2010/wordprocessingCanvas" xmlns:mc="http://schemas.openxmlformats.org/markup-compatibility/2006" xmlns:o="urn:schemas-microsoft-com:office:office" xmlns:r="http://schemas.openxmlformats.org/officeDocument/2006/relationships" xmlns:m="http://schemas.openxmlformats.org/officeDocument/2006/math" xmlns:v="urn:schemas-microsoft-com:vml" xmlns:wp14="http://schemas.microsoft.com/office/word/2010/wordprocessingDrawing" xmlns:wp="http://schemas.openxmlformats.org/drawingml/2006/wordprocessingDrawing" xmlns:w10="urn:schemas-microsoft-com:office:word" xmlns:w="http://schemas.openxmlformats.org/wordprocessingml/2006/main" xmlns:w14="http://schemas.microsoft.com/office/word/2010/wordml" xmlns:w15="http://schemas.microsoft.com/office/word/2012/wordml" xmlns:wpg="http://schemas.microsoft.com/office/word/2010/wordprocessingGroup" xmlns:wpi="http://schemas.microsoft.com/office/word/2010/wordprocessingInk" xmlns:wne="http://schemas.microsoft.com/office/word/2006/wordml" xmlns:wps="http://schemas.microsoft.com/office/word/2010/wordprocessingShape" mc:Ignorable="w14 w15 wp14">
+  <w:endnote w:type="separator" w:id="-1">
+    <w:p>
+      <w:pPr>
+        <w:spacing w:after="0" w:line="240" w:lineRule="auto"/>
+      </w:pPr>
+      <w:r>
+        <w:separator/>
+      </w:r>
+    </w:p>
+  </w:endnote>
+  <w:endnote w:type="continuationSeparator" w:id="0">
+    <w:p>
+      <w:pPr>
+        <w:spacing w:after="0" w:line="240" w:lineRule="auto"/>
+      </w:pPr>
+      <w:r>
+        <w:continuationSeparator/>
+      </w:r>
+    </w:p>
+  </w:endnote>
+</w:endnotes>
 </file>
 
 <file path=word/footer1.xml><?xml version="1.0" encoding="utf-8"?>
@@ -5112,7 +6287,7 @@
       <w:rPr>
         <w:noProof/>
       </w:rPr>
-      <w:t>4</w:t>
+      <w:t>11</w:t>
     </w:r>
     <w:r>
       <w:fldChar w:fldCharType="end"/>
@@ -5161,9 +6336,147 @@
 </w:ftr>
 </file>
 
+<file path=word/footnotes.xml><?xml version="1.0" encoding="utf-8"?>
+<w:footnotes xmlns:wpc="http://schemas.microsoft.com/office/word/2010/wordprocessingCanvas" xmlns:mc="http://schemas.openxmlformats.org/markup-compatibility/2006" xmlns:o="urn:schemas-microsoft-com:office:office" xmlns:r="http://schemas.openxmlformats.org/officeDocument/2006/relationships" xmlns:m="http://schemas.openxmlformats.org/officeDocument/2006/math" xmlns:v="urn:schemas-microsoft-com:vml" xmlns:wp14="http://schemas.microsoft.com/office/word/2010/wordprocessingDrawing" xmlns:wp="http://schemas.openxmlformats.org/drawingml/2006/wordprocessingDrawing" xmlns:w10="urn:schemas-microsoft-com:office:word" xmlns:w="http://schemas.openxmlformats.org/wordprocessingml/2006/main" xmlns:w14="http://schemas.microsoft.com/office/word/2010/wordml" xmlns:w15="http://schemas.microsoft.com/office/word/2012/wordml" xmlns:wpg="http://schemas.microsoft.com/office/word/2010/wordprocessingGroup" xmlns:wpi="http://schemas.microsoft.com/office/word/2010/wordprocessingInk" xmlns:wne="http://schemas.microsoft.com/office/word/2006/wordml" xmlns:wps="http://schemas.microsoft.com/office/word/2010/wordprocessingShape" mc:Ignorable="w14 w15 wp14">
+  <w:footnote w:type="separator" w:id="-1">
+    <w:p>
+      <w:pPr>
+        <w:spacing w:after="0" w:line="240" w:lineRule="auto"/>
+      </w:pPr>
+      <w:r>
+        <w:separator/>
+      </w:r>
+    </w:p>
+  </w:footnote>
+  <w:footnote w:type="continuationSeparator" w:id="0">
+    <w:p>
+      <w:pPr>
+        <w:spacing w:after="0" w:line="240" w:lineRule="auto"/>
+      </w:pPr>
+      <w:r>
+        <w:continuationSeparator/>
+      </w:r>
+    </w:p>
+  </w:footnote>
+</w:footnotes>
+</file>
+
 <file path=word/numbering.xml><?xml version="1.0" encoding="utf-8"?>
 <w:numbering xmlns:wpc="http://schemas.microsoft.com/office/word/2010/wordprocessingCanvas" xmlns:mc="http://schemas.openxmlformats.org/markup-compatibility/2006" xmlns:o="urn:schemas-microsoft-com:office:office" xmlns:r="http://schemas.openxmlformats.org/officeDocument/2006/relationships" xmlns:m="http://schemas.openxmlformats.org/officeDocument/2006/math" xmlns:v="urn:schemas-microsoft-com:vml" xmlns:wp14="http://schemas.microsoft.com/office/word/2010/wordprocessingDrawing" xmlns:wp="http://schemas.openxmlformats.org/drawingml/2006/wordprocessingDrawing" xmlns:w10="urn:schemas-microsoft-com:office:word" xmlns:w="http://schemas.openxmlformats.org/wordprocessingml/2006/main" xmlns:w14="http://schemas.microsoft.com/office/word/2010/wordml" xmlns:w15="http://schemas.microsoft.com/office/word/2012/wordml" xmlns:wpg="http://schemas.microsoft.com/office/word/2010/wordprocessingGroup" xmlns:wpi="http://schemas.microsoft.com/office/word/2010/wordprocessingInk" xmlns:wne="http://schemas.microsoft.com/office/word/2006/wordml" xmlns:wps="http://schemas.microsoft.com/office/word/2010/wordprocessingShape" mc:Ignorable="w14 w15 wp14">
   <w:abstractNum w:abstractNumId="0" w15:restartNumberingAfterBreak="0">
+    <w:nsid w:val="0060166B"/>
+    <w:multiLevelType w:val="hybridMultilevel"/>
+    <w:tmpl w:val="6B0E81FC"/>
+    <w:lvl w:ilvl="0" w:tplc="56682CF0">
+      <w:start w:val="2"/>
+      <w:numFmt w:val="bullet"/>
+      <w:lvlText w:val=""/>
+      <w:lvlJc w:val="left"/>
+      <w:pPr>
+        <w:ind w:left="720" w:hanging="360"/>
+      </w:pPr>
+      <w:rPr>
+        <w:rFonts w:ascii="Calibri" w:eastAsiaTheme="minorEastAsia" w:hAnsi="Calibri" w:cs="Calibri" w:hint="default"/>
+      </w:rPr>
+    </w:lvl>
+    <w:lvl w:ilvl="1" w:tplc="040C0003" w:tentative="1">
+      <w:start w:val="1"/>
+      <w:numFmt w:val="bullet"/>
+      <w:lvlText w:val="o"/>
+      <w:lvlJc w:val="left"/>
+      <w:pPr>
+        <w:ind w:left="1440" w:hanging="360"/>
+      </w:pPr>
+      <w:rPr>
+        <w:rFonts w:ascii="Courier New" w:hAnsi="Courier New" w:cs="Courier New" w:hint="default"/>
+      </w:rPr>
+    </w:lvl>
+    <w:lvl w:ilvl="2" w:tplc="040C0005" w:tentative="1">
+      <w:start w:val="1"/>
+      <w:numFmt w:val="bullet"/>
+      <w:lvlText w:val=""/>
+      <w:lvlJc w:val="left"/>
+      <w:pPr>
+        <w:ind w:left="2160" w:hanging="360"/>
+      </w:pPr>
+      <w:rPr>
+        <w:rFonts w:ascii="Wingdings" w:hAnsi="Wingdings" w:hint="default"/>
+      </w:rPr>
+    </w:lvl>
+    <w:lvl w:ilvl="3" w:tplc="040C0001" w:tentative="1">
+      <w:start w:val="1"/>
+      <w:numFmt w:val="bullet"/>
+      <w:lvlText w:val=""/>
+      <w:lvlJc w:val="left"/>
+      <w:pPr>
+        <w:ind w:left="2880" w:hanging="360"/>
+      </w:pPr>
+      <w:rPr>
+        <w:rFonts w:ascii="Symbol" w:hAnsi="Symbol" w:hint="default"/>
+      </w:rPr>
+    </w:lvl>
+    <w:lvl w:ilvl="4" w:tplc="040C0003" w:tentative="1">
+      <w:start w:val="1"/>
+      <w:numFmt w:val="bullet"/>
+      <w:lvlText w:val="o"/>
+      <w:lvlJc w:val="left"/>
+      <w:pPr>
+        <w:ind w:left="3600" w:hanging="360"/>
+      </w:pPr>
+      <w:rPr>
+        <w:rFonts w:ascii="Courier New" w:hAnsi="Courier New" w:cs="Courier New" w:hint="default"/>
+      </w:rPr>
+    </w:lvl>
+    <w:lvl w:ilvl="5" w:tplc="040C0005" w:tentative="1">
+      <w:start w:val="1"/>
+      <w:numFmt w:val="bullet"/>
+      <w:lvlText w:val=""/>
+      <w:lvlJc w:val="left"/>
+      <w:pPr>
+        <w:ind w:left="4320" w:hanging="360"/>
+      </w:pPr>
+      <w:rPr>
+        <w:rFonts w:ascii="Wingdings" w:hAnsi="Wingdings" w:hint="default"/>
+      </w:rPr>
+    </w:lvl>
+    <w:lvl w:ilvl="6" w:tplc="040C0001" w:tentative="1">
+      <w:start w:val="1"/>
+      <w:numFmt w:val="bullet"/>
+      <w:lvlText w:val=""/>
+      <w:lvlJc w:val="left"/>
+      <w:pPr>
+        <w:ind w:left="5040" w:hanging="360"/>
+      </w:pPr>
+      <w:rPr>
+        <w:rFonts w:ascii="Symbol" w:hAnsi="Symbol" w:hint="default"/>
+      </w:rPr>
+    </w:lvl>
+    <w:lvl w:ilvl="7" w:tplc="040C0003" w:tentative="1">
+      <w:start w:val="1"/>
+      <w:numFmt w:val="bullet"/>
+      <w:lvlText w:val="o"/>
+      <w:lvlJc w:val="left"/>
+      <w:pPr>
+        <w:ind w:left="5760" w:hanging="360"/>
+      </w:pPr>
+      <w:rPr>
+        <w:rFonts w:ascii="Courier New" w:hAnsi="Courier New" w:cs="Courier New" w:hint="default"/>
+      </w:rPr>
+    </w:lvl>
+    <w:lvl w:ilvl="8" w:tplc="040C0005" w:tentative="1">
+      <w:start w:val="1"/>
+      <w:numFmt w:val="bullet"/>
+      <w:lvlText w:val=""/>
+      <w:lvlJc w:val="left"/>
+      <w:pPr>
+        <w:ind w:left="6480" w:hanging="360"/>
+      </w:pPr>
+      <w:rPr>
+        <w:rFonts w:ascii="Wingdings" w:hAnsi="Wingdings" w:hint="default"/>
+      </w:rPr>
+    </w:lvl>
+  </w:abstractNum>
+  <w:abstractNum w:abstractNumId="1" w15:restartNumberingAfterBreak="0">
     <w:nsid w:val="06146542"/>
     <w:multiLevelType w:val="multilevel"/>
     <w:tmpl w:val="D33E8750"/>
@@ -5375,7 +6688,96 @@
       </w:rPr>
     </w:lvl>
   </w:abstractNum>
-  <w:abstractNum w:abstractNumId="1" w15:restartNumberingAfterBreak="0">
+  <w:abstractNum w:abstractNumId="2" w15:restartNumberingAfterBreak="0">
+    <w:nsid w:val="20AC2113"/>
+    <w:multiLevelType w:val="hybridMultilevel"/>
+    <w:tmpl w:val="94A4FF02"/>
+    <w:lvl w:ilvl="0" w:tplc="44828D2E">
+      <w:start w:val="3"/>
+      <w:numFmt w:val="decimal"/>
+      <w:lvlText w:val="%1"/>
+      <w:lvlJc w:val="left"/>
+      <w:pPr>
+        <w:ind w:left="685" w:hanging="360"/>
+      </w:pPr>
+      <w:rPr>
+        <w:rFonts w:hint="default"/>
+      </w:rPr>
+    </w:lvl>
+    <w:lvl w:ilvl="1" w:tplc="040C0019" w:tentative="1">
+      <w:start w:val="1"/>
+      <w:numFmt w:val="lowerLetter"/>
+      <w:lvlText w:val="%2."/>
+      <w:lvlJc w:val="left"/>
+      <w:pPr>
+        <w:ind w:left="1405" w:hanging="360"/>
+      </w:pPr>
+    </w:lvl>
+    <w:lvl w:ilvl="2" w:tplc="040C001B" w:tentative="1">
+      <w:start w:val="1"/>
+      <w:numFmt w:val="lowerRoman"/>
+      <w:lvlText w:val="%3."/>
+      <w:lvlJc w:val="right"/>
+      <w:pPr>
+        <w:ind w:left="2125" w:hanging="180"/>
+      </w:pPr>
+    </w:lvl>
+    <w:lvl w:ilvl="3" w:tplc="040C000F" w:tentative="1">
+      <w:start w:val="1"/>
+      <w:numFmt w:val="decimal"/>
+      <w:lvlText w:val="%4."/>
+      <w:lvlJc w:val="left"/>
+      <w:pPr>
+        <w:ind w:left="2845" w:hanging="360"/>
+      </w:pPr>
+    </w:lvl>
+    <w:lvl w:ilvl="4" w:tplc="040C0019" w:tentative="1">
+      <w:start w:val="1"/>
+      <w:numFmt w:val="lowerLetter"/>
+      <w:lvlText w:val="%5."/>
+      <w:lvlJc w:val="left"/>
+      <w:pPr>
+        <w:ind w:left="3565" w:hanging="360"/>
+      </w:pPr>
+    </w:lvl>
+    <w:lvl w:ilvl="5" w:tplc="040C001B" w:tentative="1">
+      <w:start w:val="1"/>
+      <w:numFmt w:val="lowerRoman"/>
+      <w:lvlText w:val="%6."/>
+      <w:lvlJc w:val="right"/>
+      <w:pPr>
+        <w:ind w:left="4285" w:hanging="180"/>
+      </w:pPr>
+    </w:lvl>
+    <w:lvl w:ilvl="6" w:tplc="040C000F" w:tentative="1">
+      <w:start w:val="1"/>
+      <w:numFmt w:val="decimal"/>
+      <w:lvlText w:val="%7."/>
+      <w:lvlJc w:val="left"/>
+      <w:pPr>
+        <w:ind w:left="5005" w:hanging="360"/>
+      </w:pPr>
+    </w:lvl>
+    <w:lvl w:ilvl="7" w:tplc="040C0019" w:tentative="1">
+      <w:start w:val="1"/>
+      <w:numFmt w:val="lowerLetter"/>
+      <w:lvlText w:val="%8."/>
+      <w:lvlJc w:val="left"/>
+      <w:pPr>
+        <w:ind w:left="5725" w:hanging="360"/>
+      </w:pPr>
+    </w:lvl>
+    <w:lvl w:ilvl="8" w:tplc="040C001B" w:tentative="1">
+      <w:start w:val="1"/>
+      <w:numFmt w:val="lowerRoman"/>
+      <w:lvlText w:val="%9."/>
+      <w:lvlJc w:val="right"/>
+      <w:pPr>
+        <w:ind w:left="6445" w:hanging="180"/>
+      </w:pPr>
+    </w:lvl>
+  </w:abstractNum>
+  <w:abstractNum w:abstractNumId="3" w15:restartNumberingAfterBreak="0">
     <w:nsid w:val="28601814"/>
     <w:multiLevelType w:val="multilevel"/>
     <w:tmpl w:val="EACC3090"/>
@@ -5524,7 +6926,7 @@
       </w:rPr>
     </w:lvl>
   </w:abstractNum>
-  <w:abstractNum w:abstractNumId="2" w15:restartNumberingAfterBreak="0">
+  <w:abstractNum w:abstractNumId="4" w15:restartNumberingAfterBreak="0">
     <w:nsid w:val="32272EE2"/>
     <w:multiLevelType w:val="hybridMultilevel"/>
     <w:tmpl w:val="89FC050A"/>
@@ -5637,7 +7039,7 @@
       </w:rPr>
     </w:lvl>
   </w:abstractNum>
-  <w:abstractNum w:abstractNumId="3" w15:restartNumberingAfterBreak="0">
+  <w:abstractNum w:abstractNumId="5" w15:restartNumberingAfterBreak="0">
     <w:nsid w:val="37730790"/>
     <w:multiLevelType w:val="hybridMultilevel"/>
     <w:tmpl w:val="963600E2"/>
@@ -5849,7 +7251,7 @@
       </w:rPr>
     </w:lvl>
   </w:abstractNum>
-  <w:abstractNum w:abstractNumId="4" w15:restartNumberingAfterBreak="0">
+  <w:abstractNum w:abstractNumId="6" w15:restartNumberingAfterBreak="0">
     <w:nsid w:val="42395753"/>
     <w:multiLevelType w:val="hybridMultilevel"/>
     <w:tmpl w:val="92B49DFC"/>
@@ -5962,7 +7364,7 @@
       </w:rPr>
     </w:lvl>
   </w:abstractNum>
-  <w:abstractNum w:abstractNumId="5" w15:restartNumberingAfterBreak="0">
+  <w:abstractNum w:abstractNumId="7" w15:restartNumberingAfterBreak="0">
     <w:nsid w:val="46FF642D"/>
     <w:multiLevelType w:val="hybridMultilevel"/>
     <w:tmpl w:val="BFF47B70"/>
@@ -6174,7 +7576,7 @@
       </w:rPr>
     </w:lvl>
   </w:abstractNum>
-  <w:abstractNum w:abstractNumId="6" w15:restartNumberingAfterBreak="0">
+  <w:abstractNum w:abstractNumId="8" w15:restartNumberingAfterBreak="0">
     <w:nsid w:val="493A0136"/>
     <w:multiLevelType w:val="multilevel"/>
     <w:tmpl w:val="25D604A8"/>
@@ -6323,7 +7725,7 @@
       </w:rPr>
     </w:lvl>
   </w:abstractNum>
-  <w:abstractNum w:abstractNumId="7" w15:restartNumberingAfterBreak="0">
+  <w:abstractNum w:abstractNumId="9" w15:restartNumberingAfterBreak="0">
     <w:nsid w:val="5FA17108"/>
     <w:multiLevelType w:val="hybridMultilevel"/>
     <w:tmpl w:val="FB883FD0"/>
@@ -6535,7 +7937,7 @@
       </w:rPr>
     </w:lvl>
   </w:abstractNum>
-  <w:abstractNum w:abstractNumId="8" w15:restartNumberingAfterBreak="0">
+  <w:abstractNum w:abstractNumId="10" w15:restartNumberingAfterBreak="0">
     <w:nsid w:val="625C201A"/>
     <w:multiLevelType w:val="hybridMultilevel"/>
     <w:tmpl w:val="73526C5A"/>
@@ -6624,7 +8026,7 @@
       </w:pPr>
     </w:lvl>
   </w:abstractNum>
-  <w:abstractNum w:abstractNumId="9" w15:restartNumberingAfterBreak="0">
+  <w:abstractNum w:abstractNumId="11" w15:restartNumberingAfterBreak="0">
     <w:nsid w:val="6EFC030F"/>
     <w:multiLevelType w:val="hybridMultilevel"/>
     <w:tmpl w:val="8ADE04A4"/>
@@ -6736,7 +8138,7 @@
       </w:rPr>
     </w:lvl>
   </w:abstractNum>
-  <w:abstractNum w:abstractNumId="10" w15:restartNumberingAfterBreak="0">
+  <w:abstractNum w:abstractNumId="12" w15:restartNumberingAfterBreak="0">
     <w:nsid w:val="79BD0A81"/>
     <w:multiLevelType w:val="hybridMultilevel"/>
     <w:tmpl w:val="84449A64"/>
@@ -6849,37 +8251,43 @@
     </w:lvl>
   </w:abstractNum>
   <w:num w:numId="1">
+    <w:abstractNumId w:val="11"/>
+  </w:num>
+  <w:num w:numId="2">
+    <w:abstractNumId w:val="1"/>
+  </w:num>
+  <w:num w:numId="3">
+    <w:abstractNumId w:val="5"/>
+  </w:num>
+  <w:num w:numId="4">
     <w:abstractNumId w:val="9"/>
   </w:num>
-  <w:num w:numId="2">
+  <w:num w:numId="5">
+    <w:abstractNumId w:val="7"/>
+  </w:num>
+  <w:num w:numId="6">
+    <w:abstractNumId w:val="10"/>
+  </w:num>
+  <w:num w:numId="7">
+    <w:abstractNumId w:val="6"/>
+  </w:num>
+  <w:num w:numId="8">
+    <w:abstractNumId w:val="4"/>
+  </w:num>
+  <w:num w:numId="9">
+    <w:abstractNumId w:val="12"/>
+  </w:num>
+  <w:num w:numId="10">
+    <w:abstractNumId w:val="8"/>
+  </w:num>
+  <w:num w:numId="11">
+    <w:abstractNumId w:val="3"/>
+  </w:num>
+  <w:num w:numId="12">
     <w:abstractNumId w:val="0"/>
   </w:num>
-  <w:num w:numId="3">
-    <w:abstractNumId w:val="3"/>
-  </w:num>
-  <w:num w:numId="4">
-    <w:abstractNumId w:val="7"/>
-  </w:num>
-  <w:num w:numId="5">
-    <w:abstractNumId w:val="5"/>
-  </w:num>
-  <w:num w:numId="6">
-    <w:abstractNumId w:val="8"/>
-  </w:num>
-  <w:num w:numId="7">
-    <w:abstractNumId w:val="4"/>
-  </w:num>
-  <w:num w:numId="8">
+  <w:num w:numId="13">
     <w:abstractNumId w:val="2"/>
-  </w:num>
-  <w:num w:numId="9">
-    <w:abstractNumId w:val="10"/>
-  </w:num>
-  <w:num w:numId="10">
-    <w:abstractNumId w:val="6"/>
-  </w:num>
-  <w:num w:numId="11">
-    <w:abstractNumId w:val="1"/>
   </w:num>
 </w:numbering>
 </file>
@@ -8272,7 +9680,7 @@
 </file>
 
 <file path=customXml/itemProps1.xml><?xml version="1.0" encoding="utf-8"?>
-<ds:datastoreItem xmlns:ds="http://schemas.openxmlformats.org/officeDocument/2006/customXml" ds:itemID="{0907D751-AEB9-43DC-BF5C-4817C1856F14}">
+<ds:datastoreItem xmlns:ds="http://schemas.openxmlformats.org/officeDocument/2006/customXml" ds:itemID="{DE9AE99A-7559-4A5B-AAEA-123A49F96FA9}">
   <ds:schemaRefs>
     <ds:schemaRef ds:uri="http://schemas.openxmlformats.org/officeDocument/2006/bibliography"/>
   </ds:schemaRefs>

</xml_diff>

<commit_message>
Mise à jour documentation
</commit_message>
<xml_diff>
--- a/Libre_coach2016(Beta)/Documentation.docx
+++ b/Libre_coach2016(Beta)/Documentation.docx
@@ -1327,21 +1327,7 @@
         <w:rPr>
           <w:sz w:val="28"/>
         </w:rPr>
-        <w:t xml:space="preserve">Ce document a pour objectif de fournir à de futurs développeurs une documentation technique détaillée des différentes parties du projet </w:t>
-      </w:r>
-      <w:proofErr w:type="spellStart"/>
-      <w:r>
-        <w:rPr>
-          <w:sz w:val="28"/>
-        </w:rPr>
-        <w:t>LibreCoach</w:t>
-      </w:r>
-      <w:proofErr w:type="spellEnd"/>
-      <w:r>
-        <w:rPr>
-          <w:sz w:val="28"/>
-        </w:rPr>
-        <w:t xml:space="preserve">. </w:t>
+        <w:t xml:space="preserve">Ce document a pour objectif de fournir à de futurs développeurs une documentation technique détaillée des différentes parties du projet LibreCoach. </w:t>
       </w:r>
     </w:p>
     <w:p>
@@ -1749,21 +1735,12 @@
           <w:szCs w:val="28"/>
         </w:rPr>
       </w:pPr>
-      <w:proofErr w:type="spellStart"/>
-      <w:r>
-        <w:rPr>
-          <w:sz w:val="28"/>
-          <w:szCs w:val="28"/>
-        </w:rPr>
-        <w:t>LibreCoach</w:t>
-      </w:r>
-      <w:proofErr w:type="spellEnd"/>
-      <w:r>
-        <w:rPr>
-          <w:sz w:val="28"/>
-          <w:szCs w:val="28"/>
-        </w:rPr>
-        <w:t xml:space="preserve"> est un </w:t>
+      <w:r>
+        <w:rPr>
+          <w:sz w:val="28"/>
+          <w:szCs w:val="28"/>
+        </w:rPr>
+        <w:t xml:space="preserve">LibreCoach est un </w:t>
       </w:r>
       <w:r>
         <w:rPr>
@@ -1898,15 +1875,7 @@
           <w:sz w:val="28"/>
           <w:szCs w:val="28"/>
         </w:rPr>
-        <w:t xml:space="preserve"> et des </w:t>
-      </w:r>
-      <w:proofErr w:type="spellStart"/>
-      <w:r>
-        <w:rPr>
-          <w:sz w:val="28"/>
-          <w:szCs w:val="28"/>
-        </w:rPr>
-        <w:t>coach</w:t>
+        <w:t xml:space="preserve"> et des coach</w:t>
       </w:r>
       <w:r>
         <w:rPr>
@@ -1915,7 +1884,6 @@
         </w:rPr>
         <w:t>s</w:t>
       </w:r>
-      <w:proofErr w:type="spellEnd"/>
       <w:r>
         <w:rPr>
           <w:sz w:val="28"/>
@@ -1935,70 +1903,30 @@
           <w:sz w:val="28"/>
           <w:szCs w:val="28"/>
         </w:rPr>
-        <w:t xml:space="preserve">laissé libre pour que vous puissiez ajouter des </w:t>
-      </w:r>
-      <w:proofErr w:type="spellStart"/>
-      <w:r>
-        <w:rPr>
-          <w:sz w:val="28"/>
-          <w:szCs w:val="28"/>
-        </w:rPr>
-        <w:t>coachs</w:t>
-      </w:r>
-      <w:proofErr w:type="spellEnd"/>
-      <w:r>
-        <w:rPr>
-          <w:sz w:val="28"/>
-          <w:szCs w:val="28"/>
-        </w:rPr>
-        <w:t>).</w:t>
-      </w:r>
-    </w:p>
-    <w:p>
-      <w:pPr>
-        <w:rPr>
-          <w:sz w:val="28"/>
-          <w:szCs w:val="28"/>
-        </w:rPr>
-      </w:pPr>
-    </w:p>
-    <w:p>
-      <w:pPr>
-        <w:rPr>
-          <w:sz w:val="28"/>
-          <w:szCs w:val="28"/>
-        </w:rPr>
-      </w:pPr>
-      <w:r>
-        <w:rPr>
-          <w:sz w:val="28"/>
-          <w:szCs w:val="28"/>
-        </w:rPr>
-        <w:t xml:space="preserve">Sur le site, toutes les annonces sont gérer par les </w:t>
-      </w:r>
-      <w:proofErr w:type="spellStart"/>
-      <w:r>
-        <w:rPr>
-          <w:sz w:val="28"/>
-          <w:szCs w:val="28"/>
-        </w:rPr>
-        <w:t>coachs</w:t>
-      </w:r>
-      <w:proofErr w:type="spellEnd"/>
-      <w:r>
-        <w:rPr>
-          <w:sz w:val="28"/>
-          <w:szCs w:val="28"/>
-        </w:rPr>
-        <w:t xml:space="preserve">, les </w:t>
-      </w:r>
-      <w:proofErr w:type="spellStart"/>
-      <w:r>
-        <w:rPr>
-          <w:sz w:val="28"/>
-          <w:szCs w:val="28"/>
-        </w:rPr>
-        <w:t>coach</w:t>
+        <w:t>laissé libre pour que vous puissiez ajouter des coachs).</w:t>
+      </w:r>
+    </w:p>
+    <w:p>
+      <w:pPr>
+        <w:rPr>
+          <w:sz w:val="28"/>
+          <w:szCs w:val="28"/>
+        </w:rPr>
+      </w:pPr>
+    </w:p>
+    <w:p>
+      <w:pPr>
+        <w:rPr>
+          <w:sz w:val="28"/>
+          <w:szCs w:val="28"/>
+        </w:rPr>
+      </w:pPr>
+      <w:r>
+        <w:rPr>
+          <w:sz w:val="28"/>
+          <w:szCs w:val="28"/>
+        </w:rPr>
+        <w:t>Sur le site, toutes les annonces sont gérer par les coachs, les coach</w:t>
       </w:r>
       <w:r>
         <w:rPr>
@@ -2007,7 +1935,6 @@
         </w:rPr>
         <w:t>s</w:t>
       </w:r>
-      <w:proofErr w:type="spellEnd"/>
       <w:r>
         <w:rPr>
           <w:sz w:val="28"/>
@@ -2083,23 +2010,7 @@
           <w:sz w:val="28"/>
           <w:szCs w:val="28"/>
         </w:rPr>
-        <w:t xml:space="preserve"> en charger le projet, si le client refuse le coach pourra lui </w:t>
-      </w:r>
-      <w:proofErr w:type="spellStart"/>
-      <w:r>
-        <w:rPr>
-          <w:sz w:val="28"/>
-          <w:szCs w:val="28"/>
-        </w:rPr>
-        <w:t>re</w:t>
-      </w:r>
-      <w:proofErr w:type="spellEnd"/>
-      <w:r>
-        <w:rPr>
-          <w:sz w:val="28"/>
-          <w:szCs w:val="28"/>
-        </w:rPr>
-        <w:t>-proposer un rendez-vous plus tard.</w:t>
+        <w:t xml:space="preserve"> en charger le projet, si le client refuse le coach pourra lui re-proposer un rendez-vous plus tard.</w:t>
       </w:r>
     </w:p>
     <w:p>
@@ -2552,27 +2463,7 @@
           <w:sz w:val="28"/>
           <w:szCs w:val="28"/>
         </w:rPr>
-        <w:t xml:space="preserve"> </w:t>
-      </w:r>
-      <w:proofErr w:type="spellStart"/>
-      <w:r>
-        <w:rPr>
-          <w:rFonts w:cstheme="minorHAnsi"/>
-          <w:b/>
-          <w:sz w:val="28"/>
-          <w:szCs w:val="28"/>
-        </w:rPr>
-        <w:t>Bootstrap</w:t>
-      </w:r>
-      <w:proofErr w:type="spellEnd"/>
-      <w:r>
-        <w:rPr>
-          <w:rFonts w:cstheme="minorHAnsi"/>
-          <w:b/>
-          <w:sz w:val="28"/>
-          <w:szCs w:val="28"/>
-        </w:rPr>
-        <w:t xml:space="preserve"> : </w:t>
+        <w:t xml:space="preserve"> Bootstrap : </w:t>
       </w:r>
       <w:r>
         <w:rPr>
@@ -2785,53 +2676,12 @@
         </w:rPr>
         <w:t xml:space="preserve"> </w:t>
       </w:r>
-      <w:proofErr w:type="spellStart"/>
-      <w:r>
-        <w:rPr>
-          <w:sz w:val="26"/>
-          <w:szCs w:val="26"/>
-        </w:rPr>
-        <w:t>JetBrains</w:t>
-      </w:r>
-      <w:proofErr w:type="spellEnd"/>
-      <w:r>
-        <w:rPr>
-          <w:sz w:val="26"/>
-          <w:szCs w:val="26"/>
-        </w:rPr>
-        <w:t xml:space="preserve"> </w:t>
-      </w:r>
-      <w:proofErr w:type="spellStart"/>
-      <w:r>
-        <w:rPr>
-          <w:sz w:val="26"/>
-          <w:szCs w:val="26"/>
-        </w:rPr>
-        <w:t>PyCharm</w:t>
-      </w:r>
-      <w:proofErr w:type="spellEnd"/>
-      <w:r>
-        <w:rPr>
-          <w:sz w:val="26"/>
-          <w:szCs w:val="26"/>
-        </w:rPr>
-        <w:t xml:space="preserve"> </w:t>
-      </w:r>
-      <w:proofErr w:type="spellStart"/>
-      <w:r>
-        <w:rPr>
-          <w:sz w:val="26"/>
-          <w:szCs w:val="26"/>
-        </w:rPr>
-        <w:t>Community</w:t>
-      </w:r>
-      <w:proofErr w:type="spellEnd"/>
-      <w:r>
-        <w:rPr>
-          <w:sz w:val="26"/>
-          <w:szCs w:val="26"/>
-        </w:rPr>
-        <w:t xml:space="preserve"> </w:t>
+      <w:r>
+        <w:rPr>
+          <w:sz w:val="26"/>
+          <w:szCs w:val="26"/>
+        </w:rPr>
+        <w:t xml:space="preserve">JetBrains PyCharm Community </w:t>
       </w:r>
       <w:r>
         <w:rPr>
@@ -3378,27 +3228,7 @@
           <w:szCs w:val="26"/>
           <w:lang w:eastAsia="fr-FR"/>
         </w:rPr>
-        <w:t xml:space="preserve">- les </w:t>
-      </w:r>
-      <w:proofErr w:type="spellStart"/>
-      <w:r>
-        <w:rPr>
-          <w:rFonts w:eastAsia="Times New Roman" w:cstheme="minorHAnsi"/>
-          <w:sz w:val="26"/>
-          <w:szCs w:val="26"/>
-          <w:lang w:eastAsia="fr-FR"/>
-        </w:rPr>
-        <w:t>coachs</w:t>
-      </w:r>
-      <w:proofErr w:type="spellEnd"/>
-      <w:r>
-        <w:rPr>
-          <w:rFonts w:eastAsia="Times New Roman" w:cstheme="minorHAnsi"/>
-          <w:sz w:val="26"/>
-          <w:szCs w:val="26"/>
-          <w:lang w:eastAsia="fr-FR"/>
-        </w:rPr>
-        <w:t xml:space="preserve"> sont spécialisés selon des </w:t>
+        <w:t xml:space="preserve">- les coachs sont spécialisés selon des </w:t>
       </w:r>
       <w:r>
         <w:rPr>
@@ -3476,27 +3306,7 @@
           <w:szCs w:val="26"/>
           <w:lang w:eastAsia="fr-FR"/>
         </w:rPr>
-        <w:t xml:space="preserve">- le coach propose un rendez-vous par </w:t>
-      </w:r>
-      <w:proofErr w:type="gramStart"/>
-      <w:r>
-        <w:rPr>
-          <w:rFonts w:eastAsia="Times New Roman" w:cstheme="minorHAnsi"/>
-          <w:sz w:val="26"/>
-          <w:szCs w:val="26"/>
-          <w:lang w:eastAsia="fr-FR"/>
-        </w:rPr>
-        <w:t>mail(</w:t>
-      </w:r>
-      <w:proofErr w:type="gramEnd"/>
-      <w:r>
-        <w:rPr>
-          <w:rFonts w:eastAsia="Times New Roman" w:cstheme="minorHAnsi"/>
-          <w:sz w:val="26"/>
-          <w:szCs w:val="26"/>
-          <w:lang w:eastAsia="fr-FR"/>
-        </w:rPr>
-        <w:t xml:space="preserve"> + type de rendez-vous)</w:t>
+        <w:t>- le coach propose un rendez-vous par mail( + type de rendez-vous)</w:t>
       </w:r>
     </w:p>
     <w:p>
@@ -3517,9 +3327,8 @@
           <w:szCs w:val="26"/>
           <w:lang w:eastAsia="fr-FR"/>
         </w:rPr>
-        <w:t xml:space="preserve">- Si le client accepte le rendez-vous, le coach prend en charge le projet (met </w:t>
-      </w:r>
-      <w:proofErr w:type="spellStart"/>
+        <w:t xml:space="preserve">- Si le client accepte le rendez-vous, le coach prend en charge le projet (met pris_en_charge a true), sinon le coach re-propose un rendez-vous </w:t>
+      </w:r>
       <w:r>
         <w:rPr>
           <w:rFonts w:eastAsia="Times New Roman" w:cstheme="minorHAnsi"/>
@@ -3527,9 +3336,8 @@
           <w:szCs w:val="26"/>
           <w:lang w:eastAsia="fr-FR"/>
         </w:rPr>
-        <w:t>pris_en_charge</w:t>
-      </w:r>
-      <w:proofErr w:type="spellEnd"/>
+        <w:t>(</w:t>
+      </w:r>
       <w:r>
         <w:rPr>
           <w:rFonts w:eastAsia="Times New Roman" w:cstheme="minorHAnsi"/>
@@ -3537,9 +3345,8 @@
           <w:szCs w:val="26"/>
           <w:lang w:eastAsia="fr-FR"/>
         </w:rPr>
-        <w:t xml:space="preserve"> a </w:t>
-      </w:r>
-      <w:proofErr w:type="spellStart"/>
+        <w:t>et laisse le pris_en_charge a false</w:t>
+      </w:r>
       <w:r>
         <w:rPr>
           <w:rFonts w:eastAsia="Times New Roman" w:cstheme="minorHAnsi"/>
@@ -3547,9 +3354,8 @@
           <w:szCs w:val="26"/>
           <w:lang w:eastAsia="fr-FR"/>
         </w:rPr>
-        <w:t>true</w:t>
-      </w:r>
-      <w:proofErr w:type="spellEnd"/>
+        <w:t>)</w:t>
+      </w:r>
       <w:r>
         <w:rPr>
           <w:rFonts w:eastAsia="Times New Roman" w:cstheme="minorHAnsi"/>
@@ -3557,82 +3363,6 @@
           <w:szCs w:val="26"/>
           <w:lang w:eastAsia="fr-FR"/>
         </w:rPr>
-        <w:t xml:space="preserve">), sinon le coach </w:t>
-      </w:r>
-      <w:proofErr w:type="spellStart"/>
-      <w:r>
-        <w:rPr>
-          <w:rFonts w:eastAsia="Times New Roman" w:cstheme="minorHAnsi"/>
-          <w:sz w:val="26"/>
-          <w:szCs w:val="26"/>
-          <w:lang w:eastAsia="fr-FR"/>
-        </w:rPr>
-        <w:t>re-propose</w:t>
-      </w:r>
-      <w:proofErr w:type="spellEnd"/>
-      <w:r>
-        <w:rPr>
-          <w:rFonts w:eastAsia="Times New Roman" w:cstheme="minorHAnsi"/>
-          <w:sz w:val="26"/>
-          <w:szCs w:val="26"/>
-          <w:lang w:eastAsia="fr-FR"/>
-        </w:rPr>
-        <w:t xml:space="preserve"> un rendez-vous </w:t>
-      </w:r>
-      <w:r>
-        <w:rPr>
-          <w:rFonts w:eastAsia="Times New Roman" w:cstheme="minorHAnsi"/>
-          <w:sz w:val="26"/>
-          <w:szCs w:val="26"/>
-          <w:lang w:eastAsia="fr-FR"/>
-        </w:rPr>
-        <w:t>(</w:t>
-      </w:r>
-      <w:r>
-        <w:rPr>
-          <w:rFonts w:eastAsia="Times New Roman" w:cstheme="minorHAnsi"/>
-          <w:sz w:val="26"/>
-          <w:szCs w:val="26"/>
-          <w:lang w:eastAsia="fr-FR"/>
-        </w:rPr>
-        <w:t xml:space="preserve">et laisse le </w:t>
-      </w:r>
-      <w:proofErr w:type="spellStart"/>
-      <w:r>
-        <w:rPr>
-          <w:rFonts w:eastAsia="Times New Roman" w:cstheme="minorHAnsi"/>
-          <w:sz w:val="26"/>
-          <w:szCs w:val="26"/>
-          <w:lang w:eastAsia="fr-FR"/>
-        </w:rPr>
-        <w:t>pris_en_charge</w:t>
-      </w:r>
-      <w:proofErr w:type="spellEnd"/>
-      <w:r>
-        <w:rPr>
-          <w:rFonts w:eastAsia="Times New Roman" w:cstheme="minorHAnsi"/>
-          <w:sz w:val="26"/>
-          <w:szCs w:val="26"/>
-          <w:lang w:eastAsia="fr-FR"/>
-        </w:rPr>
-        <w:t xml:space="preserve"> a false</w:t>
-      </w:r>
-      <w:r>
-        <w:rPr>
-          <w:rFonts w:eastAsia="Times New Roman" w:cstheme="minorHAnsi"/>
-          <w:sz w:val="26"/>
-          <w:szCs w:val="26"/>
-          <w:lang w:eastAsia="fr-FR"/>
-        </w:rPr>
-        <w:t>)</w:t>
-      </w:r>
-      <w:r>
-        <w:rPr>
-          <w:rFonts w:eastAsia="Times New Roman" w:cstheme="minorHAnsi"/>
-          <w:sz w:val="26"/>
-          <w:szCs w:val="26"/>
-          <w:lang w:eastAsia="fr-FR"/>
-        </w:rPr>
         <w:t>.</w:t>
       </w:r>
     </w:p>
@@ -3671,23 +3401,7 @@
           <w:sz w:val="26"/>
           <w:szCs w:val="26"/>
         </w:rPr>
-        <w:t xml:space="preserve">Noter le site dans la page d’accueil n’est pas encore </w:t>
-      </w:r>
-      <w:proofErr w:type="spellStart"/>
-      <w:r>
-        <w:rPr>
-          <w:sz w:val="26"/>
-          <w:szCs w:val="26"/>
-        </w:rPr>
-        <w:t>operationnel</w:t>
-      </w:r>
-      <w:proofErr w:type="spellEnd"/>
-      <w:r>
-        <w:rPr>
-          <w:sz w:val="26"/>
-          <w:szCs w:val="26"/>
-        </w:rPr>
-        <w:t>.</w:t>
+        <w:t>Noter le site dans la page d’accueil n’est pas encore operationnel.</w:t>
       </w:r>
     </w:p>
     <w:p>
@@ -3717,23 +3431,7 @@
           <w:sz w:val="26"/>
           <w:szCs w:val="26"/>
         </w:rPr>
-        <w:t xml:space="preserve">La page administration est publique pour créer des </w:t>
-      </w:r>
-      <w:proofErr w:type="spellStart"/>
-      <w:r>
-        <w:rPr>
-          <w:sz w:val="26"/>
-          <w:szCs w:val="26"/>
-        </w:rPr>
-        <w:t>coachs</w:t>
-      </w:r>
-      <w:proofErr w:type="spellEnd"/>
-      <w:r>
-        <w:rPr>
-          <w:sz w:val="26"/>
-          <w:szCs w:val="26"/>
-        </w:rPr>
-        <w:t xml:space="preserve"> mais sera par la suite privée.</w:t>
+        <w:t>La page administration est publique pour créer des coachs mais sera par la suite privée.</w:t>
       </w:r>
     </w:p>
     <w:p>
@@ -4122,51 +3820,7 @@
           <w:szCs w:val="26"/>
           <w:lang w:eastAsia="fr-FR"/>
         </w:rPr>
-        <w:t>(</w:t>
-      </w:r>
-      <w:proofErr w:type="spellStart"/>
-      <w:r>
-        <w:rPr>
-          <w:rFonts w:ascii="Arial" w:eastAsia="Times New Roman" w:hAnsi="Arial" w:cs="Arial"/>
-          <w:b/>
-          <w:sz w:val="26"/>
-          <w:szCs w:val="26"/>
-          <w:lang w:eastAsia="fr-FR"/>
-        </w:rPr>
-        <w:t>object-relationnal</w:t>
-      </w:r>
-      <w:proofErr w:type="spellEnd"/>
-      <w:r>
-        <w:rPr>
-          <w:rFonts w:ascii="Arial" w:eastAsia="Times New Roman" w:hAnsi="Arial" w:cs="Arial"/>
-          <w:b/>
-          <w:sz w:val="26"/>
-          <w:szCs w:val="26"/>
-          <w:lang w:eastAsia="fr-FR"/>
-        </w:rPr>
-        <w:t xml:space="preserve"> </w:t>
-      </w:r>
-      <w:proofErr w:type="spellStart"/>
-      <w:r>
-        <w:rPr>
-          <w:rFonts w:ascii="Arial" w:eastAsia="Times New Roman" w:hAnsi="Arial" w:cs="Arial"/>
-          <w:b/>
-          <w:sz w:val="26"/>
-          <w:szCs w:val="26"/>
-          <w:lang w:eastAsia="fr-FR"/>
-        </w:rPr>
-        <w:t>mapping</w:t>
-      </w:r>
-      <w:proofErr w:type="spellEnd"/>
-      <w:r>
-        <w:rPr>
-          <w:rFonts w:ascii="Arial" w:eastAsia="Times New Roman" w:hAnsi="Arial" w:cs="Arial"/>
-          <w:b/>
-          <w:sz w:val="26"/>
-          <w:szCs w:val="26"/>
-          <w:lang w:eastAsia="fr-FR"/>
-        </w:rPr>
-        <w:t>)</w:t>
+        <w:t>(object-relationnal mapping)</w:t>
       </w:r>
     </w:p>
     <w:p>
@@ -4765,9 +4419,8 @@
           <w:szCs w:val="28"/>
           <w:lang w:eastAsia="fr-FR"/>
         </w:rPr>
-        <w:t xml:space="preserve"> user via(</w:t>
-      </w:r>
-      <w:proofErr w:type="spellStart"/>
+        <w:t xml:space="preserve"> user via(OneToOneField)</w:t>
+      </w:r>
       <w:r>
         <w:rPr>
           <w:rFonts w:eastAsia="Times New Roman" w:cstheme="minorHAnsi"/>
@@ -4776,10 +4429,12 @@
           <w:szCs w:val="28"/>
           <w:lang w:eastAsia="fr-FR"/>
         </w:rPr>
-        <w:t>OneToOneField</w:t>
-      </w:r>
-      <w:proofErr w:type="spellEnd"/>
-      <w:r>
+        <w:t>.</w:t>
+      </w:r>
+    </w:p>
+    <w:p>
+      <w:pPr>
+        <w:spacing w:after="0" w:line="300" w:lineRule="atLeast"/>
         <w:rPr>
           <w:rFonts w:eastAsia="Times New Roman" w:cstheme="minorHAnsi"/>
           <w:b/>
@@ -4787,8 +4442,7 @@
           <w:szCs w:val="28"/>
           <w:lang w:eastAsia="fr-FR"/>
         </w:rPr>
-        <w:t>)</w:t>
-      </w:r>
+      </w:pPr>
       <w:r>
         <w:rPr>
           <w:rFonts w:eastAsia="Times New Roman" w:cstheme="minorHAnsi"/>
@@ -4797,12 +4451,9 @@
           <w:szCs w:val="28"/>
           <w:lang w:eastAsia="fr-FR"/>
         </w:rPr>
-        <w:t>.</w:t>
-      </w:r>
-    </w:p>
-    <w:p>
-      <w:pPr>
-        <w:spacing w:after="0" w:line="300" w:lineRule="atLeast"/>
+        <w:t>Remarque :</w:t>
+      </w:r>
+      <w:r>
         <w:rPr>
           <w:rFonts w:eastAsia="Times New Roman" w:cstheme="minorHAnsi"/>
           <w:b/>
@@ -4810,7 +4461,8 @@
           <w:szCs w:val="28"/>
           <w:lang w:eastAsia="fr-FR"/>
         </w:rPr>
-      </w:pPr>
+        <w:t xml:space="preserve"> la classe User est créée automatiquement via les imports</w:t>
+      </w:r>
       <w:r>
         <w:rPr>
           <w:rFonts w:eastAsia="Times New Roman" w:cstheme="minorHAnsi"/>
@@ -4819,26 +4471,6 @@
           <w:szCs w:val="28"/>
           <w:lang w:eastAsia="fr-FR"/>
         </w:rPr>
-        <w:t>Remarque :</w:t>
-      </w:r>
-      <w:r>
-        <w:rPr>
-          <w:rFonts w:eastAsia="Times New Roman" w:cstheme="minorHAnsi"/>
-          <w:b/>
-          <w:sz w:val="28"/>
-          <w:szCs w:val="28"/>
-          <w:lang w:eastAsia="fr-FR"/>
-        </w:rPr>
-        <w:t xml:space="preserve"> la classe User est créée automatiquement via les imports</w:t>
-      </w:r>
-      <w:r>
-        <w:rPr>
-          <w:rFonts w:eastAsia="Times New Roman" w:cstheme="minorHAnsi"/>
-          <w:b/>
-          <w:sz w:val="28"/>
-          <w:szCs w:val="28"/>
-          <w:lang w:eastAsia="fr-FR"/>
-        </w:rPr>
         <w:t>.</w:t>
       </w:r>
     </w:p>
@@ -4865,8 +4497,6 @@
           <w:lang w:eastAsia="fr-FR"/>
         </w:rPr>
       </w:pPr>
-      <w:bookmarkStart w:id="0" w:name="_GoBack"/>
-      <w:bookmarkEnd w:id="0"/>
     </w:p>
     <w:p>
       <w:pPr>
@@ -5026,36 +4656,16 @@
           <w:szCs w:val="26"/>
           <w:lang w:eastAsia="fr-FR"/>
         </w:rPr>
-        <w:t xml:space="preserve"> </w:t>
-      </w:r>
-      <w:proofErr w:type="spellStart"/>
-      <w:r>
-        <w:rPr>
-          <w:rFonts w:ascii="Arial" w:eastAsia="Times New Roman" w:hAnsi="Arial" w:cs="Arial"/>
-          <w:sz w:val="26"/>
-          <w:szCs w:val="26"/>
-          <w:lang w:eastAsia="fr-FR"/>
-        </w:rPr>
-        <w:t>TemplateV</w:t>
-      </w:r>
-      <w:r>
-        <w:rPr>
-          <w:rFonts w:ascii="Arial" w:eastAsia="Times New Roman" w:hAnsi="Arial" w:cs="Arial"/>
-          <w:sz w:val="26"/>
-          <w:szCs w:val="26"/>
-          <w:lang w:eastAsia="fr-FR"/>
-        </w:rPr>
-        <w:t>iew</w:t>
-      </w:r>
-      <w:proofErr w:type="spellEnd"/>
-      <w:r>
-        <w:rPr>
-          <w:rFonts w:ascii="Arial" w:eastAsia="Times New Roman" w:hAnsi="Arial" w:cs="Arial"/>
-          <w:sz w:val="26"/>
-          <w:szCs w:val="26"/>
-          <w:lang w:eastAsia="fr-FR"/>
-        </w:rPr>
-        <w:t xml:space="preserve"> (page statique)</w:t>
+        <w:t xml:space="preserve"> TemplateV</w:t>
+      </w:r>
+      <w:r>
+        <w:rPr>
+          <w:rFonts w:ascii="Arial" w:eastAsia="Times New Roman" w:hAnsi="Arial" w:cs="Arial"/>
+          <w:sz w:val="26"/>
+          <w:szCs w:val="26"/>
+          <w:lang w:eastAsia="fr-FR"/>
+        </w:rPr>
+        <w:t>iew (page statique)</w:t>
       </w:r>
     </w:p>
     <w:p>
@@ -5075,27 +4685,7 @@
           <w:szCs w:val="26"/>
           <w:lang w:eastAsia="fr-FR"/>
         </w:rPr>
-        <w:t xml:space="preserve">Administration : Gère les </w:t>
-      </w:r>
-      <w:proofErr w:type="spellStart"/>
-      <w:r>
-        <w:rPr>
-          <w:rFonts w:ascii="Arial" w:eastAsia="Times New Roman" w:hAnsi="Arial" w:cs="Arial"/>
-          <w:sz w:val="26"/>
-          <w:szCs w:val="26"/>
-          <w:lang w:eastAsia="fr-FR"/>
-        </w:rPr>
-        <w:t>coachs</w:t>
-      </w:r>
-      <w:proofErr w:type="spellEnd"/>
-      <w:r>
-        <w:rPr>
-          <w:rFonts w:ascii="Arial" w:eastAsia="Times New Roman" w:hAnsi="Arial" w:cs="Arial"/>
-          <w:sz w:val="26"/>
-          <w:szCs w:val="26"/>
-          <w:lang w:eastAsia="fr-FR"/>
-        </w:rPr>
-        <w:t xml:space="preserve"> et les utilisateurs</w:t>
+        <w:t>Administration : Gère les coachs et les utilisateurs</w:t>
       </w:r>
     </w:p>
     <w:p>
@@ -5334,27 +4924,7 @@
           <w:szCs w:val="26"/>
           <w:lang w:eastAsia="fr-FR"/>
         </w:rPr>
-        <w:t>Pour la création d’une annonce </w:t>
-      </w:r>
-      <w:proofErr w:type="gramStart"/>
-      <w:r>
-        <w:rPr>
-          <w:rFonts w:ascii="Arial" w:eastAsia="Times New Roman" w:hAnsi="Arial" w:cs="Arial"/>
-          <w:sz w:val="26"/>
-          <w:szCs w:val="26"/>
-          <w:lang w:eastAsia="fr-FR"/>
-        </w:rPr>
-        <w:t>:  nous</w:t>
-      </w:r>
-      <w:proofErr w:type="gramEnd"/>
-      <w:r>
-        <w:rPr>
-          <w:rFonts w:ascii="Arial" w:eastAsia="Times New Roman" w:hAnsi="Arial" w:cs="Arial"/>
-          <w:sz w:val="26"/>
-          <w:szCs w:val="26"/>
-          <w:lang w:eastAsia="fr-FR"/>
-        </w:rPr>
-        <w:t xml:space="preserve"> avons utilisé des vues génériques </w:t>
+        <w:t xml:space="preserve">Pour la création d’une annonce :  nous avons utilisé des vues génériques </w:t>
       </w:r>
       <w:r>
         <w:rPr>
@@ -5372,27 +4942,7 @@
           <w:szCs w:val="26"/>
           <w:lang w:eastAsia="fr-FR"/>
         </w:rPr>
-        <w:t>(</w:t>
-      </w:r>
-      <w:proofErr w:type="spellStart"/>
-      <w:r>
-        <w:rPr>
-          <w:rFonts w:ascii="Arial" w:eastAsia="Times New Roman" w:hAnsi="Arial" w:cs="Arial"/>
-          <w:sz w:val="26"/>
-          <w:szCs w:val="26"/>
-          <w:lang w:eastAsia="fr-FR"/>
-        </w:rPr>
-        <w:t>CreateView</w:t>
-      </w:r>
-      <w:proofErr w:type="spellEnd"/>
-      <w:r>
-        <w:rPr>
-          <w:rFonts w:ascii="Arial" w:eastAsia="Times New Roman" w:hAnsi="Arial" w:cs="Arial"/>
-          <w:sz w:val="26"/>
-          <w:szCs w:val="26"/>
-          <w:lang w:eastAsia="fr-FR"/>
-        </w:rPr>
-        <w:t xml:space="preserve">), néanmoins, pour </w:t>
+        <w:t xml:space="preserve">(CreateView), néanmoins, pour </w:t>
       </w:r>
       <w:r>
         <w:rPr>
@@ -5593,6 +5143,15 @@
           <w:lang w:eastAsia="fr-FR"/>
         </w:rPr>
       </w:pPr>
+      <w:r>
+        <w:rPr>
+          <w:rFonts w:ascii="Arial" w:eastAsia="Times New Roman" w:hAnsi="Arial" w:cs="Arial"/>
+          <w:lang w:eastAsia="fr-FR"/>
+        </w:rPr>
+        <w:t>Remarque : ce problème a été résolu grâce à l’affichage manuel des champs qui ne fonctionnait pas auparavant.</w:t>
+      </w:r>
+      <w:bookmarkStart w:id="0" w:name="_GoBack"/>
+      <w:bookmarkEnd w:id="0"/>
     </w:p>
     <w:p>
       <w:pPr>
@@ -5631,10 +5190,12 @@
           <w:szCs w:val="28"/>
           <w:shd w:val="clear" w:color="auto" w:fill="FFFFFF"/>
         </w:rPr>
-        <w:t xml:space="preserve">REST API </w:t>
-      </w:r>
-      <w:proofErr w:type="spellStart"/>
-      <w:r>
+        <w:t>REST API Serializer JSON</w:t>
+      </w:r>
+    </w:p>
+    <w:p>
+      <w:pPr>
+        <w:spacing w:after="0" w:line="300" w:lineRule="atLeast"/>
         <w:rPr>
           <w:rFonts w:ascii="Arial" w:hAnsi="Arial" w:cs="Arial"/>
           <w:color w:val="000000"/>
@@ -5642,10 +5203,11 @@
           <w:szCs w:val="28"/>
           <w:shd w:val="clear" w:color="auto" w:fill="FFFFFF"/>
         </w:rPr>
-        <w:t>Serializer</w:t>
-      </w:r>
-      <w:proofErr w:type="spellEnd"/>
-      <w:r>
+      </w:pPr>
+    </w:p>
+    <w:p>
+      <w:pPr>
+        <w:spacing w:after="0" w:line="300" w:lineRule="atLeast"/>
         <w:rPr>
           <w:rFonts w:ascii="Arial" w:hAnsi="Arial" w:cs="Arial"/>
           <w:color w:val="000000"/>
@@ -5653,8 +5215,7 @@
           <w:szCs w:val="28"/>
           <w:shd w:val="clear" w:color="auto" w:fill="FFFFFF"/>
         </w:rPr>
-        <w:t xml:space="preserve"> JSON</w:t>
-      </w:r>
+      </w:pPr>
     </w:p>
     <w:p>
       <w:pPr>
@@ -5662,23 +5223,21 @@
         <w:rPr>
           <w:rFonts w:ascii="Arial" w:hAnsi="Arial" w:cs="Arial"/>
           <w:color w:val="000000"/>
-          <w:sz w:val="28"/>
-          <w:szCs w:val="28"/>
+          <w:sz w:val="26"/>
+          <w:szCs w:val="26"/>
           <w:shd w:val="clear" w:color="auto" w:fill="FFFFFF"/>
         </w:rPr>
       </w:pPr>
-    </w:p>
-    <w:p>
-      <w:pPr>
-        <w:spacing w:after="0" w:line="300" w:lineRule="atLeast"/>
+      <w:r>
         <w:rPr>
           <w:rFonts w:ascii="Arial" w:hAnsi="Arial" w:cs="Arial"/>
           <w:color w:val="000000"/>
-          <w:sz w:val="28"/>
-          <w:szCs w:val="28"/>
+          <w:sz w:val="26"/>
+          <w:szCs w:val="26"/>
           <w:shd w:val="clear" w:color="auto" w:fill="FFFFFF"/>
         </w:rPr>
-      </w:pPr>
+        <w:t>Télécharger REST API : pip install djangorestframework (dans le terminal)</w:t>
+      </w:r>
     </w:p>
     <w:p>
       <w:pPr>
@@ -5691,7 +5250,11 @@
           <w:shd w:val="clear" w:color="auto" w:fill="FFFFFF"/>
         </w:rPr>
       </w:pPr>
-      <w:r>
+    </w:p>
+    <w:p>
+      <w:pPr>
+        <w:pStyle w:val="PrformatHTML"/>
+        <w:shd w:val="clear" w:color="auto" w:fill="FFFFFF"/>
         <w:rPr>
           <w:rFonts w:ascii="Arial" w:hAnsi="Arial" w:cs="Arial"/>
           <w:color w:val="000000"/>
@@ -5699,9 +5262,7 @@
           <w:szCs w:val="26"/>
           <w:shd w:val="clear" w:color="auto" w:fill="FFFFFF"/>
         </w:rPr>
-        <w:t xml:space="preserve">Télécharger REST API : </w:t>
-      </w:r>
-      <w:proofErr w:type="spellStart"/>
+      </w:pPr>
       <w:r>
         <w:rPr>
           <w:rFonts w:ascii="Arial" w:hAnsi="Arial" w:cs="Arial"/>
@@ -5710,10 +5271,13 @@
           <w:szCs w:val="26"/>
           <w:shd w:val="clear" w:color="auto" w:fill="FFFFFF"/>
         </w:rPr>
-        <w:t>pip</w:t>
-      </w:r>
-      <w:proofErr w:type="spellEnd"/>
-      <w:r>
+        <w:t>Tout se trouve dans le fichier serializers.py et les fonctions de views.py sont :</w:t>
+      </w:r>
+    </w:p>
+    <w:p>
+      <w:pPr>
+        <w:pStyle w:val="PrformatHTML"/>
+        <w:shd w:val="clear" w:color="auto" w:fill="FFFFFF"/>
         <w:rPr>
           <w:rFonts w:ascii="Arial" w:hAnsi="Arial" w:cs="Arial"/>
           <w:color w:val="000000"/>
@@ -5721,10 +5285,12 @@
           <w:szCs w:val="26"/>
           <w:shd w:val="clear" w:color="auto" w:fill="FFFFFF"/>
         </w:rPr>
-        <w:t xml:space="preserve"> </w:t>
-      </w:r>
-      <w:proofErr w:type="spellStart"/>
-      <w:r>
+      </w:pPr>
+    </w:p>
+    <w:p>
+      <w:pPr>
+        <w:pStyle w:val="PrformatHTML"/>
+        <w:shd w:val="clear" w:color="auto" w:fill="FFFFFF"/>
         <w:rPr>
           <w:rFonts w:ascii="Arial" w:hAnsi="Arial" w:cs="Arial"/>
           <w:color w:val="000000"/>
@@ -5732,9 +5298,7 @@
           <w:szCs w:val="26"/>
           <w:shd w:val="clear" w:color="auto" w:fill="FFFFFF"/>
         </w:rPr>
-        <w:t>install</w:t>
-      </w:r>
-      <w:proofErr w:type="spellEnd"/>
+      </w:pPr>
       <w:r>
         <w:rPr>
           <w:rFonts w:ascii="Arial" w:hAnsi="Arial" w:cs="Arial"/>
@@ -5743,10 +5307,13 @@
           <w:szCs w:val="26"/>
           <w:shd w:val="clear" w:color="auto" w:fill="FFFFFF"/>
         </w:rPr>
-        <w:t xml:space="preserve"> </w:t>
-      </w:r>
-      <w:proofErr w:type="spellStart"/>
-      <w:r>
+        <w:t xml:space="preserve">- AnnonceList(APIView) </w:t>
+      </w:r>
+    </w:p>
+    <w:p>
+      <w:pPr>
+        <w:pStyle w:val="PrformatHTML"/>
+        <w:shd w:val="clear" w:color="auto" w:fill="FFFFFF"/>
         <w:rPr>
           <w:rFonts w:ascii="Arial" w:hAnsi="Arial" w:cs="Arial"/>
           <w:color w:val="000000"/>
@@ -5754,9 +5321,7 @@
           <w:szCs w:val="26"/>
           <w:shd w:val="clear" w:color="auto" w:fill="FFFFFF"/>
         </w:rPr>
-        <w:t>djangorestframework</w:t>
-      </w:r>
-      <w:proofErr w:type="spellEnd"/>
+      </w:pPr>
       <w:r>
         <w:rPr>
           <w:rFonts w:ascii="Arial" w:hAnsi="Arial" w:cs="Arial"/>
@@ -5765,12 +5330,13 @@
           <w:szCs w:val="26"/>
           <w:shd w:val="clear" w:color="auto" w:fill="FFFFFF"/>
         </w:rPr>
-        <w:t xml:space="preserve"> (dans le terminal)</w:t>
-      </w:r>
-    </w:p>
-    <w:p>
-      <w:pPr>
-        <w:spacing w:after="0" w:line="300" w:lineRule="atLeast"/>
+        <w:t xml:space="preserve">- UserList(APIView) </w:t>
+      </w:r>
+    </w:p>
+    <w:p>
+      <w:pPr>
+        <w:pStyle w:val="PrformatHTML"/>
+        <w:shd w:val="clear" w:color="auto" w:fill="FFFFFF"/>
         <w:rPr>
           <w:rFonts w:ascii="Arial" w:hAnsi="Arial" w:cs="Arial"/>
           <w:color w:val="000000"/>
@@ -5779,11 +5345,7 @@
           <w:shd w:val="clear" w:color="auto" w:fill="FFFFFF"/>
         </w:rPr>
       </w:pPr>
-    </w:p>
-    <w:p>
-      <w:pPr>
-        <w:pStyle w:val="PrformatHTML"/>
-        <w:shd w:val="clear" w:color="auto" w:fill="FFFFFF"/>
+      <w:r>
         <w:rPr>
           <w:rFonts w:ascii="Arial" w:hAnsi="Arial" w:cs="Arial"/>
           <w:color w:val="000000"/>
@@ -5791,230 +5353,7 @@
           <w:szCs w:val="26"/>
           <w:shd w:val="clear" w:color="auto" w:fill="FFFFFF"/>
         </w:rPr>
-      </w:pPr>
-      <w:r>
-        <w:rPr>
-          <w:rFonts w:ascii="Arial" w:hAnsi="Arial" w:cs="Arial"/>
-          <w:color w:val="000000"/>
-          <w:sz w:val="26"/>
-          <w:szCs w:val="26"/>
-          <w:shd w:val="clear" w:color="auto" w:fill="FFFFFF"/>
-        </w:rPr>
-        <w:t>Tout se trouve dans le fichier serializers.py et les fonctions de views.py sont :</w:t>
-      </w:r>
-    </w:p>
-    <w:p>
-      <w:pPr>
-        <w:pStyle w:val="PrformatHTML"/>
-        <w:shd w:val="clear" w:color="auto" w:fill="FFFFFF"/>
-        <w:rPr>
-          <w:rFonts w:ascii="Arial" w:hAnsi="Arial" w:cs="Arial"/>
-          <w:color w:val="000000"/>
-          <w:sz w:val="26"/>
-          <w:szCs w:val="26"/>
-          <w:shd w:val="clear" w:color="auto" w:fill="FFFFFF"/>
-        </w:rPr>
-      </w:pPr>
-    </w:p>
-    <w:p>
-      <w:pPr>
-        <w:pStyle w:val="PrformatHTML"/>
-        <w:shd w:val="clear" w:color="auto" w:fill="FFFFFF"/>
-        <w:rPr>
-          <w:rFonts w:ascii="Arial" w:hAnsi="Arial" w:cs="Arial"/>
-          <w:color w:val="000000"/>
-          <w:sz w:val="26"/>
-          <w:szCs w:val="26"/>
-          <w:shd w:val="clear" w:color="auto" w:fill="FFFFFF"/>
-        </w:rPr>
-      </w:pPr>
-      <w:r>
-        <w:rPr>
-          <w:rFonts w:ascii="Arial" w:hAnsi="Arial" w:cs="Arial"/>
-          <w:color w:val="000000"/>
-          <w:sz w:val="26"/>
-          <w:szCs w:val="26"/>
-          <w:shd w:val="clear" w:color="auto" w:fill="FFFFFF"/>
-        </w:rPr>
-        <w:t xml:space="preserve">- </w:t>
-      </w:r>
-      <w:proofErr w:type="spellStart"/>
-      <w:r>
-        <w:rPr>
-          <w:rFonts w:ascii="Arial" w:hAnsi="Arial" w:cs="Arial"/>
-          <w:color w:val="000000"/>
-          <w:sz w:val="26"/>
-          <w:szCs w:val="26"/>
-          <w:shd w:val="clear" w:color="auto" w:fill="FFFFFF"/>
-        </w:rPr>
-        <w:t>AnnonceList</w:t>
-      </w:r>
-      <w:proofErr w:type="spellEnd"/>
-      <w:r>
-        <w:rPr>
-          <w:rFonts w:ascii="Arial" w:hAnsi="Arial" w:cs="Arial"/>
-          <w:color w:val="000000"/>
-          <w:sz w:val="26"/>
-          <w:szCs w:val="26"/>
-          <w:shd w:val="clear" w:color="auto" w:fill="FFFFFF"/>
-        </w:rPr>
-        <w:t>(</w:t>
-      </w:r>
-      <w:proofErr w:type="spellStart"/>
-      <w:r>
-        <w:rPr>
-          <w:rFonts w:ascii="Arial" w:hAnsi="Arial" w:cs="Arial"/>
-          <w:color w:val="000000"/>
-          <w:sz w:val="26"/>
-          <w:szCs w:val="26"/>
-          <w:shd w:val="clear" w:color="auto" w:fill="FFFFFF"/>
-        </w:rPr>
-        <w:t>APIView</w:t>
-      </w:r>
-      <w:proofErr w:type="spellEnd"/>
-      <w:r>
-        <w:rPr>
-          <w:rFonts w:ascii="Arial" w:hAnsi="Arial" w:cs="Arial"/>
-          <w:color w:val="000000"/>
-          <w:sz w:val="26"/>
-          <w:szCs w:val="26"/>
-          <w:shd w:val="clear" w:color="auto" w:fill="FFFFFF"/>
-        </w:rPr>
-        <w:t xml:space="preserve">) </w:t>
-      </w:r>
-    </w:p>
-    <w:p>
-      <w:pPr>
-        <w:pStyle w:val="PrformatHTML"/>
-        <w:shd w:val="clear" w:color="auto" w:fill="FFFFFF"/>
-        <w:rPr>
-          <w:rFonts w:ascii="Arial" w:hAnsi="Arial" w:cs="Arial"/>
-          <w:color w:val="000000"/>
-          <w:sz w:val="26"/>
-          <w:szCs w:val="26"/>
-          <w:shd w:val="clear" w:color="auto" w:fill="FFFFFF"/>
-        </w:rPr>
-      </w:pPr>
-      <w:r>
-        <w:rPr>
-          <w:rFonts w:ascii="Arial" w:hAnsi="Arial" w:cs="Arial"/>
-          <w:color w:val="000000"/>
-          <w:sz w:val="26"/>
-          <w:szCs w:val="26"/>
-          <w:shd w:val="clear" w:color="auto" w:fill="FFFFFF"/>
-        </w:rPr>
-        <w:t xml:space="preserve">- </w:t>
-      </w:r>
-      <w:proofErr w:type="spellStart"/>
-      <w:r>
-        <w:rPr>
-          <w:rFonts w:ascii="Arial" w:hAnsi="Arial" w:cs="Arial"/>
-          <w:color w:val="000000"/>
-          <w:sz w:val="26"/>
-          <w:szCs w:val="26"/>
-          <w:shd w:val="clear" w:color="auto" w:fill="FFFFFF"/>
-        </w:rPr>
-        <w:t>UserList</w:t>
-      </w:r>
-      <w:proofErr w:type="spellEnd"/>
-      <w:r>
-        <w:rPr>
-          <w:rFonts w:ascii="Arial" w:hAnsi="Arial" w:cs="Arial"/>
-          <w:color w:val="000000"/>
-          <w:sz w:val="26"/>
-          <w:szCs w:val="26"/>
-          <w:shd w:val="clear" w:color="auto" w:fill="FFFFFF"/>
-        </w:rPr>
-        <w:t>(</w:t>
-      </w:r>
-      <w:proofErr w:type="spellStart"/>
-      <w:r>
-        <w:rPr>
-          <w:rFonts w:ascii="Arial" w:hAnsi="Arial" w:cs="Arial"/>
-          <w:color w:val="000000"/>
-          <w:sz w:val="26"/>
-          <w:szCs w:val="26"/>
-          <w:shd w:val="clear" w:color="auto" w:fill="FFFFFF"/>
-        </w:rPr>
-        <w:t>APIView</w:t>
-      </w:r>
-      <w:proofErr w:type="spellEnd"/>
-      <w:r>
-        <w:rPr>
-          <w:rFonts w:ascii="Arial" w:hAnsi="Arial" w:cs="Arial"/>
-          <w:color w:val="000000"/>
-          <w:sz w:val="26"/>
-          <w:szCs w:val="26"/>
-          <w:shd w:val="clear" w:color="auto" w:fill="FFFFFF"/>
-        </w:rPr>
-        <w:t xml:space="preserve">) </w:t>
-      </w:r>
-    </w:p>
-    <w:p>
-      <w:pPr>
-        <w:pStyle w:val="PrformatHTML"/>
-        <w:shd w:val="clear" w:color="auto" w:fill="FFFFFF"/>
-        <w:rPr>
-          <w:rFonts w:ascii="Arial" w:hAnsi="Arial" w:cs="Arial"/>
-          <w:color w:val="000000"/>
-          <w:sz w:val="26"/>
-          <w:szCs w:val="26"/>
-          <w:shd w:val="clear" w:color="auto" w:fill="FFFFFF"/>
-        </w:rPr>
-      </w:pPr>
-      <w:r>
-        <w:rPr>
-          <w:rFonts w:ascii="Arial" w:hAnsi="Arial" w:cs="Arial"/>
-          <w:color w:val="000000"/>
-          <w:sz w:val="26"/>
-          <w:szCs w:val="26"/>
-          <w:shd w:val="clear" w:color="auto" w:fill="FFFFFF"/>
-        </w:rPr>
-        <w:t xml:space="preserve">- </w:t>
-      </w:r>
-      <w:proofErr w:type="spellStart"/>
-      <w:r>
-        <w:rPr>
-          <w:rFonts w:ascii="Arial" w:hAnsi="Arial" w:cs="Arial"/>
-          <w:color w:val="000000"/>
-          <w:sz w:val="26"/>
-          <w:szCs w:val="26"/>
-          <w:shd w:val="clear" w:color="auto" w:fill="FFFFFF"/>
-        </w:rPr>
-        <w:t>CoachList</w:t>
-      </w:r>
-      <w:proofErr w:type="spellEnd"/>
-      <w:r>
-        <w:rPr>
-          <w:rFonts w:ascii="Arial" w:hAnsi="Arial" w:cs="Arial"/>
-          <w:color w:val="000000"/>
-          <w:sz w:val="26"/>
-          <w:szCs w:val="26"/>
-          <w:shd w:val="clear" w:color="auto" w:fill="FFFFFF"/>
-        </w:rPr>
-        <w:t>(</w:t>
-      </w:r>
-      <w:proofErr w:type="spellStart"/>
-      <w:r>
-        <w:rPr>
-          <w:rFonts w:ascii="Arial" w:hAnsi="Arial" w:cs="Arial"/>
-          <w:color w:val="000000"/>
-          <w:sz w:val="26"/>
-          <w:szCs w:val="26"/>
-          <w:shd w:val="clear" w:color="auto" w:fill="FFFFFF"/>
-        </w:rPr>
-        <w:t>APIView</w:t>
-      </w:r>
-      <w:proofErr w:type="spellEnd"/>
-      <w:r>
-        <w:rPr>
-          <w:rFonts w:ascii="Arial" w:hAnsi="Arial" w:cs="Arial"/>
-          <w:color w:val="000000"/>
-          <w:sz w:val="26"/>
-          <w:szCs w:val="26"/>
-          <w:shd w:val="clear" w:color="auto" w:fill="FFFFFF"/>
-        </w:rPr>
-        <w:t>)</w:t>
+        <w:t>- CoachList(APIView)</w:t>
       </w:r>
     </w:p>
     <w:p>
@@ -9680,7 +9019,7 @@
 </file>
 
 <file path=customXml/itemProps1.xml><?xml version="1.0" encoding="utf-8"?>
-<ds:datastoreItem xmlns:ds="http://schemas.openxmlformats.org/officeDocument/2006/customXml" ds:itemID="{DE9AE99A-7559-4A5B-AAEA-123A49F96FA9}">
+<ds:datastoreItem xmlns:ds="http://schemas.openxmlformats.org/officeDocument/2006/customXml" ds:itemID="{B2AC8CB9-444F-434B-9E89-F2E3543D210C}">
   <ds:schemaRefs>
     <ds:schemaRef ds:uri="http://schemas.openxmlformats.org/officeDocument/2006/bibliography"/>
   </ds:schemaRefs>

</xml_diff>